<commit_message>
Terminado Capitulo 5.2 y 5.3
</commit_message>
<xml_diff>
--- a/doc/capitulos/Capítulo 5. Análisis.docx
+++ b/doc/capitulos/Capítulo 5. Análisis.docx
@@ -2,15 +2,1183 @@
 <file path=word/document.xml><?xml version="1.0" encoding="utf-8"?>
 <w:document xmlns:wpc="http://schemas.microsoft.com/office/word/2010/wordprocessingCanvas" xmlns:cx="http://schemas.microsoft.com/office/drawing/2014/chartex" xmlns:cx1="http://schemas.microsoft.com/office/drawing/2015/9/8/chartex" xmlns:cx2="http://schemas.microsoft.com/office/drawing/2015/10/21/chartex" xmlns:cx3="http://schemas.microsoft.com/office/drawing/2016/5/9/chartex" xmlns:cx4="http://schemas.microsoft.com/office/drawing/2016/5/10/chartex" xmlns:cx5="http://schemas.microsoft.com/office/drawing/2016/5/11/chartex" xmlns:cx6="http://schemas.microsoft.com/office/drawing/2016/5/12/chartex" xmlns:cx7="http://schemas.microsoft.com/office/drawing/2016/5/13/chartex" xmlns:cx8="http://schemas.microsoft.com/office/drawing/2016/5/14/chartex" xmlns:mc="http://schemas.openxmlformats.org/markup-compatibility/2006" xmlns:aink="http://schemas.microsoft.com/office/drawing/2016/ink" xmlns:am3d="http://schemas.microsoft.com/office/drawing/2017/model3d" xmlns:o="urn:schemas-microsoft-com:office:office" xmlns:r="http://schemas.openxmlformats.org/officeDocument/2006/relationships" xmlns:m="http://schemas.openxmlformats.org/officeDocument/2006/math" xmlns:v="urn:schemas-microsoft-com:vml" xmlns:wp14="http://schemas.microsoft.com/office/word/2010/wordprocessingDrawing" xmlns:wp="http://schemas.openxmlformats.org/drawingml/2006/wordprocessingDrawing" xmlns:w10="urn:schemas-microsoft-com:office:word" xmlns:w="http://schemas.openxmlformats.org/wordprocessingml/2006/main" xmlns:w14="http://schemas.microsoft.com/office/word/2010/wordml" xmlns:w15="http://schemas.microsoft.com/office/word/2012/wordml" xmlns:w16cex="http://schemas.microsoft.com/office/word/2018/wordml/cex" xmlns:w16cid="http://schemas.microsoft.com/office/word/2016/wordml/cid" xmlns:w16="http://schemas.microsoft.com/office/word/2018/wordml" xmlns:w16sdtdh="http://schemas.microsoft.com/office/word/2020/wordml/sdtdatahash" xmlns:w16se="http://schemas.microsoft.com/office/word/2015/wordml/symex" xmlns:wpg="http://schemas.microsoft.com/office/word/2010/wordprocessingGroup" xmlns:wpi="http://schemas.microsoft.com/office/word/2010/wordprocessingInk" xmlns:wne="http://schemas.microsoft.com/office/word/2006/wordml" xmlns:wps="http://schemas.microsoft.com/office/word/2010/wordprocessingShape" mc:Ignorable="w14 w15 w16se w16cid w16 w16cex w16sdtdh wp14">
   <w:body>
+    <w:bookmarkStart w:id="0" w:name="_Toc427771277" w:displacedByCustomXml="next"/>
+    <w:sdt>
+      <w:sdtPr>
+        <w:rPr>
+          <w:b w:val="0"/>
+          <w:bCs w:val="0"/>
+          <w:caps w:val="0"/>
+          <w:sz w:val="22"/>
+          <w:szCs w:val="22"/>
+        </w:rPr>
+        <w:id w:val="2052343666"/>
+        <w:docPartObj>
+          <w:docPartGallery w:val="Table of Contents"/>
+          <w:docPartUnique/>
+        </w:docPartObj>
+      </w:sdtPr>
+      <w:sdtEndPr/>
+      <w:sdtContent>
+        <w:p>
+          <w:pPr>
+            <w:pStyle w:val="TDC1"/>
+            <w:tabs>
+              <w:tab w:val="left" w:pos="1320"/>
+              <w:tab w:val="right" w:leader="dot" w:pos="8494"/>
+            </w:tabs>
+            <w:rPr>
+              <w:rFonts w:eastAsiaTheme="minorEastAsia"/>
+              <w:b w:val="0"/>
+              <w:bCs w:val="0"/>
+              <w:caps w:val="0"/>
+              <w:noProof/>
+              <w:sz w:val="22"/>
+              <w:szCs w:val="22"/>
+              <w:lang w:eastAsia="es-ES"/>
+            </w:rPr>
+          </w:pPr>
+          <w:r>
+            <w:fldChar w:fldCharType="begin"/>
+          </w:r>
+          <w:r>
+            <w:instrText xml:space="preserve"> TOC \o "1-3" \h \z \u </w:instrText>
+          </w:r>
+          <w:r>
+            <w:fldChar w:fldCharType="separate"/>
+          </w:r>
+          <w:hyperlink w:anchor="_Toc95589536" w:history="1">
+            <w:r>
+              <w:rPr>
+                <w:rStyle w:val="Hipervnculo"/>
+                <w:noProof/>
+              </w:rPr>
+              <w:t>Capítulo 5.</w:t>
+            </w:r>
+            <w:r>
+              <w:rPr>
+                <w:rFonts w:eastAsiaTheme="minorEastAsia"/>
+                <w:b w:val="0"/>
+                <w:bCs w:val="0"/>
+                <w:caps w:val="0"/>
+                <w:noProof/>
+                <w:sz w:val="22"/>
+                <w:szCs w:val="22"/>
+                <w:lang w:eastAsia="es-ES"/>
+              </w:rPr>
+              <w:tab/>
+            </w:r>
+            <w:r>
+              <w:rPr>
+                <w:rStyle w:val="Hipervnculo"/>
+                <w:noProof/>
+              </w:rPr>
+              <w:t>Análisis</w:t>
+            </w:r>
+            <w:r>
+              <w:rPr>
+                <w:noProof/>
+                <w:webHidden/>
+              </w:rPr>
+              <w:tab/>
+            </w:r>
+            <w:r>
+              <w:rPr>
+                <w:noProof/>
+                <w:webHidden/>
+              </w:rPr>
+              <w:fldChar w:fldCharType="begin"/>
+            </w:r>
+            <w:r>
+              <w:rPr>
+                <w:noProof/>
+                <w:webHidden/>
+              </w:rPr>
+              <w:instrText xml:space="preserve"> PAGEREF _Toc95589536 \h </w:instrText>
+            </w:r>
+            <w:r>
+              <w:rPr>
+                <w:noProof/>
+                <w:webHidden/>
+              </w:rPr>
+            </w:r>
+            <w:r>
+              <w:rPr>
+                <w:noProof/>
+                <w:webHidden/>
+              </w:rPr>
+              <w:fldChar w:fldCharType="separate"/>
+            </w:r>
+            <w:r>
+              <w:rPr>
+                <w:noProof/>
+                <w:webHidden/>
+              </w:rPr>
+              <w:t>2</w:t>
+            </w:r>
+            <w:r>
+              <w:rPr>
+                <w:noProof/>
+                <w:webHidden/>
+              </w:rPr>
+              <w:fldChar w:fldCharType="end"/>
+            </w:r>
+          </w:hyperlink>
+        </w:p>
+        <w:p>
+          <w:pPr>
+            <w:pStyle w:val="TDC2"/>
+            <w:rPr>
+              <w:rFonts w:eastAsiaTheme="minorEastAsia"/>
+              <w:smallCaps w:val="0"/>
+              <w:noProof/>
+              <w:sz w:val="22"/>
+              <w:szCs w:val="22"/>
+              <w:lang w:eastAsia="es-ES"/>
+            </w:rPr>
+          </w:pPr>
+          <w:hyperlink w:anchor="_Toc95589537" w:history="1">
+            <w:r>
+              <w:rPr>
+                <w:rStyle w:val="Hipervnculo"/>
+                <w:noProof/>
+              </w:rPr>
+              <w:t>5.1</w:t>
+            </w:r>
+            <w:r>
+              <w:rPr>
+                <w:rFonts w:eastAsiaTheme="minorEastAsia"/>
+                <w:smallCaps w:val="0"/>
+                <w:noProof/>
+                <w:sz w:val="22"/>
+                <w:szCs w:val="22"/>
+                <w:lang w:eastAsia="es-ES"/>
+              </w:rPr>
+              <w:tab/>
+            </w:r>
+            <w:r>
+              <w:rPr>
+                <w:rStyle w:val="Hipervnculo"/>
+                <w:noProof/>
+              </w:rPr>
+              <w:t>Determinación del Alcance del Sistema</w:t>
+            </w:r>
+            <w:r>
+              <w:rPr>
+                <w:noProof/>
+                <w:webHidden/>
+              </w:rPr>
+              <w:tab/>
+            </w:r>
+            <w:r>
+              <w:rPr>
+                <w:noProof/>
+                <w:webHidden/>
+              </w:rPr>
+              <w:fldChar w:fldCharType="begin"/>
+            </w:r>
+            <w:r>
+              <w:rPr>
+                <w:noProof/>
+                <w:webHidden/>
+              </w:rPr>
+              <w:instrText xml:space="preserve"> PAGEREF _Toc95589537 \h </w:instrText>
+            </w:r>
+            <w:r>
+              <w:rPr>
+                <w:noProof/>
+                <w:webHidden/>
+              </w:rPr>
+            </w:r>
+            <w:r>
+              <w:rPr>
+                <w:noProof/>
+                <w:webHidden/>
+              </w:rPr>
+              <w:fldChar w:fldCharType="separate"/>
+            </w:r>
+            <w:r>
+              <w:rPr>
+                <w:noProof/>
+                <w:webHidden/>
+              </w:rPr>
+              <w:t>2</w:t>
+            </w:r>
+            <w:r>
+              <w:rPr>
+                <w:noProof/>
+                <w:webHidden/>
+              </w:rPr>
+              <w:fldChar w:fldCharType="end"/>
+            </w:r>
+          </w:hyperlink>
+        </w:p>
+        <w:p>
+          <w:pPr>
+            <w:pStyle w:val="TDC3"/>
+            <w:tabs>
+              <w:tab w:val="left" w:pos="1100"/>
+              <w:tab w:val="right" w:leader="dot" w:pos="8494"/>
+            </w:tabs>
+            <w:rPr>
+              <w:rFonts w:eastAsiaTheme="minorEastAsia"/>
+              <w:i w:val="0"/>
+              <w:iCs w:val="0"/>
+              <w:noProof/>
+              <w:sz w:val="22"/>
+              <w:szCs w:val="22"/>
+              <w:lang w:eastAsia="es-ES"/>
+            </w:rPr>
+          </w:pPr>
+          <w:hyperlink w:anchor="_Toc95589538" w:history="1">
+            <w:r>
+              <w:rPr>
+                <w:rStyle w:val="Hipervnculo"/>
+                <w:noProof/>
+              </w:rPr>
+              <w:t>5.1.1</w:t>
+            </w:r>
+            <w:r>
+              <w:rPr>
+                <w:rFonts w:eastAsiaTheme="minorEastAsia"/>
+                <w:i w:val="0"/>
+                <w:iCs w:val="0"/>
+                <w:noProof/>
+                <w:sz w:val="22"/>
+                <w:szCs w:val="22"/>
+                <w:lang w:eastAsia="es-ES"/>
+              </w:rPr>
+              <w:tab/>
+            </w:r>
+            <w:r>
+              <w:rPr>
+                <w:rStyle w:val="Hipervnculo"/>
+                <w:noProof/>
+              </w:rPr>
+              <w:t>Módulo de entrenamiento</w:t>
+            </w:r>
+            <w:r>
+              <w:rPr>
+                <w:noProof/>
+                <w:webHidden/>
+              </w:rPr>
+              <w:tab/>
+            </w:r>
+            <w:r>
+              <w:rPr>
+                <w:noProof/>
+                <w:webHidden/>
+              </w:rPr>
+              <w:fldChar w:fldCharType="begin"/>
+            </w:r>
+            <w:r>
+              <w:rPr>
+                <w:noProof/>
+                <w:webHidden/>
+              </w:rPr>
+              <w:instrText xml:space="preserve"> PAGEREF _Toc95589538 \h </w:instrText>
+            </w:r>
+            <w:r>
+              <w:rPr>
+                <w:noProof/>
+                <w:webHidden/>
+              </w:rPr>
+            </w:r>
+            <w:r>
+              <w:rPr>
+                <w:noProof/>
+                <w:webHidden/>
+              </w:rPr>
+              <w:fldChar w:fldCharType="separate"/>
+            </w:r>
+            <w:r>
+              <w:rPr>
+                <w:noProof/>
+                <w:webHidden/>
+              </w:rPr>
+              <w:t>2</w:t>
+            </w:r>
+            <w:r>
+              <w:rPr>
+                <w:noProof/>
+                <w:webHidden/>
+              </w:rPr>
+              <w:fldChar w:fldCharType="end"/>
+            </w:r>
+          </w:hyperlink>
+        </w:p>
+        <w:p>
+          <w:pPr>
+            <w:pStyle w:val="TDC3"/>
+            <w:tabs>
+              <w:tab w:val="left" w:pos="1100"/>
+              <w:tab w:val="right" w:leader="dot" w:pos="8494"/>
+            </w:tabs>
+            <w:rPr>
+              <w:rFonts w:eastAsiaTheme="minorEastAsia"/>
+              <w:i w:val="0"/>
+              <w:iCs w:val="0"/>
+              <w:noProof/>
+              <w:sz w:val="22"/>
+              <w:szCs w:val="22"/>
+              <w:lang w:eastAsia="es-ES"/>
+            </w:rPr>
+          </w:pPr>
+          <w:hyperlink w:anchor="_Toc95589539" w:history="1">
+            <w:r>
+              <w:rPr>
+                <w:rStyle w:val="Hipervnculo"/>
+                <w:noProof/>
+              </w:rPr>
+              <w:t>5.1.2</w:t>
+            </w:r>
+            <w:r>
+              <w:rPr>
+                <w:rFonts w:eastAsiaTheme="minorEastAsia"/>
+                <w:i w:val="0"/>
+                <w:iCs w:val="0"/>
+                <w:noProof/>
+                <w:sz w:val="22"/>
+                <w:szCs w:val="22"/>
+                <w:lang w:eastAsia="es-ES"/>
+              </w:rPr>
+              <w:tab/>
+            </w:r>
+            <w:r>
+              <w:rPr>
+                <w:rStyle w:val="Hipervnculo"/>
+                <w:noProof/>
+              </w:rPr>
+              <w:t>Módulo de interfaz</w:t>
+            </w:r>
+            <w:r>
+              <w:rPr>
+                <w:noProof/>
+                <w:webHidden/>
+              </w:rPr>
+              <w:tab/>
+            </w:r>
+            <w:r>
+              <w:rPr>
+                <w:noProof/>
+                <w:webHidden/>
+              </w:rPr>
+              <w:fldChar w:fldCharType="begin"/>
+            </w:r>
+            <w:r>
+              <w:rPr>
+                <w:noProof/>
+                <w:webHidden/>
+              </w:rPr>
+              <w:instrText xml:space="preserve"> PAGEREF _Toc95589539 \h </w:instrText>
+            </w:r>
+            <w:r>
+              <w:rPr>
+                <w:noProof/>
+                <w:webHidden/>
+              </w:rPr>
+            </w:r>
+            <w:r>
+              <w:rPr>
+                <w:noProof/>
+                <w:webHidden/>
+              </w:rPr>
+              <w:fldChar w:fldCharType="separate"/>
+            </w:r>
+            <w:r>
+              <w:rPr>
+                <w:noProof/>
+                <w:webHidden/>
+              </w:rPr>
+              <w:t>2</w:t>
+            </w:r>
+            <w:r>
+              <w:rPr>
+                <w:noProof/>
+                <w:webHidden/>
+              </w:rPr>
+              <w:fldChar w:fldCharType="end"/>
+            </w:r>
+          </w:hyperlink>
+        </w:p>
+        <w:p>
+          <w:pPr>
+            <w:pStyle w:val="TDC3"/>
+            <w:tabs>
+              <w:tab w:val="left" w:pos="1100"/>
+              <w:tab w:val="right" w:leader="dot" w:pos="8494"/>
+            </w:tabs>
+            <w:rPr>
+              <w:rFonts w:eastAsiaTheme="minorEastAsia"/>
+              <w:i w:val="0"/>
+              <w:iCs w:val="0"/>
+              <w:noProof/>
+              <w:sz w:val="22"/>
+              <w:szCs w:val="22"/>
+              <w:lang w:eastAsia="es-ES"/>
+            </w:rPr>
+          </w:pPr>
+          <w:hyperlink w:anchor="_Toc95589540" w:history="1">
+            <w:r>
+              <w:rPr>
+                <w:rStyle w:val="Hipervnculo"/>
+                <w:noProof/>
+              </w:rPr>
+              <w:t>5.1.3</w:t>
+            </w:r>
+            <w:r>
+              <w:rPr>
+                <w:rFonts w:eastAsiaTheme="minorEastAsia"/>
+                <w:i w:val="0"/>
+                <w:iCs w:val="0"/>
+                <w:noProof/>
+                <w:sz w:val="22"/>
+                <w:szCs w:val="22"/>
+                <w:lang w:eastAsia="es-ES"/>
+              </w:rPr>
+              <w:tab/>
+            </w:r>
+            <w:r>
+              <w:rPr>
+                <w:rStyle w:val="Hipervnculo"/>
+                <w:noProof/>
+              </w:rPr>
+              <w:t>Módulo de controladores</w:t>
+            </w:r>
+            <w:r>
+              <w:rPr>
+                <w:noProof/>
+                <w:webHidden/>
+              </w:rPr>
+              <w:tab/>
+            </w:r>
+            <w:r>
+              <w:rPr>
+                <w:noProof/>
+                <w:webHidden/>
+              </w:rPr>
+              <w:fldChar w:fldCharType="begin"/>
+            </w:r>
+            <w:r>
+              <w:rPr>
+                <w:noProof/>
+                <w:webHidden/>
+              </w:rPr>
+              <w:instrText xml:space="preserve"> PAGEREF _Toc95589540 \h </w:instrText>
+            </w:r>
+            <w:r>
+              <w:rPr>
+                <w:noProof/>
+                <w:webHidden/>
+              </w:rPr>
+            </w:r>
+            <w:r>
+              <w:rPr>
+                <w:noProof/>
+                <w:webHidden/>
+              </w:rPr>
+              <w:fldChar w:fldCharType="separate"/>
+            </w:r>
+            <w:r>
+              <w:rPr>
+                <w:noProof/>
+                <w:webHidden/>
+              </w:rPr>
+              <w:t>3</w:t>
+            </w:r>
+            <w:r>
+              <w:rPr>
+                <w:noProof/>
+                <w:webHidden/>
+              </w:rPr>
+              <w:fldChar w:fldCharType="end"/>
+            </w:r>
+          </w:hyperlink>
+        </w:p>
+        <w:p>
+          <w:pPr>
+            <w:pStyle w:val="TDC2"/>
+            <w:rPr>
+              <w:rFonts w:eastAsiaTheme="minorEastAsia"/>
+              <w:smallCaps w:val="0"/>
+              <w:noProof/>
+              <w:sz w:val="22"/>
+              <w:szCs w:val="22"/>
+              <w:lang w:eastAsia="es-ES"/>
+            </w:rPr>
+          </w:pPr>
+          <w:hyperlink w:anchor="_Toc95589541" w:history="1">
+            <w:r>
+              <w:rPr>
+                <w:rStyle w:val="Hipervnculo"/>
+                <w:noProof/>
+              </w:rPr>
+              <w:t>5.2</w:t>
+            </w:r>
+            <w:r>
+              <w:rPr>
+                <w:rFonts w:eastAsiaTheme="minorEastAsia"/>
+                <w:smallCaps w:val="0"/>
+                <w:noProof/>
+                <w:sz w:val="22"/>
+                <w:szCs w:val="22"/>
+                <w:lang w:eastAsia="es-ES"/>
+              </w:rPr>
+              <w:tab/>
+            </w:r>
+            <w:r>
+              <w:rPr>
+                <w:rStyle w:val="Hipervnculo"/>
+                <w:noProof/>
+              </w:rPr>
+              <w:t>Requisitos del Sistema</w:t>
+            </w:r>
+            <w:r>
+              <w:rPr>
+                <w:noProof/>
+                <w:webHidden/>
+              </w:rPr>
+              <w:tab/>
+            </w:r>
+            <w:r>
+              <w:rPr>
+                <w:noProof/>
+                <w:webHidden/>
+              </w:rPr>
+              <w:fldChar w:fldCharType="begin"/>
+            </w:r>
+            <w:r>
+              <w:rPr>
+                <w:noProof/>
+                <w:webHidden/>
+              </w:rPr>
+              <w:instrText xml:space="preserve"> PAGEREF _Toc95589541 \h </w:instrText>
+            </w:r>
+            <w:r>
+              <w:rPr>
+                <w:noProof/>
+                <w:webHidden/>
+              </w:rPr>
+            </w:r>
+            <w:r>
+              <w:rPr>
+                <w:noProof/>
+                <w:webHidden/>
+              </w:rPr>
+              <w:fldChar w:fldCharType="separate"/>
+            </w:r>
+            <w:r>
+              <w:rPr>
+                <w:noProof/>
+                <w:webHidden/>
+              </w:rPr>
+              <w:t>3</w:t>
+            </w:r>
+            <w:r>
+              <w:rPr>
+                <w:noProof/>
+                <w:webHidden/>
+              </w:rPr>
+              <w:fldChar w:fldCharType="end"/>
+            </w:r>
+          </w:hyperlink>
+        </w:p>
+        <w:p>
+          <w:pPr>
+            <w:pStyle w:val="TDC3"/>
+            <w:tabs>
+              <w:tab w:val="left" w:pos="1100"/>
+              <w:tab w:val="right" w:leader="dot" w:pos="8494"/>
+            </w:tabs>
+            <w:rPr>
+              <w:rFonts w:eastAsiaTheme="minorEastAsia"/>
+              <w:i w:val="0"/>
+              <w:iCs w:val="0"/>
+              <w:noProof/>
+              <w:sz w:val="22"/>
+              <w:szCs w:val="22"/>
+              <w:lang w:eastAsia="es-ES"/>
+            </w:rPr>
+          </w:pPr>
+          <w:hyperlink w:anchor="_Toc95589542" w:history="1">
+            <w:r>
+              <w:rPr>
+                <w:rStyle w:val="Hipervnculo"/>
+                <w:noProof/>
+              </w:rPr>
+              <w:t>5.2.1</w:t>
+            </w:r>
+            <w:r>
+              <w:rPr>
+                <w:rFonts w:eastAsiaTheme="minorEastAsia"/>
+                <w:i w:val="0"/>
+                <w:iCs w:val="0"/>
+                <w:noProof/>
+                <w:sz w:val="22"/>
+                <w:szCs w:val="22"/>
+                <w:lang w:eastAsia="es-ES"/>
+              </w:rPr>
+              <w:tab/>
+            </w:r>
+            <w:r>
+              <w:rPr>
+                <w:rStyle w:val="Hipervnculo"/>
+                <w:noProof/>
+              </w:rPr>
+              <w:t>Obtención de los Requisitos del Sistema</w:t>
+            </w:r>
+            <w:r>
+              <w:rPr>
+                <w:noProof/>
+                <w:webHidden/>
+              </w:rPr>
+              <w:tab/>
+            </w:r>
+            <w:r>
+              <w:rPr>
+                <w:noProof/>
+                <w:webHidden/>
+              </w:rPr>
+              <w:fldChar w:fldCharType="begin"/>
+            </w:r>
+            <w:r>
+              <w:rPr>
+                <w:noProof/>
+                <w:webHidden/>
+              </w:rPr>
+              <w:instrText xml:space="preserve"> PAGEREF _Toc95589542 \h </w:instrText>
+            </w:r>
+            <w:r>
+              <w:rPr>
+                <w:noProof/>
+                <w:webHidden/>
+              </w:rPr>
+            </w:r>
+            <w:r>
+              <w:rPr>
+                <w:noProof/>
+                <w:webHidden/>
+              </w:rPr>
+              <w:fldChar w:fldCharType="separate"/>
+            </w:r>
+            <w:r>
+              <w:rPr>
+                <w:noProof/>
+                <w:webHidden/>
+              </w:rPr>
+              <w:t>3</w:t>
+            </w:r>
+            <w:r>
+              <w:rPr>
+                <w:noProof/>
+                <w:webHidden/>
+              </w:rPr>
+              <w:fldChar w:fldCharType="end"/>
+            </w:r>
+          </w:hyperlink>
+        </w:p>
+        <w:p>
+          <w:pPr>
+            <w:pStyle w:val="TDC3"/>
+            <w:tabs>
+              <w:tab w:val="left" w:pos="1100"/>
+              <w:tab w:val="right" w:leader="dot" w:pos="8494"/>
+            </w:tabs>
+            <w:rPr>
+              <w:rFonts w:eastAsiaTheme="minorEastAsia"/>
+              <w:i w:val="0"/>
+              <w:iCs w:val="0"/>
+              <w:noProof/>
+              <w:sz w:val="22"/>
+              <w:szCs w:val="22"/>
+              <w:lang w:eastAsia="es-ES"/>
+            </w:rPr>
+          </w:pPr>
+          <w:hyperlink w:anchor="_Toc95589543" w:history="1">
+            <w:r>
+              <w:rPr>
+                <w:rStyle w:val="Hipervnculo"/>
+                <w:noProof/>
+              </w:rPr>
+              <w:t>5.2.2</w:t>
+            </w:r>
+            <w:r>
+              <w:rPr>
+                <w:rFonts w:eastAsiaTheme="minorEastAsia"/>
+                <w:i w:val="0"/>
+                <w:iCs w:val="0"/>
+                <w:noProof/>
+                <w:sz w:val="22"/>
+                <w:szCs w:val="22"/>
+                <w:lang w:eastAsia="es-ES"/>
+              </w:rPr>
+              <w:tab/>
+            </w:r>
+            <w:r>
+              <w:rPr>
+                <w:rStyle w:val="Hipervnculo"/>
+                <w:noProof/>
+              </w:rPr>
+              <w:t>Identificación de Actores del Sistema</w:t>
+            </w:r>
+            <w:r>
+              <w:rPr>
+                <w:noProof/>
+                <w:webHidden/>
+              </w:rPr>
+              <w:tab/>
+            </w:r>
+            <w:r>
+              <w:rPr>
+                <w:noProof/>
+                <w:webHidden/>
+              </w:rPr>
+              <w:fldChar w:fldCharType="begin"/>
+            </w:r>
+            <w:r>
+              <w:rPr>
+                <w:noProof/>
+                <w:webHidden/>
+              </w:rPr>
+              <w:instrText xml:space="preserve"> PAGEREF _Toc95589543 \h </w:instrText>
+            </w:r>
+            <w:r>
+              <w:rPr>
+                <w:noProof/>
+                <w:webHidden/>
+              </w:rPr>
+            </w:r>
+            <w:r>
+              <w:rPr>
+                <w:noProof/>
+                <w:webHidden/>
+              </w:rPr>
+              <w:fldChar w:fldCharType="separate"/>
+            </w:r>
+            <w:r>
+              <w:rPr>
+                <w:noProof/>
+                <w:webHidden/>
+              </w:rPr>
+              <w:t>6</w:t>
+            </w:r>
+            <w:r>
+              <w:rPr>
+                <w:noProof/>
+                <w:webHidden/>
+              </w:rPr>
+              <w:fldChar w:fldCharType="end"/>
+            </w:r>
+          </w:hyperlink>
+        </w:p>
+        <w:p>
+          <w:pPr>
+            <w:pStyle w:val="TDC3"/>
+            <w:tabs>
+              <w:tab w:val="left" w:pos="1100"/>
+              <w:tab w:val="right" w:leader="dot" w:pos="8494"/>
+            </w:tabs>
+            <w:rPr>
+              <w:rFonts w:eastAsiaTheme="minorEastAsia"/>
+              <w:i w:val="0"/>
+              <w:iCs w:val="0"/>
+              <w:noProof/>
+              <w:sz w:val="22"/>
+              <w:szCs w:val="22"/>
+              <w:lang w:eastAsia="es-ES"/>
+            </w:rPr>
+          </w:pPr>
+          <w:hyperlink w:anchor="_Toc95589544" w:history="1">
+            <w:r>
+              <w:rPr>
+                <w:rStyle w:val="Hipervnculo"/>
+                <w:noProof/>
+              </w:rPr>
+              <w:t>5.2.3</w:t>
+            </w:r>
+            <w:r>
+              <w:rPr>
+                <w:rFonts w:eastAsiaTheme="minorEastAsia"/>
+                <w:i w:val="0"/>
+                <w:iCs w:val="0"/>
+                <w:noProof/>
+                <w:sz w:val="22"/>
+                <w:szCs w:val="22"/>
+                <w:lang w:eastAsia="es-ES"/>
+              </w:rPr>
+              <w:tab/>
+            </w:r>
+            <w:r>
+              <w:rPr>
+                <w:rStyle w:val="Hipervnculo"/>
+                <w:noProof/>
+              </w:rPr>
+              <w:t>Especificación de Casos de Uso</w:t>
+            </w:r>
+            <w:r>
+              <w:rPr>
+                <w:noProof/>
+                <w:webHidden/>
+              </w:rPr>
+              <w:tab/>
+            </w:r>
+            <w:r>
+              <w:rPr>
+                <w:noProof/>
+                <w:webHidden/>
+              </w:rPr>
+              <w:fldChar w:fldCharType="begin"/>
+            </w:r>
+            <w:r>
+              <w:rPr>
+                <w:noProof/>
+                <w:webHidden/>
+              </w:rPr>
+              <w:instrText xml:space="preserve"> PAGEREF _Toc95589544 \h </w:instrText>
+            </w:r>
+            <w:r>
+              <w:rPr>
+                <w:noProof/>
+                <w:webHidden/>
+              </w:rPr>
+            </w:r>
+            <w:r>
+              <w:rPr>
+                <w:noProof/>
+                <w:webHidden/>
+              </w:rPr>
+              <w:fldChar w:fldCharType="separate"/>
+            </w:r>
+            <w:r>
+              <w:rPr>
+                <w:noProof/>
+                <w:webHidden/>
+              </w:rPr>
+              <w:t>7</w:t>
+            </w:r>
+            <w:r>
+              <w:rPr>
+                <w:noProof/>
+                <w:webHidden/>
+              </w:rPr>
+              <w:fldChar w:fldCharType="end"/>
+            </w:r>
+          </w:hyperlink>
+        </w:p>
+        <w:p>
+          <w:pPr>
+            <w:pStyle w:val="TDC2"/>
+            <w:rPr>
+              <w:rFonts w:eastAsiaTheme="minorEastAsia"/>
+              <w:smallCaps w:val="0"/>
+              <w:noProof/>
+              <w:sz w:val="22"/>
+              <w:szCs w:val="22"/>
+              <w:lang w:eastAsia="es-ES"/>
+            </w:rPr>
+          </w:pPr>
+          <w:hyperlink w:anchor="_Toc95589545" w:history="1">
+            <w:r>
+              <w:rPr>
+                <w:rStyle w:val="Hipervnculo"/>
+                <w:noProof/>
+              </w:rPr>
+              <w:t>5.3</w:t>
+            </w:r>
+            <w:r>
+              <w:rPr>
+                <w:rFonts w:eastAsiaTheme="minorEastAsia"/>
+                <w:smallCaps w:val="0"/>
+                <w:noProof/>
+                <w:sz w:val="22"/>
+                <w:szCs w:val="22"/>
+                <w:lang w:eastAsia="es-ES"/>
+              </w:rPr>
+              <w:tab/>
+            </w:r>
+            <w:r>
+              <w:rPr>
+                <w:rStyle w:val="Hipervnculo"/>
+                <w:noProof/>
+              </w:rPr>
+              <w:t>Identificación de los Subsistemas en la Fase de Análisis</w:t>
+            </w:r>
+            <w:r>
+              <w:rPr>
+                <w:noProof/>
+                <w:webHidden/>
+              </w:rPr>
+              <w:tab/>
+            </w:r>
+            <w:r>
+              <w:rPr>
+                <w:noProof/>
+                <w:webHidden/>
+              </w:rPr>
+              <w:fldChar w:fldCharType="begin"/>
+            </w:r>
+            <w:r>
+              <w:rPr>
+                <w:noProof/>
+                <w:webHidden/>
+              </w:rPr>
+              <w:instrText xml:space="preserve"> PAGEREF _Toc95589545 \h </w:instrText>
+            </w:r>
+            <w:r>
+              <w:rPr>
+                <w:noProof/>
+                <w:webHidden/>
+              </w:rPr>
+            </w:r>
+            <w:r>
+              <w:rPr>
+                <w:noProof/>
+                <w:webHidden/>
+              </w:rPr>
+              <w:fldChar w:fldCharType="separate"/>
+            </w:r>
+            <w:r>
+              <w:rPr>
+                <w:noProof/>
+                <w:webHidden/>
+              </w:rPr>
+              <w:t>10</w:t>
+            </w:r>
+            <w:r>
+              <w:rPr>
+                <w:noProof/>
+                <w:webHidden/>
+              </w:rPr>
+              <w:fldChar w:fldCharType="end"/>
+            </w:r>
+          </w:hyperlink>
+        </w:p>
+        <w:p>
+          <w:pPr>
+            <w:pStyle w:val="TDC3"/>
+            <w:tabs>
+              <w:tab w:val="left" w:pos="1100"/>
+              <w:tab w:val="right" w:leader="dot" w:pos="8494"/>
+            </w:tabs>
+            <w:rPr>
+              <w:rFonts w:eastAsiaTheme="minorEastAsia"/>
+              <w:i w:val="0"/>
+              <w:iCs w:val="0"/>
+              <w:noProof/>
+              <w:sz w:val="22"/>
+              <w:szCs w:val="22"/>
+              <w:lang w:eastAsia="es-ES"/>
+            </w:rPr>
+          </w:pPr>
+          <w:hyperlink w:anchor="_Toc95589546" w:history="1">
+            <w:r>
+              <w:rPr>
+                <w:rStyle w:val="Hipervnculo"/>
+                <w:noProof/>
+              </w:rPr>
+              <w:t>5.3.1</w:t>
+            </w:r>
+            <w:r>
+              <w:rPr>
+                <w:rFonts w:eastAsiaTheme="minorEastAsia"/>
+                <w:i w:val="0"/>
+                <w:iCs w:val="0"/>
+                <w:noProof/>
+                <w:sz w:val="22"/>
+                <w:szCs w:val="22"/>
+                <w:lang w:eastAsia="es-ES"/>
+              </w:rPr>
+              <w:tab/>
+            </w:r>
+            <w:r>
+              <w:rPr>
+                <w:rStyle w:val="Hipervnculo"/>
+                <w:noProof/>
+              </w:rPr>
+              <w:t>Descripción de los Subsistemas</w:t>
+            </w:r>
+            <w:r>
+              <w:rPr>
+                <w:noProof/>
+                <w:webHidden/>
+              </w:rPr>
+              <w:tab/>
+            </w:r>
+            <w:r>
+              <w:rPr>
+                <w:noProof/>
+                <w:webHidden/>
+              </w:rPr>
+              <w:fldChar w:fldCharType="begin"/>
+            </w:r>
+            <w:r>
+              <w:rPr>
+                <w:noProof/>
+                <w:webHidden/>
+              </w:rPr>
+              <w:instrText xml:space="preserve"> PAGEREF _Toc95589546 \h </w:instrText>
+            </w:r>
+            <w:r>
+              <w:rPr>
+                <w:noProof/>
+                <w:webHidden/>
+              </w:rPr>
+            </w:r>
+            <w:r>
+              <w:rPr>
+                <w:noProof/>
+                <w:webHidden/>
+              </w:rPr>
+              <w:fldChar w:fldCharType="separate"/>
+            </w:r>
+            <w:r>
+              <w:rPr>
+                <w:noProof/>
+                <w:webHidden/>
+              </w:rPr>
+              <w:t>10</w:t>
+            </w:r>
+            <w:r>
+              <w:rPr>
+                <w:noProof/>
+                <w:webHidden/>
+              </w:rPr>
+              <w:fldChar w:fldCharType="end"/>
+            </w:r>
+          </w:hyperlink>
+        </w:p>
+        <w:p>
+          <w:pPr>
+            <w:pStyle w:val="TDC3"/>
+            <w:tabs>
+              <w:tab w:val="left" w:pos="1100"/>
+              <w:tab w:val="right" w:leader="dot" w:pos="8494"/>
+            </w:tabs>
+            <w:rPr>
+              <w:rFonts w:eastAsiaTheme="minorEastAsia"/>
+              <w:i w:val="0"/>
+              <w:iCs w:val="0"/>
+              <w:noProof/>
+              <w:sz w:val="22"/>
+              <w:szCs w:val="22"/>
+              <w:lang w:eastAsia="es-ES"/>
+            </w:rPr>
+          </w:pPr>
+          <w:hyperlink w:anchor="_Toc95589547" w:history="1">
+            <w:r>
+              <w:rPr>
+                <w:rStyle w:val="Hipervnculo"/>
+                <w:noProof/>
+              </w:rPr>
+              <w:t>5.3.2</w:t>
+            </w:r>
+            <w:r>
+              <w:rPr>
+                <w:rFonts w:eastAsiaTheme="minorEastAsia"/>
+                <w:i w:val="0"/>
+                <w:iCs w:val="0"/>
+                <w:noProof/>
+                <w:sz w:val="22"/>
+                <w:szCs w:val="22"/>
+                <w:lang w:eastAsia="es-ES"/>
+              </w:rPr>
+              <w:tab/>
+            </w:r>
+            <w:r>
+              <w:rPr>
+                <w:rStyle w:val="Hipervnculo"/>
+                <w:noProof/>
+              </w:rPr>
+              <w:t>Descripción de los Interfaces entre Subsistemas</w:t>
+            </w:r>
+            <w:r>
+              <w:rPr>
+                <w:noProof/>
+                <w:webHidden/>
+              </w:rPr>
+              <w:tab/>
+            </w:r>
+            <w:r>
+              <w:rPr>
+                <w:noProof/>
+                <w:webHidden/>
+              </w:rPr>
+              <w:fldChar w:fldCharType="begin"/>
+            </w:r>
+            <w:r>
+              <w:rPr>
+                <w:noProof/>
+                <w:webHidden/>
+              </w:rPr>
+              <w:instrText xml:space="preserve"> PAGEREF _Toc95589547 \h </w:instrText>
+            </w:r>
+            <w:r>
+              <w:rPr>
+                <w:noProof/>
+                <w:webHidden/>
+              </w:rPr>
+            </w:r>
+            <w:r>
+              <w:rPr>
+                <w:noProof/>
+                <w:webHidden/>
+              </w:rPr>
+              <w:fldChar w:fldCharType="separate"/>
+            </w:r>
+            <w:r>
+              <w:rPr>
+                <w:noProof/>
+                <w:webHidden/>
+              </w:rPr>
+              <w:t>10</w:t>
+            </w:r>
+            <w:r>
+              <w:rPr>
+                <w:noProof/>
+                <w:webHidden/>
+              </w:rPr>
+              <w:fldChar w:fldCharType="end"/>
+            </w:r>
+          </w:hyperlink>
+        </w:p>
+        <w:p>
+          <w:r>
+            <w:rPr>
+              <w:b/>
+              <w:bCs/>
+            </w:rPr>
+            <w:fldChar w:fldCharType="end"/>
+          </w:r>
+        </w:p>
+      </w:sdtContent>
+    </w:sdt>
     <w:p>
       <w:pPr>
+        <w:jc w:val="left"/>
+        <w:rPr>
+          <w:rFonts w:asciiTheme="majorHAnsi" w:eastAsiaTheme="majorEastAsia" w:hAnsiTheme="majorHAnsi" w:cstheme="majorBidi"/>
+          <w:b/>
+          <w:bCs/>
+          <w:color w:val="A5A5A5" w:themeColor="accent1" w:themeShade="BF"/>
+          <w:sz w:val="48"/>
+          <w:szCs w:val="28"/>
+        </w:rPr>
+      </w:pPr>
+      <w:r>
+        <w:br w:type="page"/>
+      </w:r>
+    </w:p>
+    <w:p>
+      <w:pPr>
         <w:pStyle w:val="Ttulo1"/>
       </w:pPr>
-      <w:bookmarkStart w:id="0" w:name="_Toc427771277"/>
+      <w:bookmarkStart w:id="1" w:name="_Toc95589536"/>
       <w:r>
+        <w:lastRenderedPageBreak/>
         <w:t>Análisis</w:t>
       </w:r>
       <w:bookmarkEnd w:id="0"/>
+      <w:bookmarkEnd w:id="1"/>
     </w:p>
     <w:p>
       <w:r>
@@ -21,11 +1189,13 @@
       <w:pPr>
         <w:pStyle w:val="Ttulo2"/>
       </w:pPr>
-      <w:bookmarkStart w:id="1" w:name="_Toc427771279"/>
+      <w:bookmarkStart w:id="2" w:name="_Toc427771279"/>
+      <w:bookmarkStart w:id="3" w:name="_Toc95589537"/>
       <w:r>
         <w:t>Determinación del Alcance del Sistema</w:t>
       </w:r>
-      <w:bookmarkEnd w:id="1"/>
+      <w:bookmarkEnd w:id="2"/>
+      <w:bookmarkEnd w:id="3"/>
     </w:p>
     <w:p>
       <w:pPr>
@@ -34,16 +1204,24 @@
       <w:r>
         <w:t xml:space="preserve">El objetivo principal del sistema consiste en una versión digital del juego de mesa </w:t>
       </w:r>
-      <w:bookmarkStart w:id="2" w:name="_Hlk92997424"/>
+      <w:bookmarkStart w:id="4" w:name="_Hlk92997424"/>
       <w:r>
         <w:t>Hanamikoji</w:t>
       </w:r>
-      <w:bookmarkEnd w:id="2"/>
+      <w:bookmarkEnd w:id="4"/>
       <w:r>
         <w:t>, en el que el jugador se enfrentará a una inteligencia artificial entrenada usando una red neuronal que aprenderá a jugar usando aprendizaje reforzado. Las reglas del juego están ya descritas por el juego original que fue</w:t>
       </w:r>
       <w:r>
-        <w:t xml:space="preserve"> publicado por primera vez en 2013 por Takamagahara en japone</w:t>
+        <w:t xml:space="preserve"> publicado por primera vez en 2013 por </w:t>
+      </w:r>
+      <w:proofErr w:type="spellStart"/>
+      <w:r>
+        <w:t>Takamagahara</w:t>
+      </w:r>
+      <w:proofErr w:type="spellEnd"/>
+      <w:r>
+        <w:t xml:space="preserve"> en japone</w:t>
       </w:r>
       <w:r>
         <w:t xml:space="preserve">s, por lo que se respetarán dichas reglas modificando únicamente la apariencia y los nombres de los elementos para darles un diseño </w:t>
@@ -67,9 +1245,11 @@
       <w:pPr>
         <w:pStyle w:val="Ttulo3"/>
       </w:pPr>
+      <w:bookmarkStart w:id="5" w:name="_Toc95589538"/>
       <w:r>
         <w:t>Módulo de entrenamiento</w:t>
       </w:r>
+      <w:bookmarkEnd w:id="5"/>
     </w:p>
     <w:p>
       <w:pPr>
@@ -78,19 +1258,19 @@
       <w:r>
         <w:t xml:space="preserve">Para la red neuronal contra la que se enfrentará el jugador se ha optado por una red neuronal convolucional tal y como se menciona en el apartado </w:t>
       </w:r>
-      <w:commentRangeStart w:id="3"/>
+      <w:commentRangeStart w:id="6"/>
       <w:r>
         <w:t xml:space="preserve">2.2.1.1 </w:t>
       </w:r>
       <w:r>
         <w:t>Redes neuronales convolucionales</w:t>
       </w:r>
-      <w:commentRangeEnd w:id="3"/>
+      <w:commentRangeEnd w:id="6"/>
       <w:r>
         <w:rPr>
           <w:rStyle w:val="Refdecomentario"/>
         </w:rPr>
-        <w:commentReference w:id="3"/>
+        <w:commentReference w:id="6"/>
       </w:r>
       <w:r>
         <w:t>, para ello será necesario transformar la información que le llega a la red neuronal (que será el estado actual del tablero de juego) en una matriz que pueda ser interpretada por la red neuronal buscando patrones. Así mismo la información que salga de la red neuronal, al ser una red neuronal convolucional, será un vector de probabilidades, que deberá ser interpretado como una acción</w:t>
@@ -114,9 +1294,11 @@
       <w:pPr>
         <w:pStyle w:val="Ttulo3"/>
       </w:pPr>
+      <w:bookmarkStart w:id="7" w:name="_Toc95589539"/>
       <w:r>
         <w:t>Módulo de interfaz</w:t>
       </w:r>
+      <w:bookmarkEnd w:id="7"/>
     </w:p>
     <w:p>
       <w:r>
@@ -139,10 +1321,12 @@
       <w:pPr>
         <w:pStyle w:val="Ttulo3"/>
       </w:pPr>
+      <w:bookmarkStart w:id="8" w:name="_Toc95589540"/>
       <w:r>
         <w:lastRenderedPageBreak/>
         <w:t>Módulo de controladores</w:t>
       </w:r>
+      <w:bookmarkEnd w:id="8"/>
     </w:p>
     <w:p>
       <w:r>
@@ -153,11 +1337,13 @@
       <w:pPr>
         <w:pStyle w:val="Ttulo2"/>
       </w:pPr>
-      <w:bookmarkStart w:id="4" w:name="_Toc427771280"/>
+      <w:bookmarkStart w:id="9" w:name="_Toc427771280"/>
+      <w:bookmarkStart w:id="10" w:name="_Toc95589541"/>
       <w:r>
         <w:t>Requisitos del Sistema</w:t>
       </w:r>
-      <w:bookmarkEnd w:id="4"/>
+      <w:bookmarkEnd w:id="9"/>
+      <w:bookmarkEnd w:id="10"/>
     </w:p>
     <w:p>
       <w:r>
@@ -171,11 +1357,13 @@
       <w:pPr>
         <w:pStyle w:val="Ttulo3"/>
       </w:pPr>
-      <w:bookmarkStart w:id="5" w:name="_Toc427771281"/>
+      <w:bookmarkStart w:id="11" w:name="_Toc427771281"/>
+      <w:bookmarkStart w:id="12" w:name="_Toc95589542"/>
       <w:r>
         <w:t>Obtención de los Requisitos del Sistema</w:t>
       </w:r>
-      <w:bookmarkEnd w:id="5"/>
+      <w:bookmarkEnd w:id="11"/>
+      <w:bookmarkEnd w:id="12"/>
     </w:p>
     <w:p>
       <w:r>
@@ -971,7 +2159,7 @@
               <w:jc w:val="left"/>
             </w:pPr>
             <w:r>
-              <w:t>Solo se pueden seleccionar acciones disponibles</w:t>
+              <w:t>Seleccionar acción</w:t>
             </w:r>
           </w:p>
         </w:tc>
@@ -2002,11 +3190,1443 @@
         <w:t>Tabla 5.4 – Requisitos no funcionales</w:t>
       </w:r>
     </w:p>
-    <w:p/>
+    <w:p>
+      <w:pPr>
+        <w:jc w:val="left"/>
+        <w:rPr>
+          <w:rFonts w:asciiTheme="majorHAnsi" w:eastAsiaTheme="majorEastAsia" w:hAnsiTheme="majorHAnsi" w:cstheme="majorBidi"/>
+          <w:bCs/>
+          <w:color w:val="DDDDDD" w:themeColor="accent1"/>
+          <w:sz w:val="36"/>
+        </w:rPr>
+      </w:pPr>
+      <w:bookmarkStart w:id="13" w:name="_Toc427771282"/>
+      <w:r>
+        <w:br w:type="page"/>
+      </w:r>
+    </w:p>
+    <w:p>
+      <w:pPr>
+        <w:pStyle w:val="Ttulo3"/>
+      </w:pPr>
+      <w:bookmarkStart w:id="14" w:name="_Toc95589543"/>
+      <w:r>
+        <w:lastRenderedPageBreak/>
+        <w:t xml:space="preserve">Identificación de </w:t>
+      </w:r>
+      <w:r>
+        <w:t>Actores del Sistema</w:t>
+      </w:r>
+      <w:bookmarkEnd w:id="13"/>
+      <w:bookmarkEnd w:id="14"/>
+    </w:p>
+    <w:p>
+      <w:pPr>
+        <w:rPr>
+          <w:lang w:eastAsia="es-ES"/>
+        </w:rPr>
+      </w:pPr>
+      <w:r>
+        <w:rPr>
+          <w:lang w:eastAsia="es-ES"/>
+        </w:rPr>
+        <w:t>Existe un único actor principal del sistema una vez entrenada la red neuronal, pudiendo contar como actor secundario al encargado de entrenarla, ya que se podrá configurar para que exista esta opción.</w:t>
+      </w:r>
+    </w:p>
+    <w:p>
+      <w:pPr>
+        <w:pStyle w:val="Ttulo4"/>
+        <w:rPr>
+          <w:lang w:eastAsia="es-ES"/>
+        </w:rPr>
+      </w:pPr>
+      <w:r>
+        <w:rPr>
+          <w:lang w:eastAsia="es-ES"/>
+        </w:rPr>
+        <w:t xml:space="preserve">Actor principal: Usuario </w:t>
+      </w:r>
+      <w:r>
+        <w:rPr>
+          <w:lang w:eastAsia="es-ES"/>
+        </w:rPr>
+        <w:t>J</w:t>
+      </w:r>
+      <w:r>
+        <w:rPr>
+          <w:lang w:eastAsia="es-ES"/>
+        </w:rPr>
+        <w:t>ugador</w:t>
+      </w:r>
+    </w:p>
+    <w:p>
+      <w:pPr>
+        <w:rPr>
+          <w:lang w:eastAsia="es-ES"/>
+        </w:rPr>
+      </w:pPr>
+      <w:r>
+        <w:rPr>
+          <w:lang w:eastAsia="es-ES"/>
+        </w:rPr>
+        <w:t xml:space="preserve">El usuario jugador será el que interactúe con la aplicación con el objetivo de jugar partidas contra la red neuronal entrenada, de manera que usará la interfaz gráfica para </w:t>
+      </w:r>
+      <w:r>
+        <w:rPr>
+          <w:lang w:eastAsia="es-ES"/>
+        </w:rPr>
+        <w:t>interactuar con el tablero seleccionando las jugadas.</w:t>
+      </w:r>
+    </w:p>
+    <w:p>
+      <w:pPr>
+        <w:pStyle w:val="Ttulo4"/>
+        <w:rPr>
+          <w:lang w:eastAsia="es-ES"/>
+        </w:rPr>
+      </w:pPr>
+      <w:r>
+        <w:rPr>
+          <w:lang w:eastAsia="es-ES"/>
+        </w:rPr>
+        <w:t>Actor secundario: Encargado del entrenamiento</w:t>
+      </w:r>
+    </w:p>
+    <w:p>
+      <w:pPr>
+        <w:rPr>
+          <w:lang w:eastAsia="es-ES"/>
+        </w:rPr>
+      </w:pPr>
+      <w:r>
+        <w:rPr>
+          <w:lang w:eastAsia="es-ES"/>
+        </w:rPr>
+        <w:t xml:space="preserve">Este actor será el que se ocupe del entrenamiento de la red neuronal. En principio solo sería necesario entrenarla una única vez, pero se deja la opción abierta de reentrenamiento, de manera que si en el futuro se consiguieran unos datos de entrenamiento más </w:t>
+      </w:r>
+      <w:proofErr w:type="spellStart"/>
+      <w:r>
+        <w:rPr>
+          <w:lang w:eastAsia="es-ES"/>
+        </w:rPr>
+        <w:t>solidos</w:t>
+      </w:r>
+      <w:proofErr w:type="spellEnd"/>
+      <w:r>
+        <w:rPr>
+          <w:lang w:eastAsia="es-ES"/>
+        </w:rPr>
+        <w:t xml:space="preserve"> que los ofrecidos por la aplicación podrían usarse para generar nuevos valores para el modelo de la red neuronal.</w:t>
+      </w:r>
+    </w:p>
+    <w:p>
+      <w:pPr>
+        <w:jc w:val="left"/>
+        <w:rPr>
+          <w:lang w:eastAsia="es-ES"/>
+        </w:rPr>
+      </w:pPr>
+      <w:r>
+        <w:rPr>
+          <w:lang w:eastAsia="es-ES"/>
+        </w:rPr>
+        <w:br w:type="page"/>
+      </w:r>
+    </w:p>
+    <w:p>
+      <w:pPr>
+        <w:pStyle w:val="Ttulo3"/>
+      </w:pPr>
+      <w:bookmarkStart w:id="15" w:name="_Toc427771283"/>
+      <w:bookmarkStart w:id="16" w:name="_Toc95589544"/>
+      <w:r>
+        <w:lastRenderedPageBreak/>
+        <w:t>Especificación de Casos de Uso</w:t>
+      </w:r>
+      <w:bookmarkEnd w:id="15"/>
+      <w:bookmarkEnd w:id="16"/>
+    </w:p>
+    <w:p>
+      <w:r>
+        <w:t>A continuación, se describen los casos de usos identificados para los actores del sistema.</w:t>
+      </w:r>
+    </w:p>
+    <w:p>
+      <w:pPr>
+        <w:pStyle w:val="Ttulo4"/>
+      </w:pPr>
+      <w:r>
+        <w:t xml:space="preserve">Casos de uso para el </w:t>
+      </w:r>
+      <w:r>
+        <w:rPr>
+          <w:lang w:eastAsia="es-ES"/>
+        </w:rPr>
+        <w:t xml:space="preserve">Usuario </w:t>
+      </w:r>
+      <w:r>
+        <w:rPr>
+          <w:lang w:eastAsia="es-ES"/>
+        </w:rPr>
+        <w:t>J</w:t>
+      </w:r>
+      <w:r>
+        <w:rPr>
+          <w:lang w:eastAsia="es-ES"/>
+        </w:rPr>
+        <w:t>ugador</w:t>
+      </w:r>
+    </w:p>
+    <w:p>
+      <w:pPr>
+        <w:jc w:val="center"/>
+      </w:pPr>
+      <w:r>
+        <w:rPr>
+          <w:noProof/>
+        </w:rPr>
+        <w:drawing>
+          <wp:inline distT="0" distB="0" distL="0" distR="0" wp14:anchorId="60373163" wp14:editId="3ACA32D8">
+            <wp:extent cx="4245497" cy="4282440"/>
+            <wp:effectExtent l="0" t="0" r="0" b="0"/>
+            <wp:docPr id="1" name="Imagen 1" descr="Diagrama&#10;&#10;Descripción generada automáticamente"/>
+            <wp:cNvGraphicFramePr>
+              <a:graphicFrameLocks xmlns:a="http://schemas.openxmlformats.org/drawingml/2006/main" noChangeAspect="1"/>
+            </wp:cNvGraphicFramePr>
+            <a:graphic xmlns:a="http://schemas.openxmlformats.org/drawingml/2006/main">
+              <a:graphicData uri="http://schemas.openxmlformats.org/drawingml/2006/picture">
+                <pic:pic xmlns:pic="http://schemas.openxmlformats.org/drawingml/2006/picture">
+                  <pic:nvPicPr>
+                    <pic:cNvPr id="1" name="Imagen 1" descr="Diagrama&#10;&#10;Descripción generada automáticamente"/>
+                    <pic:cNvPicPr/>
+                  </pic:nvPicPr>
+                  <pic:blipFill>
+                    <a:blip r:embed="rId15"/>
+                    <a:stretch>
+                      <a:fillRect/>
+                    </a:stretch>
+                  </pic:blipFill>
+                  <pic:spPr>
+                    <a:xfrm>
+                      <a:off x="0" y="0"/>
+                      <a:ext cx="4247005" cy="4283961"/>
+                    </a:xfrm>
+                    <a:prstGeom prst="rect">
+                      <a:avLst/>
+                    </a:prstGeom>
+                  </pic:spPr>
+                </pic:pic>
+              </a:graphicData>
+            </a:graphic>
+          </wp:inline>
+        </w:drawing>
+      </w:r>
+    </w:p>
+    <w:p>
+      <w:pPr>
+        <w:pStyle w:val="Descripcin"/>
+      </w:pPr>
+      <w:r>
+        <w:t>Ilustración 5.2 Casos de uso del Usuario Jugador</w:t>
+      </w:r>
+    </w:p>
+    <w:tbl>
+      <w:tblPr>
+        <w:tblStyle w:val="Tablaconcuadrcula"/>
+        <w:tblW w:w="0" w:type="auto"/>
+        <w:tblLook w:val="04A0" w:firstRow="1" w:lastRow="0" w:firstColumn="1" w:lastColumn="0" w:noHBand="0" w:noVBand="1"/>
+      </w:tblPr>
+      <w:tblGrid>
+        <w:gridCol w:w="4928"/>
+        <w:gridCol w:w="3716"/>
+      </w:tblGrid>
+      <w:tr>
+        <w:trPr>
+          <w:gridAfter w:val="1"/>
+          <w:wAfter w:w="3716" w:type="dxa"/>
+        </w:trPr>
+        <w:tc>
+          <w:tcPr>
+            <w:tcW w:w="4928" w:type="dxa"/>
+            <w:shd w:val="clear" w:color="auto" w:fill="F8F8F8" w:themeFill="background2"/>
+          </w:tcPr>
+          <w:p>
+            <w:pPr>
+              <w:rPr>
+                <w:b/>
+                <w:u w:val="single"/>
+              </w:rPr>
+            </w:pPr>
+            <w:r>
+              <w:rPr>
+                <w:b/>
+                <w:u w:val="single"/>
+              </w:rPr>
+              <w:t xml:space="preserve">Nombre </w:t>
+            </w:r>
+            <w:r>
+              <w:rPr>
+                <w:b/>
+                <w:u w:val="single"/>
+              </w:rPr>
+              <w:t>de</w:t>
+            </w:r>
+            <w:r>
+              <w:rPr>
+                <w:b/>
+                <w:u w:val="single"/>
+              </w:rPr>
+              <w:t>l Caso de Uso</w:t>
+            </w:r>
+          </w:p>
+        </w:tc>
+      </w:tr>
+      <w:tr>
+        <w:trPr>
+          <w:gridAfter w:val="1"/>
+          <w:wAfter w:w="3716" w:type="dxa"/>
+        </w:trPr>
+        <w:tc>
+          <w:tcPr>
+            <w:tcW w:w="4928" w:type="dxa"/>
+            <w:tcBorders>
+              <w:bottom w:val="single" w:sz="4" w:space="0" w:color="000000" w:themeColor="text1"/>
+            </w:tcBorders>
+          </w:tcPr>
+          <w:p>
+            <w:r>
+              <w:t>Seleccionar acción</w:t>
+            </w:r>
+          </w:p>
+        </w:tc>
+      </w:tr>
+      <w:tr>
+        <w:tc>
+          <w:tcPr>
+            <w:tcW w:w="8644" w:type="dxa"/>
+            <w:gridSpan w:val="2"/>
+            <w:shd w:val="clear" w:color="auto" w:fill="F8F8F8" w:themeFill="background2"/>
+          </w:tcPr>
+          <w:p>
+            <w:pPr>
+              <w:rPr>
+                <w:b/>
+              </w:rPr>
+            </w:pPr>
+            <w:r>
+              <w:rPr>
+                <w:b/>
+              </w:rPr>
+              <w:t>Descripción</w:t>
+            </w:r>
+          </w:p>
+        </w:tc>
+      </w:tr>
+      <w:tr>
+        <w:tc>
+          <w:tcPr>
+            <w:tcW w:w="8644" w:type="dxa"/>
+            <w:gridSpan w:val="2"/>
+            <w:tcBorders>
+              <w:bottom w:val="single" w:sz="4" w:space="0" w:color="000000" w:themeColor="text1"/>
+            </w:tcBorders>
+          </w:tcPr>
+          <w:p>
+            <w:r>
+              <w:t>El usuario podrá visualizar que acciones tiene disponibles y seleccionar una de ellas para poder crear la acción completa que será enviada. Una vez seleccionada la acción esta se mostrará en la zona de acción seleccionada.</w:t>
+            </w:r>
+          </w:p>
+        </w:tc>
+      </w:tr>
+    </w:tbl>
+    <w:p>
+      <w:pPr>
+        <w:pStyle w:val="Descripcin"/>
+      </w:pPr>
+      <w:r>
+        <w:t>Tabla 5.5 Caso de Uso 1: Seleccionar acción.</w:t>
+      </w:r>
+    </w:p>
+    <w:p>
+      <w:pPr>
+        <w:jc w:val="left"/>
+        <w:rPr>
+          <w:b/>
+          <w:bCs/>
+          <w:i/>
+          <w:color w:val="DDDDDD" w:themeColor="accent1"/>
+          <w:szCs w:val="18"/>
+        </w:rPr>
+      </w:pPr>
+      <w:r>
+        <w:br w:type="page"/>
+      </w:r>
+    </w:p>
+    <w:tbl>
+      <w:tblPr>
+        <w:tblStyle w:val="Tablaconcuadrcula"/>
+        <w:tblW w:w="0" w:type="auto"/>
+        <w:tblLook w:val="04A0" w:firstRow="1" w:lastRow="0" w:firstColumn="1" w:lastColumn="0" w:noHBand="0" w:noVBand="1"/>
+      </w:tblPr>
+      <w:tblGrid>
+        <w:gridCol w:w="4928"/>
+        <w:gridCol w:w="3716"/>
+      </w:tblGrid>
+      <w:tr>
+        <w:trPr>
+          <w:gridAfter w:val="1"/>
+          <w:wAfter w:w="3716" w:type="dxa"/>
+        </w:trPr>
+        <w:tc>
+          <w:tcPr>
+            <w:tcW w:w="4928" w:type="dxa"/>
+            <w:shd w:val="clear" w:color="auto" w:fill="F8F8F8" w:themeFill="background2"/>
+          </w:tcPr>
+          <w:p>
+            <w:pPr>
+              <w:rPr>
+                <w:b/>
+                <w:u w:val="single"/>
+              </w:rPr>
+            </w:pPr>
+            <w:r>
+              <w:rPr>
+                <w:b/>
+                <w:u w:val="single"/>
+              </w:rPr>
+              <w:lastRenderedPageBreak/>
+              <w:t xml:space="preserve">Nombre </w:t>
+            </w:r>
+            <w:r>
+              <w:rPr>
+                <w:b/>
+                <w:u w:val="single"/>
+              </w:rPr>
+              <w:t>de</w:t>
+            </w:r>
+            <w:r>
+              <w:rPr>
+                <w:b/>
+                <w:u w:val="single"/>
+              </w:rPr>
+              <w:t>l Caso de Uso</w:t>
+            </w:r>
+          </w:p>
+        </w:tc>
+      </w:tr>
+      <w:tr>
+        <w:trPr>
+          <w:gridAfter w:val="1"/>
+          <w:wAfter w:w="3716" w:type="dxa"/>
+        </w:trPr>
+        <w:tc>
+          <w:tcPr>
+            <w:tcW w:w="4928" w:type="dxa"/>
+            <w:tcBorders>
+              <w:bottom w:val="single" w:sz="4" w:space="0" w:color="000000" w:themeColor="text1"/>
+            </w:tcBorders>
+          </w:tcPr>
+          <w:p>
+            <w:r>
+              <w:t>Cambiar acción seleccionada</w:t>
+            </w:r>
+          </w:p>
+        </w:tc>
+      </w:tr>
+      <w:tr>
+        <w:tc>
+          <w:tcPr>
+            <w:tcW w:w="8644" w:type="dxa"/>
+            <w:gridSpan w:val="2"/>
+            <w:shd w:val="clear" w:color="auto" w:fill="F8F8F8" w:themeFill="background2"/>
+          </w:tcPr>
+          <w:p>
+            <w:pPr>
+              <w:rPr>
+                <w:b/>
+              </w:rPr>
+            </w:pPr>
+            <w:r>
+              <w:rPr>
+                <w:b/>
+              </w:rPr>
+              <w:t>Descripción</w:t>
+            </w:r>
+          </w:p>
+        </w:tc>
+      </w:tr>
+      <w:tr>
+        <w:tc>
+          <w:tcPr>
+            <w:tcW w:w="8644" w:type="dxa"/>
+            <w:gridSpan w:val="2"/>
+            <w:tcBorders>
+              <w:bottom w:val="single" w:sz="4" w:space="0" w:color="000000" w:themeColor="text1"/>
+            </w:tcBorders>
+          </w:tcPr>
+          <w:p>
+            <w:r>
+              <w:t>El usuario podrá seleccionar una acción nueva (o la misma en caso de querer cambiar las cartas) una vez haya seleccionado una carta de manera que pueda modificarla las veces que necesite antes de enviarla.</w:t>
+            </w:r>
+          </w:p>
+        </w:tc>
+      </w:tr>
+    </w:tbl>
+    <w:p>
+      <w:pPr>
+        <w:pStyle w:val="Descripcin"/>
+      </w:pPr>
+      <w:r>
+        <w:t>Tabla 5.6 Caso de Uso 2: Cambiar acción seleccionada.</w:t>
+      </w:r>
+    </w:p>
+    <w:p>
+      <w:pPr>
+        <w:pStyle w:val="Descripcin"/>
+      </w:pPr>
+    </w:p>
+    <w:tbl>
+      <w:tblPr>
+        <w:tblStyle w:val="Tablaconcuadrcula"/>
+        <w:tblW w:w="0" w:type="auto"/>
+        <w:tblLook w:val="04A0" w:firstRow="1" w:lastRow="0" w:firstColumn="1" w:lastColumn="0" w:noHBand="0" w:noVBand="1"/>
+      </w:tblPr>
+      <w:tblGrid>
+        <w:gridCol w:w="4928"/>
+        <w:gridCol w:w="3716"/>
+      </w:tblGrid>
+      <w:tr>
+        <w:trPr>
+          <w:gridAfter w:val="1"/>
+          <w:wAfter w:w="3716" w:type="dxa"/>
+        </w:trPr>
+        <w:tc>
+          <w:tcPr>
+            <w:tcW w:w="4928" w:type="dxa"/>
+            <w:shd w:val="clear" w:color="auto" w:fill="F8F8F8" w:themeFill="background2"/>
+          </w:tcPr>
+          <w:p>
+            <w:pPr>
+              <w:rPr>
+                <w:b/>
+                <w:u w:val="single"/>
+              </w:rPr>
+            </w:pPr>
+            <w:r>
+              <w:rPr>
+                <w:b/>
+                <w:u w:val="single"/>
+              </w:rPr>
+              <w:t xml:space="preserve">Nombre </w:t>
+            </w:r>
+            <w:r>
+              <w:rPr>
+                <w:b/>
+                <w:u w:val="single"/>
+              </w:rPr>
+              <w:t>de</w:t>
+            </w:r>
+            <w:r>
+              <w:rPr>
+                <w:b/>
+                <w:u w:val="single"/>
+              </w:rPr>
+              <w:t>l Caso de Uso</w:t>
+            </w:r>
+          </w:p>
+        </w:tc>
+      </w:tr>
+      <w:tr>
+        <w:trPr>
+          <w:gridAfter w:val="1"/>
+          <w:wAfter w:w="3716" w:type="dxa"/>
+        </w:trPr>
+        <w:tc>
+          <w:tcPr>
+            <w:tcW w:w="4928" w:type="dxa"/>
+            <w:tcBorders>
+              <w:bottom w:val="single" w:sz="4" w:space="0" w:color="000000" w:themeColor="text1"/>
+            </w:tcBorders>
+          </w:tcPr>
+          <w:p>
+            <w:r>
+              <w:t>Selecciona cartas</w:t>
+            </w:r>
+          </w:p>
+        </w:tc>
+      </w:tr>
+      <w:tr>
+        <w:tc>
+          <w:tcPr>
+            <w:tcW w:w="8644" w:type="dxa"/>
+            <w:gridSpan w:val="2"/>
+            <w:shd w:val="clear" w:color="auto" w:fill="F8F8F8" w:themeFill="background2"/>
+          </w:tcPr>
+          <w:p>
+            <w:pPr>
+              <w:rPr>
+                <w:b/>
+              </w:rPr>
+            </w:pPr>
+            <w:r>
+              <w:rPr>
+                <w:b/>
+              </w:rPr>
+              <w:t>Descripción</w:t>
+            </w:r>
+          </w:p>
+        </w:tc>
+      </w:tr>
+      <w:tr>
+        <w:tc>
+          <w:tcPr>
+            <w:tcW w:w="8644" w:type="dxa"/>
+            <w:gridSpan w:val="2"/>
+            <w:tcBorders>
+              <w:bottom w:val="single" w:sz="4" w:space="0" w:color="000000" w:themeColor="text1"/>
+            </w:tcBorders>
+          </w:tcPr>
+          <w:p>
+            <w:r>
+              <w:t>El usuario podrá seleccionar desde su mano las cartas necesarias para completar la acción.</w:t>
+            </w:r>
+          </w:p>
+        </w:tc>
+      </w:tr>
+    </w:tbl>
+    <w:p>
+      <w:pPr>
+        <w:pStyle w:val="Descripcin"/>
+      </w:pPr>
+      <w:r>
+        <w:t>Tabla 5.7 Caso de Uso 3: Selecciona cartas.</w:t>
+      </w:r>
+    </w:p>
+    <w:p>
+      <w:pPr>
+        <w:pStyle w:val="Descripcin"/>
+      </w:pPr>
+    </w:p>
+    <w:tbl>
+      <w:tblPr>
+        <w:tblStyle w:val="Tablaconcuadrcula"/>
+        <w:tblW w:w="0" w:type="auto"/>
+        <w:tblLook w:val="04A0" w:firstRow="1" w:lastRow="0" w:firstColumn="1" w:lastColumn="0" w:noHBand="0" w:noVBand="1"/>
+      </w:tblPr>
+      <w:tblGrid>
+        <w:gridCol w:w="4928"/>
+        <w:gridCol w:w="3716"/>
+      </w:tblGrid>
+      <w:tr>
+        <w:trPr>
+          <w:gridAfter w:val="1"/>
+          <w:wAfter w:w="3716" w:type="dxa"/>
+        </w:trPr>
+        <w:tc>
+          <w:tcPr>
+            <w:tcW w:w="4928" w:type="dxa"/>
+            <w:shd w:val="clear" w:color="auto" w:fill="F8F8F8" w:themeFill="background2"/>
+          </w:tcPr>
+          <w:p>
+            <w:pPr>
+              <w:rPr>
+                <w:b/>
+                <w:u w:val="single"/>
+              </w:rPr>
+            </w:pPr>
+            <w:r>
+              <w:rPr>
+                <w:b/>
+                <w:u w:val="single"/>
+              </w:rPr>
+              <w:t xml:space="preserve">Nombre </w:t>
+            </w:r>
+            <w:r>
+              <w:rPr>
+                <w:b/>
+                <w:u w:val="single"/>
+              </w:rPr>
+              <w:t>de</w:t>
+            </w:r>
+            <w:r>
+              <w:rPr>
+                <w:b/>
+                <w:u w:val="single"/>
+              </w:rPr>
+              <w:t>l Caso de Uso</w:t>
+            </w:r>
+          </w:p>
+        </w:tc>
+      </w:tr>
+      <w:tr>
+        <w:trPr>
+          <w:gridAfter w:val="1"/>
+          <w:wAfter w:w="3716" w:type="dxa"/>
+        </w:trPr>
+        <w:tc>
+          <w:tcPr>
+            <w:tcW w:w="4928" w:type="dxa"/>
+            <w:tcBorders>
+              <w:bottom w:val="single" w:sz="4" w:space="0" w:color="000000" w:themeColor="text1"/>
+            </w:tcBorders>
+          </w:tcPr>
+          <w:p>
+            <w:r>
+              <w:t>Enviar acción</w:t>
+            </w:r>
+          </w:p>
+        </w:tc>
+      </w:tr>
+      <w:tr>
+        <w:tc>
+          <w:tcPr>
+            <w:tcW w:w="8644" w:type="dxa"/>
+            <w:gridSpan w:val="2"/>
+            <w:shd w:val="clear" w:color="auto" w:fill="F8F8F8" w:themeFill="background2"/>
+          </w:tcPr>
+          <w:p>
+            <w:pPr>
+              <w:rPr>
+                <w:b/>
+              </w:rPr>
+            </w:pPr>
+            <w:r>
+              <w:rPr>
+                <w:b/>
+              </w:rPr>
+              <w:t>Descripción</w:t>
+            </w:r>
+          </w:p>
+        </w:tc>
+      </w:tr>
+      <w:tr>
+        <w:tc>
+          <w:tcPr>
+            <w:tcW w:w="8644" w:type="dxa"/>
+            <w:gridSpan w:val="2"/>
+            <w:tcBorders>
+              <w:bottom w:val="single" w:sz="4" w:space="0" w:color="000000" w:themeColor="text1"/>
+            </w:tcBorders>
+          </w:tcPr>
+          <w:p>
+            <w:r>
+              <w:t>El usuario podrá enviar la acción seleccionada. Esta opción solo estará disponible cuando el usuario haya seleccionado una acción dentro de las disponibles y haya seleccionado las cartas necesarias para realizar esa acción.</w:t>
+            </w:r>
+          </w:p>
+        </w:tc>
+      </w:tr>
+    </w:tbl>
+    <w:p>
+      <w:pPr>
+        <w:pStyle w:val="Descripcin"/>
+      </w:pPr>
+      <w:r>
+        <w:t>Tabla 5.8 Caso de Uso 4: Seleccionar acción.</w:t>
+      </w:r>
+    </w:p>
+    <w:p>
+      <w:pPr>
+        <w:pStyle w:val="Descripcin"/>
+      </w:pPr>
+    </w:p>
+    <w:tbl>
+      <w:tblPr>
+        <w:tblStyle w:val="Tablaconcuadrcula"/>
+        <w:tblW w:w="0" w:type="auto"/>
+        <w:tblLook w:val="04A0" w:firstRow="1" w:lastRow="0" w:firstColumn="1" w:lastColumn="0" w:noHBand="0" w:noVBand="1"/>
+      </w:tblPr>
+      <w:tblGrid>
+        <w:gridCol w:w="4928"/>
+        <w:gridCol w:w="3716"/>
+      </w:tblGrid>
+      <w:tr>
+        <w:trPr>
+          <w:gridAfter w:val="1"/>
+          <w:wAfter w:w="3716" w:type="dxa"/>
+        </w:trPr>
+        <w:tc>
+          <w:tcPr>
+            <w:tcW w:w="4928" w:type="dxa"/>
+            <w:shd w:val="clear" w:color="auto" w:fill="F8F8F8" w:themeFill="background2"/>
+          </w:tcPr>
+          <w:p>
+            <w:pPr>
+              <w:rPr>
+                <w:b/>
+                <w:u w:val="single"/>
+              </w:rPr>
+            </w:pPr>
+            <w:r>
+              <w:rPr>
+                <w:b/>
+                <w:u w:val="single"/>
+              </w:rPr>
+              <w:t xml:space="preserve">Nombre </w:t>
+            </w:r>
+            <w:r>
+              <w:rPr>
+                <w:b/>
+                <w:u w:val="single"/>
+              </w:rPr>
+              <w:t>de</w:t>
+            </w:r>
+            <w:r>
+              <w:rPr>
+                <w:b/>
+                <w:u w:val="single"/>
+              </w:rPr>
+              <w:t>l Caso de Uso</w:t>
+            </w:r>
+          </w:p>
+        </w:tc>
+      </w:tr>
+      <w:tr>
+        <w:trPr>
+          <w:gridAfter w:val="1"/>
+          <w:wAfter w:w="3716" w:type="dxa"/>
+        </w:trPr>
+        <w:tc>
+          <w:tcPr>
+            <w:tcW w:w="4928" w:type="dxa"/>
+            <w:tcBorders>
+              <w:bottom w:val="single" w:sz="4" w:space="0" w:color="000000" w:themeColor="text1"/>
+            </w:tcBorders>
+          </w:tcPr>
+          <w:p>
+            <w:r>
+              <w:t>Seleccionar cartas acción pendiente</w:t>
+            </w:r>
+          </w:p>
+        </w:tc>
+      </w:tr>
+      <w:tr>
+        <w:tc>
+          <w:tcPr>
+            <w:tcW w:w="8644" w:type="dxa"/>
+            <w:gridSpan w:val="2"/>
+            <w:shd w:val="clear" w:color="auto" w:fill="F8F8F8" w:themeFill="background2"/>
+          </w:tcPr>
+          <w:p>
+            <w:pPr>
+              <w:rPr>
+                <w:b/>
+              </w:rPr>
+            </w:pPr>
+            <w:r>
+              <w:rPr>
+                <w:b/>
+              </w:rPr>
+              <w:t>Descripción</w:t>
+            </w:r>
+          </w:p>
+        </w:tc>
+      </w:tr>
+      <w:tr>
+        <w:tc>
+          <w:tcPr>
+            <w:tcW w:w="8644" w:type="dxa"/>
+            <w:gridSpan w:val="2"/>
+            <w:tcBorders>
+              <w:bottom w:val="single" w:sz="4" w:space="0" w:color="000000" w:themeColor="text1"/>
+            </w:tcBorders>
+          </w:tcPr>
+          <w:p>
+            <w:r>
+              <w:t>El usuario podrá seleccionar las cartas de una acción que es del adversario y requiera su interacción</w:t>
+            </w:r>
+            <w:r>
+              <w:t>.</w:t>
+            </w:r>
+          </w:p>
+        </w:tc>
+      </w:tr>
+    </w:tbl>
+    <w:p>
+      <w:pPr>
+        <w:pStyle w:val="Descripcin"/>
+      </w:pPr>
+      <w:r>
+        <w:t>Tabla 5.9 Caso de Uso 5: Seleccionar cartas acción pendiente.</w:t>
+      </w:r>
+    </w:p>
+    <w:p>
+      <w:pPr>
+        <w:jc w:val="left"/>
+      </w:pPr>
+    </w:p>
+    <w:p>
+      <w:pPr>
+        <w:pStyle w:val="Ttulo4"/>
+      </w:pPr>
+      <w:r>
+        <w:lastRenderedPageBreak/>
+        <w:t>Casos de uso para el encargado del entrenamiento</w:t>
+      </w:r>
+    </w:p>
+    <w:p>
+      <w:pPr>
+        <w:jc w:val="left"/>
+      </w:pPr>
+      <w:r>
+        <w:rPr>
+          <w:noProof/>
+        </w:rPr>
+        <w:drawing>
+          <wp:inline distT="0" distB="0" distL="0" distR="0" wp14:anchorId="7418DDC0" wp14:editId="34632A66">
+            <wp:extent cx="5400040" cy="3208020"/>
+            <wp:effectExtent l="0" t="0" r="0" b="0"/>
+            <wp:docPr id="6" name="Imagen 6" descr="Diagrama&#10;&#10;Descripción generada automáticamente"/>
+            <wp:cNvGraphicFramePr>
+              <a:graphicFrameLocks xmlns:a="http://schemas.openxmlformats.org/drawingml/2006/main" noChangeAspect="1"/>
+            </wp:cNvGraphicFramePr>
+            <a:graphic xmlns:a="http://schemas.openxmlformats.org/drawingml/2006/main">
+              <a:graphicData uri="http://schemas.openxmlformats.org/drawingml/2006/picture">
+                <pic:pic xmlns:pic="http://schemas.openxmlformats.org/drawingml/2006/picture">
+                  <pic:nvPicPr>
+                    <pic:cNvPr id="6" name="Imagen 6" descr="Diagrama&#10;&#10;Descripción generada automáticamente"/>
+                    <pic:cNvPicPr/>
+                  </pic:nvPicPr>
+                  <pic:blipFill>
+                    <a:blip r:embed="rId16"/>
+                    <a:stretch>
+                      <a:fillRect/>
+                    </a:stretch>
+                  </pic:blipFill>
+                  <pic:spPr>
+                    <a:xfrm>
+                      <a:off x="0" y="0"/>
+                      <a:ext cx="5400040" cy="3208020"/>
+                    </a:xfrm>
+                    <a:prstGeom prst="rect">
+                      <a:avLst/>
+                    </a:prstGeom>
+                  </pic:spPr>
+                </pic:pic>
+              </a:graphicData>
+            </a:graphic>
+          </wp:inline>
+        </w:drawing>
+      </w:r>
+    </w:p>
+    <w:p>
+      <w:pPr>
+        <w:pStyle w:val="Descripcin"/>
+      </w:pPr>
+      <w:r>
+        <w:t>Ilustración 5.2 Casos de uso del Encargado del Entrenamiento</w:t>
+      </w:r>
+    </w:p>
+    <w:p>
+      <w:pPr>
+        <w:pStyle w:val="Descripcin"/>
+      </w:pPr>
+    </w:p>
+    <w:tbl>
+      <w:tblPr>
+        <w:tblStyle w:val="Tablaconcuadrcula"/>
+        <w:tblW w:w="0" w:type="auto"/>
+        <w:tblLook w:val="04A0" w:firstRow="1" w:lastRow="0" w:firstColumn="1" w:lastColumn="0" w:noHBand="0" w:noVBand="1"/>
+      </w:tblPr>
+      <w:tblGrid>
+        <w:gridCol w:w="4928"/>
+        <w:gridCol w:w="3716"/>
+      </w:tblGrid>
+      <w:tr>
+        <w:trPr>
+          <w:gridAfter w:val="1"/>
+          <w:wAfter w:w="3716" w:type="dxa"/>
+        </w:trPr>
+        <w:tc>
+          <w:tcPr>
+            <w:tcW w:w="4928" w:type="dxa"/>
+            <w:shd w:val="clear" w:color="auto" w:fill="F8F8F8" w:themeFill="background2"/>
+          </w:tcPr>
+          <w:p>
+            <w:pPr>
+              <w:rPr>
+                <w:b/>
+                <w:u w:val="single"/>
+              </w:rPr>
+            </w:pPr>
+            <w:r>
+              <w:rPr>
+                <w:b/>
+                <w:u w:val="single"/>
+              </w:rPr>
+              <w:t xml:space="preserve">Nombre </w:t>
+            </w:r>
+            <w:r>
+              <w:rPr>
+                <w:b/>
+                <w:u w:val="single"/>
+              </w:rPr>
+              <w:t>de</w:t>
+            </w:r>
+            <w:r>
+              <w:rPr>
+                <w:b/>
+                <w:u w:val="single"/>
+              </w:rPr>
+              <w:t>l Caso de Uso</w:t>
+            </w:r>
+          </w:p>
+        </w:tc>
+      </w:tr>
+      <w:tr>
+        <w:trPr>
+          <w:gridAfter w:val="1"/>
+          <w:wAfter w:w="3716" w:type="dxa"/>
+        </w:trPr>
+        <w:tc>
+          <w:tcPr>
+            <w:tcW w:w="4928" w:type="dxa"/>
+            <w:tcBorders>
+              <w:bottom w:val="single" w:sz="4" w:space="0" w:color="000000" w:themeColor="text1"/>
+            </w:tcBorders>
+          </w:tcPr>
+          <w:p>
+            <w:r>
+              <w:t>Generar datos de prueba</w:t>
+            </w:r>
+          </w:p>
+        </w:tc>
+      </w:tr>
+      <w:tr>
+        <w:tc>
+          <w:tcPr>
+            <w:tcW w:w="8644" w:type="dxa"/>
+            <w:gridSpan w:val="2"/>
+            <w:shd w:val="clear" w:color="auto" w:fill="F8F8F8" w:themeFill="background2"/>
+          </w:tcPr>
+          <w:p>
+            <w:pPr>
+              <w:rPr>
+                <w:b/>
+              </w:rPr>
+            </w:pPr>
+            <w:r>
+              <w:rPr>
+                <w:b/>
+              </w:rPr>
+              <w:t>Descripción</w:t>
+            </w:r>
+          </w:p>
+        </w:tc>
+      </w:tr>
+      <w:tr>
+        <w:tc>
+          <w:tcPr>
+            <w:tcW w:w="8644" w:type="dxa"/>
+            <w:gridSpan w:val="2"/>
+            <w:tcBorders>
+              <w:bottom w:val="single" w:sz="4" w:space="0" w:color="000000" w:themeColor="text1"/>
+            </w:tcBorders>
+          </w:tcPr>
+          <w:p>
+            <w:r>
+              <w:t>El encargado del entrenamiento podrá utilizar la aplicación para simular partidas de manera que se generen el número deseado de datos de prueba para que pueda entrenar al modelo.</w:t>
+            </w:r>
+          </w:p>
+        </w:tc>
+      </w:tr>
+    </w:tbl>
+    <w:p>
+      <w:pPr>
+        <w:pStyle w:val="Descripcin"/>
+      </w:pPr>
+      <w:r>
+        <w:t xml:space="preserve">Tabla 5.10 Caso de Uso 5: </w:t>
+      </w:r>
+      <w:r>
+        <w:t>Generar datos de prueba</w:t>
+      </w:r>
+      <w:r>
+        <w:t>.</w:t>
+      </w:r>
+    </w:p>
+    <w:p>
+      <w:pPr>
+        <w:pStyle w:val="Descripcin"/>
+      </w:pPr>
+    </w:p>
+    <w:tbl>
+      <w:tblPr>
+        <w:tblStyle w:val="Tablaconcuadrcula"/>
+        <w:tblW w:w="0" w:type="auto"/>
+        <w:tblLook w:val="04A0" w:firstRow="1" w:lastRow="0" w:firstColumn="1" w:lastColumn="0" w:noHBand="0" w:noVBand="1"/>
+      </w:tblPr>
+      <w:tblGrid>
+        <w:gridCol w:w="4928"/>
+        <w:gridCol w:w="3716"/>
+      </w:tblGrid>
+      <w:tr>
+        <w:trPr>
+          <w:gridAfter w:val="1"/>
+          <w:wAfter w:w="3716" w:type="dxa"/>
+        </w:trPr>
+        <w:tc>
+          <w:tcPr>
+            <w:tcW w:w="4928" w:type="dxa"/>
+            <w:shd w:val="clear" w:color="auto" w:fill="F8F8F8" w:themeFill="background2"/>
+          </w:tcPr>
+          <w:p>
+            <w:pPr>
+              <w:rPr>
+                <w:b/>
+                <w:u w:val="single"/>
+              </w:rPr>
+            </w:pPr>
+            <w:r>
+              <w:rPr>
+                <w:b/>
+                <w:u w:val="single"/>
+              </w:rPr>
+              <w:t xml:space="preserve">Nombre </w:t>
+            </w:r>
+            <w:r>
+              <w:rPr>
+                <w:b/>
+                <w:u w:val="single"/>
+              </w:rPr>
+              <w:t>de</w:t>
+            </w:r>
+            <w:r>
+              <w:rPr>
+                <w:b/>
+                <w:u w:val="single"/>
+              </w:rPr>
+              <w:t>l Caso de Uso</w:t>
+            </w:r>
+          </w:p>
+        </w:tc>
+      </w:tr>
+      <w:tr>
+        <w:trPr>
+          <w:gridAfter w:val="1"/>
+          <w:wAfter w:w="3716" w:type="dxa"/>
+        </w:trPr>
+        <w:tc>
+          <w:tcPr>
+            <w:tcW w:w="4928" w:type="dxa"/>
+            <w:tcBorders>
+              <w:bottom w:val="single" w:sz="4" w:space="0" w:color="000000" w:themeColor="text1"/>
+            </w:tcBorders>
+          </w:tcPr>
+          <w:p>
+            <w:r>
+              <w:t>Entrenar modelo</w:t>
+            </w:r>
+          </w:p>
+        </w:tc>
+      </w:tr>
+      <w:tr>
+        <w:tc>
+          <w:tcPr>
+            <w:tcW w:w="8644" w:type="dxa"/>
+            <w:gridSpan w:val="2"/>
+            <w:shd w:val="clear" w:color="auto" w:fill="F8F8F8" w:themeFill="background2"/>
+          </w:tcPr>
+          <w:p>
+            <w:pPr>
+              <w:rPr>
+                <w:b/>
+              </w:rPr>
+            </w:pPr>
+            <w:r>
+              <w:rPr>
+                <w:b/>
+              </w:rPr>
+              <w:t>Descripción</w:t>
+            </w:r>
+          </w:p>
+        </w:tc>
+      </w:tr>
+      <w:tr>
+        <w:tc>
+          <w:tcPr>
+            <w:tcW w:w="8644" w:type="dxa"/>
+            <w:gridSpan w:val="2"/>
+            <w:tcBorders>
+              <w:bottom w:val="single" w:sz="4" w:space="0" w:color="000000" w:themeColor="text1"/>
+            </w:tcBorders>
+          </w:tcPr>
+          <w:p>
+            <w:r>
+              <w:t>El encargado del entrenamiento podrá generar unos nuevos valores para el modelo entrenándolo con los datos que desee (en principio serán los generados en el caso de uso anterior), de manera que la aplicación quedará configurada para funcionar con esos nuevos valores a partir de ese momento.</w:t>
+            </w:r>
+          </w:p>
+        </w:tc>
+      </w:tr>
+    </w:tbl>
+    <w:p>
+      <w:pPr>
+        <w:pStyle w:val="Descripcin"/>
+      </w:pPr>
+      <w:r>
+        <w:t xml:space="preserve">Tabla 5.11 Caso de Uso 5: </w:t>
+      </w:r>
+      <w:r>
+        <w:t>Entrenar modelo</w:t>
+      </w:r>
+      <w:r>
+        <w:t>.</w:t>
+      </w:r>
+    </w:p>
+    <w:p>
+      <w:pPr>
+        <w:pStyle w:val="Descripcin"/>
+      </w:pPr>
+    </w:p>
+    <w:p>
+      <w:pPr>
+        <w:jc w:val="left"/>
+        <w:rPr>
+          <w:b/>
+          <w:bCs/>
+          <w:color w:val="DDDDDD" w:themeColor="accent1"/>
+          <w:sz w:val="40"/>
+          <w:szCs w:val="26"/>
+        </w:rPr>
+      </w:pPr>
+      <w:bookmarkStart w:id="17" w:name="_Toc217882536"/>
+      <w:r>
+        <w:br w:type="page"/>
+      </w:r>
+    </w:p>
+    <w:p>
+      <w:pPr>
+        <w:pStyle w:val="Ttulo2"/>
+      </w:pPr>
+      <w:bookmarkStart w:id="18" w:name="_Toc427771284"/>
+      <w:bookmarkStart w:id="19" w:name="_Toc95589545"/>
+      <w:r>
+        <w:lastRenderedPageBreak/>
+        <w:t>Identificación de los Subsistemas en la Fase de Análisis</w:t>
+      </w:r>
+      <w:bookmarkEnd w:id="17"/>
+      <w:bookmarkEnd w:id="18"/>
+      <w:bookmarkEnd w:id="19"/>
+    </w:p>
+    <w:p>
+      <w:r>
+        <w:t xml:space="preserve">En esta sección veremos las partes que componen </w:t>
+      </w:r>
+      <w:r>
+        <w:t>los módulos d</w:t>
+      </w:r>
+      <w:r>
+        <w:t>el sistema desde un punto de vista de alto nivel</w:t>
+      </w:r>
+      <w:r>
+        <w:t>.</w:t>
+      </w:r>
+    </w:p>
+    <w:p>
+      <w:pPr>
+        <w:pStyle w:val="Ttulo3"/>
+      </w:pPr>
+      <w:bookmarkStart w:id="20" w:name="_Toc217882537"/>
+      <w:bookmarkStart w:id="21" w:name="_Toc427771285"/>
+      <w:bookmarkStart w:id="22" w:name="_Toc95589546"/>
+      <w:r>
+        <w:t>Descripción de los Subsistemas</w:t>
+      </w:r>
+      <w:bookmarkEnd w:id="20"/>
+      <w:bookmarkEnd w:id="21"/>
+      <w:bookmarkEnd w:id="22"/>
+    </w:p>
+    <w:p>
+      <w:r>
+        <w:t>A continuación, se veremos la descripción de los subsistemas.</w:t>
+      </w:r>
+    </w:p>
+    <w:p>
+      <w:r>
+        <w:rPr>
+          <w:b/>
+          <w:bCs/>
+        </w:rPr>
+        <w:t>Pantall</w:t>
+      </w:r>
+      <w:r>
+        <w:rPr>
+          <w:b/>
+          <w:bCs/>
+        </w:rPr>
+        <w:t>as de interacción</w:t>
+      </w:r>
+      <w:r>
+        <w:rPr>
+          <w:b/>
+          <w:bCs/>
+        </w:rPr>
+        <w:t xml:space="preserve">: </w:t>
+      </w:r>
+      <w:r>
+        <w:t>Forman parte del modulo de interfaz, serán las encargadas de la interacción con el usuario jugador. Existirá una pantalla principal y pantallas pop-up auxiliares.</w:t>
+      </w:r>
+    </w:p>
+    <w:p>
+      <w:r>
+        <w:rPr>
+          <w:b/>
+          <w:bCs/>
+        </w:rPr>
+        <w:t>Red neuronal</w:t>
+      </w:r>
+      <w:r>
+        <w:t xml:space="preserve">: Forma parte de </w:t>
+      </w:r>
+      <w:r>
+        <w:t xml:space="preserve">fundamental del módulo de entrenamiento, </w:t>
+      </w:r>
+      <w:r>
+        <w:t>será la encargada de generar las jugadas como adversario al usuario jugador.</w:t>
+      </w:r>
+    </w:p>
+    <w:p>
+      <w:r>
+        <w:rPr>
+          <w:b/>
+          <w:bCs/>
+        </w:rPr>
+        <w:t>Ficheros</w:t>
+      </w:r>
+      <w:r>
+        <w:t>: Se usarán ficheros para el guardado de datos. En ellos se guardarán las jugadas necesarias para el entrenamiento de la red neuronal en formato CSV, y el modelo de la red neuronal en formato H5.</w:t>
+      </w:r>
+    </w:p>
+    <w:p>
+      <w:r>
+        <w:rPr>
+          <w:b/>
+          <w:bCs/>
+        </w:rPr>
+        <w:t>Bot aleatorio</w:t>
+      </w:r>
+      <w:r>
+        <w:t>: Forma parte de módulo de controladores, sirve para generar jugadas aleatorias, que serán utilizadas para guardar las acciones que lleven a la victoria y así poder entrenar a la red neuronal.</w:t>
+      </w:r>
+    </w:p>
+    <w:p>
+      <w:r>
+        <w:rPr>
+          <w:b/>
+          <w:bCs/>
+        </w:rPr>
+        <w:t>Generador de datos</w:t>
+      </w:r>
+      <w:r>
+        <w:t xml:space="preserve">: Forma parte del módulo de controladores, usa al </w:t>
+      </w:r>
+      <w:proofErr w:type="spellStart"/>
+      <w:r>
+        <w:t>bot</w:t>
+      </w:r>
+      <w:proofErr w:type="spellEnd"/>
+      <w:r>
+        <w:t xml:space="preserve"> para generar una gran cantidad de partidas y guardar las accione que llevaron a la victoria.</w:t>
+      </w:r>
+    </w:p>
+    <w:p>
+      <w:pPr>
+        <w:rPr>
+          <w:rFonts w:asciiTheme="majorHAnsi" w:eastAsiaTheme="majorEastAsia" w:hAnsiTheme="majorHAnsi" w:cstheme="majorBidi"/>
+          <w:bCs/>
+          <w:color w:val="DDDDDD" w:themeColor="accent1"/>
+          <w:sz w:val="36"/>
+        </w:rPr>
+      </w:pPr>
+      <w:r>
+        <w:rPr>
+          <w:b/>
+          <w:bCs/>
+        </w:rPr>
+        <w:t>Procesamiento de la partida</w:t>
+      </w:r>
+      <w:r>
+        <w:t>: Forma parte del módulo de controladores, es la parte encargada de gestionar la partida y el tablero.</w:t>
+      </w:r>
+      <w:bookmarkStart w:id="23" w:name="_Toc217882538"/>
+      <w:bookmarkStart w:id="24" w:name="_Toc427771286"/>
+    </w:p>
+    <w:p>
+      <w:pPr>
+        <w:pStyle w:val="Ttulo3"/>
+      </w:pPr>
+      <w:bookmarkStart w:id="25" w:name="_Toc95589547"/>
+      <w:r>
+        <w:t>Descripción de los Interfaces entre Subsistemas</w:t>
+      </w:r>
+      <w:bookmarkEnd w:id="23"/>
+      <w:bookmarkEnd w:id="24"/>
+      <w:bookmarkEnd w:id="25"/>
+    </w:p>
+    <w:p>
+      <w:r>
+        <w:t xml:space="preserve">El subsistema de procesamiento de la partida es el eje central de la aplicación, se comunica con el resto de </w:t>
+      </w:r>
+      <w:r>
+        <w:t>los subsistemas</w:t>
+      </w:r>
+      <w:r>
+        <w:t xml:space="preserve"> con una interfaz común: tanto la red neuronal, la interfaz del jugador y el </w:t>
+      </w:r>
+      <w:proofErr w:type="spellStart"/>
+      <w:r>
+        <w:t>bot</w:t>
+      </w:r>
+      <w:proofErr w:type="spellEnd"/>
+      <w:r>
+        <w:t xml:space="preserve"> tendrán un método llamado </w:t>
+      </w:r>
+      <w:proofErr w:type="spellStart"/>
+      <w:r>
+        <w:rPr>
+          <w:i/>
+          <w:iCs/>
+        </w:rPr>
+        <w:t>decidirAccion</w:t>
+      </w:r>
+      <w:proofErr w:type="spellEnd"/>
+      <w:r>
+        <w:rPr>
+          <w:i/>
+          <w:iCs/>
+        </w:rPr>
+        <w:t xml:space="preserve">, </w:t>
+      </w:r>
+      <w:r>
+        <w:t xml:space="preserve">que recibe </w:t>
+      </w:r>
+      <w:r>
+        <w:t>un matiz</w:t>
+      </w:r>
+      <w:r>
+        <w:t xml:space="preserve"> con la situación actual del tablero y devuelve un vector con la acción realizada.</w:t>
+      </w:r>
+    </w:p>
+    <w:p>
+      <w:pPr>
+        <w:jc w:val="left"/>
+      </w:pPr>
+    </w:p>
+    <w:p>
+      <w:pPr>
+        <w:jc w:val="left"/>
+        <w:rPr>
+          <w:b/>
+          <w:bCs/>
+          <w:color w:val="DDDDDD" w:themeColor="accent1"/>
+          <w:sz w:val="40"/>
+          <w:szCs w:val="26"/>
+        </w:rPr>
+      </w:pPr>
+    </w:p>
     <w:sectPr>
-      <w:headerReference w:type="default" r:id="rId15"/>
-      <w:footerReference w:type="even" r:id="rId16"/>
-      <w:footerReference w:type="default" r:id="rId17"/>
+      <w:headerReference w:type="default" r:id="rId17"/>
+      <w:footerReference w:type="even" r:id="rId18"/>
+      <w:footerReference w:type="default" r:id="rId19"/>
       <w:pgSz w:w="11906" w:h="16838" w:code="9"/>
       <w:pgMar w:top="1418" w:right="1701" w:bottom="1418" w:left="1701" w:header="567" w:footer="567" w:gutter="0"/>
       <w:cols w:space="708"/>
@@ -2019,7 +4639,7 @@
 
 <file path=word/comments.xml><?xml version="1.0" encoding="utf-8"?>
 <w:comments xmlns:wpc="http://schemas.microsoft.com/office/word/2010/wordprocessingCanvas" xmlns:cx="http://schemas.microsoft.com/office/drawing/2014/chartex" xmlns:cx1="http://schemas.microsoft.com/office/drawing/2015/9/8/chartex" xmlns:cx2="http://schemas.microsoft.com/office/drawing/2015/10/21/chartex" xmlns:cx3="http://schemas.microsoft.com/office/drawing/2016/5/9/chartex" xmlns:cx4="http://schemas.microsoft.com/office/drawing/2016/5/10/chartex" xmlns:cx5="http://schemas.microsoft.com/office/drawing/2016/5/11/chartex" xmlns:cx6="http://schemas.microsoft.com/office/drawing/2016/5/12/chartex" xmlns:cx7="http://schemas.microsoft.com/office/drawing/2016/5/13/chartex" xmlns:cx8="http://schemas.microsoft.com/office/drawing/2016/5/14/chartex" xmlns:mc="http://schemas.openxmlformats.org/markup-compatibility/2006" xmlns:aink="http://schemas.microsoft.com/office/drawing/2016/ink" xmlns:am3d="http://schemas.microsoft.com/office/drawing/2017/model3d" xmlns:o="urn:schemas-microsoft-com:office:office" xmlns:r="http://schemas.openxmlformats.org/officeDocument/2006/relationships" xmlns:m="http://schemas.openxmlformats.org/officeDocument/2006/math" xmlns:v="urn:schemas-microsoft-com:vml" xmlns:wp14="http://schemas.microsoft.com/office/word/2010/wordprocessingDrawing" xmlns:wp="http://schemas.openxmlformats.org/drawingml/2006/wordprocessingDrawing" xmlns:w10="urn:schemas-microsoft-com:office:word" xmlns:w="http://schemas.openxmlformats.org/wordprocessingml/2006/main" xmlns:w14="http://schemas.microsoft.com/office/word/2010/wordml" xmlns:w15="http://schemas.microsoft.com/office/word/2012/wordml" xmlns:w16cex="http://schemas.microsoft.com/office/word/2018/wordml/cex" xmlns:w16cid="http://schemas.microsoft.com/office/word/2016/wordml/cid" xmlns:w16="http://schemas.microsoft.com/office/word/2018/wordml" xmlns:w16sdtdh="http://schemas.microsoft.com/office/word/2020/wordml/sdtdatahash" xmlns:w16se="http://schemas.microsoft.com/office/word/2015/wordml/symex" xmlns:wpg="http://schemas.microsoft.com/office/word/2010/wordprocessingGroup" xmlns:wpi="http://schemas.microsoft.com/office/word/2010/wordprocessingInk" xmlns:wne="http://schemas.microsoft.com/office/word/2006/wordml" xmlns:wps="http://schemas.microsoft.com/office/word/2010/wordprocessingShape" mc:Ignorable="w14 w15 w16se w16cid w16 w16cex w16sdtdh wp14">
-  <w:comment w:id="3" w:author="Samuel Moreno Vincent" w:date="2022-01-13T19:41:00Z" w:initials="SMV">
+  <w:comment w:id="6" w:author="Samuel Moreno Vincent" w:date="2022-01-13T19:41:00Z" w:initials="SMV">
     <w:p>
       <w:pPr>
         <w:pStyle w:val="Textocomentario"/>
@@ -4782,6 +7402,119 @@
     </w:lvl>
   </w:abstractNum>
   <w:abstractNum w:abstractNumId="22" w15:restartNumberingAfterBreak="0">
+    <w:nsid w:val="313202F3"/>
+    <w:multiLevelType w:val="hybridMultilevel"/>
+    <w:tmpl w:val="B03ED654"/>
+    <w:lvl w:ilvl="0" w:tplc="0C0A0001">
+      <w:start w:val="1"/>
+      <w:numFmt w:val="bullet"/>
+      <w:lvlText w:val=""/>
+      <w:lvlJc w:val="left"/>
+      <w:pPr>
+        <w:ind w:left="720" w:hanging="360"/>
+      </w:pPr>
+      <w:rPr>
+        <w:rFonts w:ascii="Symbol" w:hAnsi="Symbol" w:hint="default"/>
+      </w:rPr>
+    </w:lvl>
+    <w:lvl w:ilvl="1" w:tplc="0C0A0003" w:tentative="1">
+      <w:start w:val="1"/>
+      <w:numFmt w:val="bullet"/>
+      <w:lvlText w:val="o"/>
+      <w:lvlJc w:val="left"/>
+      <w:pPr>
+        <w:ind w:left="1440" w:hanging="360"/>
+      </w:pPr>
+      <w:rPr>
+        <w:rFonts w:ascii="Courier New" w:hAnsi="Courier New" w:cs="Courier New" w:hint="default"/>
+      </w:rPr>
+    </w:lvl>
+    <w:lvl w:ilvl="2" w:tplc="0C0A0005" w:tentative="1">
+      <w:start w:val="1"/>
+      <w:numFmt w:val="bullet"/>
+      <w:lvlText w:val=""/>
+      <w:lvlJc w:val="left"/>
+      <w:pPr>
+        <w:ind w:left="2160" w:hanging="360"/>
+      </w:pPr>
+      <w:rPr>
+        <w:rFonts w:ascii="Wingdings" w:hAnsi="Wingdings" w:hint="default"/>
+      </w:rPr>
+    </w:lvl>
+    <w:lvl w:ilvl="3" w:tplc="0C0A0001" w:tentative="1">
+      <w:start w:val="1"/>
+      <w:numFmt w:val="bullet"/>
+      <w:lvlText w:val=""/>
+      <w:lvlJc w:val="left"/>
+      <w:pPr>
+        <w:ind w:left="2880" w:hanging="360"/>
+      </w:pPr>
+      <w:rPr>
+        <w:rFonts w:ascii="Symbol" w:hAnsi="Symbol" w:hint="default"/>
+      </w:rPr>
+    </w:lvl>
+    <w:lvl w:ilvl="4" w:tplc="0C0A0003" w:tentative="1">
+      <w:start w:val="1"/>
+      <w:numFmt w:val="bullet"/>
+      <w:lvlText w:val="o"/>
+      <w:lvlJc w:val="left"/>
+      <w:pPr>
+        <w:ind w:left="3600" w:hanging="360"/>
+      </w:pPr>
+      <w:rPr>
+        <w:rFonts w:ascii="Courier New" w:hAnsi="Courier New" w:cs="Courier New" w:hint="default"/>
+      </w:rPr>
+    </w:lvl>
+    <w:lvl w:ilvl="5" w:tplc="0C0A0005" w:tentative="1">
+      <w:start w:val="1"/>
+      <w:numFmt w:val="bullet"/>
+      <w:lvlText w:val=""/>
+      <w:lvlJc w:val="left"/>
+      <w:pPr>
+        <w:ind w:left="4320" w:hanging="360"/>
+      </w:pPr>
+      <w:rPr>
+        <w:rFonts w:ascii="Wingdings" w:hAnsi="Wingdings" w:hint="default"/>
+      </w:rPr>
+    </w:lvl>
+    <w:lvl w:ilvl="6" w:tplc="0C0A0001" w:tentative="1">
+      <w:start w:val="1"/>
+      <w:numFmt w:val="bullet"/>
+      <w:lvlText w:val=""/>
+      <w:lvlJc w:val="left"/>
+      <w:pPr>
+        <w:ind w:left="5040" w:hanging="360"/>
+      </w:pPr>
+      <w:rPr>
+        <w:rFonts w:ascii="Symbol" w:hAnsi="Symbol" w:hint="default"/>
+      </w:rPr>
+    </w:lvl>
+    <w:lvl w:ilvl="7" w:tplc="0C0A0003" w:tentative="1">
+      <w:start w:val="1"/>
+      <w:numFmt w:val="bullet"/>
+      <w:lvlText w:val="o"/>
+      <w:lvlJc w:val="left"/>
+      <w:pPr>
+        <w:ind w:left="5760" w:hanging="360"/>
+      </w:pPr>
+      <w:rPr>
+        <w:rFonts w:ascii="Courier New" w:hAnsi="Courier New" w:cs="Courier New" w:hint="default"/>
+      </w:rPr>
+    </w:lvl>
+    <w:lvl w:ilvl="8" w:tplc="0C0A0005" w:tentative="1">
+      <w:start w:val="1"/>
+      <w:numFmt w:val="bullet"/>
+      <w:lvlText w:val=""/>
+      <w:lvlJc w:val="left"/>
+      <w:pPr>
+        <w:ind w:left="6480" w:hanging="360"/>
+      </w:pPr>
+      <w:rPr>
+        <w:rFonts w:ascii="Wingdings" w:hAnsi="Wingdings" w:hint="default"/>
+      </w:rPr>
+    </w:lvl>
+  </w:abstractNum>
+  <w:abstractNum w:abstractNumId="23" w15:restartNumberingAfterBreak="0">
     <w:nsid w:val="32204059"/>
     <w:multiLevelType w:val="hybridMultilevel"/>
     <w:tmpl w:val="B7AAA050"/>
@@ -4894,7 +7627,7 @@
       </w:rPr>
     </w:lvl>
   </w:abstractNum>
-  <w:abstractNum w:abstractNumId="23" w15:restartNumberingAfterBreak="0">
+  <w:abstractNum w:abstractNumId="24" w15:restartNumberingAfterBreak="0">
     <w:nsid w:val="326E73E4"/>
     <w:multiLevelType w:val="hybridMultilevel"/>
     <w:tmpl w:val="ABA8CE36"/>
@@ -5007,7 +7740,7 @@
       </w:rPr>
     </w:lvl>
   </w:abstractNum>
-  <w:abstractNum w:abstractNumId="24" w15:restartNumberingAfterBreak="0">
+  <w:abstractNum w:abstractNumId="25" w15:restartNumberingAfterBreak="0">
     <w:nsid w:val="33E46512"/>
     <w:multiLevelType w:val="hybridMultilevel"/>
     <w:tmpl w:val="4DECCCB2"/>
@@ -5120,7 +7853,7 @@
       </w:rPr>
     </w:lvl>
   </w:abstractNum>
-  <w:abstractNum w:abstractNumId="25" w15:restartNumberingAfterBreak="0">
+  <w:abstractNum w:abstractNumId="26" w15:restartNumberingAfterBreak="0">
     <w:nsid w:val="351F15A3"/>
     <w:multiLevelType w:val="hybridMultilevel"/>
     <w:tmpl w:val="9E68829C"/>
@@ -5233,7 +7966,7 @@
       </w:rPr>
     </w:lvl>
   </w:abstractNum>
-  <w:abstractNum w:abstractNumId="26" w15:restartNumberingAfterBreak="0">
+  <w:abstractNum w:abstractNumId="27" w15:restartNumberingAfterBreak="0">
     <w:nsid w:val="369106A5"/>
     <w:multiLevelType w:val="hybridMultilevel"/>
     <w:tmpl w:val="1EB67A18"/>
@@ -5346,7 +8079,7 @@
       </w:rPr>
     </w:lvl>
   </w:abstractNum>
-  <w:abstractNum w:abstractNumId="27" w15:restartNumberingAfterBreak="0">
+  <w:abstractNum w:abstractNumId="28" w15:restartNumberingAfterBreak="0">
     <w:nsid w:val="376020E1"/>
     <w:multiLevelType w:val="hybridMultilevel"/>
     <w:tmpl w:val="24F410FC"/>
@@ -5459,7 +8192,7 @@
       </w:rPr>
     </w:lvl>
   </w:abstractNum>
-  <w:abstractNum w:abstractNumId="28" w15:restartNumberingAfterBreak="0">
+  <w:abstractNum w:abstractNumId="29" w15:restartNumberingAfterBreak="0">
     <w:nsid w:val="395D7257"/>
     <w:multiLevelType w:val="hybridMultilevel"/>
     <w:tmpl w:val="8DA2E180"/>
@@ -5572,7 +8305,7 @@
       </w:rPr>
     </w:lvl>
   </w:abstractNum>
-  <w:abstractNum w:abstractNumId="29" w15:restartNumberingAfterBreak="0">
+  <w:abstractNum w:abstractNumId="30" w15:restartNumberingAfterBreak="0">
     <w:nsid w:val="39DB41A8"/>
     <w:multiLevelType w:val="hybridMultilevel"/>
     <w:tmpl w:val="F24AC852"/>
@@ -5685,7 +8418,7 @@
       </w:rPr>
     </w:lvl>
   </w:abstractNum>
-  <w:abstractNum w:abstractNumId="30" w15:restartNumberingAfterBreak="0">
+  <w:abstractNum w:abstractNumId="31" w15:restartNumberingAfterBreak="0">
     <w:nsid w:val="3B8760DD"/>
     <w:multiLevelType w:val="hybridMultilevel"/>
     <w:tmpl w:val="8CBC8A0C"/>
@@ -5798,7 +8531,7 @@
       </w:rPr>
     </w:lvl>
   </w:abstractNum>
-  <w:abstractNum w:abstractNumId="31" w15:restartNumberingAfterBreak="0">
+  <w:abstractNum w:abstractNumId="32" w15:restartNumberingAfterBreak="0">
     <w:nsid w:val="3BD401BC"/>
     <w:multiLevelType w:val="hybridMultilevel"/>
     <w:tmpl w:val="67F0E6E6"/>
@@ -5911,7 +8644,7 @@
       </w:rPr>
     </w:lvl>
   </w:abstractNum>
-  <w:abstractNum w:abstractNumId="32" w15:restartNumberingAfterBreak="0">
+  <w:abstractNum w:abstractNumId="33" w15:restartNumberingAfterBreak="0">
     <w:nsid w:val="401E1035"/>
     <w:multiLevelType w:val="hybridMultilevel"/>
     <w:tmpl w:val="FF949234"/>
@@ -6024,7 +8757,7 @@
       </w:rPr>
     </w:lvl>
   </w:abstractNum>
-  <w:abstractNum w:abstractNumId="33" w15:restartNumberingAfterBreak="0">
+  <w:abstractNum w:abstractNumId="34" w15:restartNumberingAfterBreak="0">
     <w:nsid w:val="443609A2"/>
     <w:multiLevelType w:val="hybridMultilevel"/>
     <w:tmpl w:val="5096FFCC"/>
@@ -6113,7 +8846,7 @@
       </w:pPr>
     </w:lvl>
   </w:abstractNum>
-  <w:abstractNum w:abstractNumId="34" w15:restartNumberingAfterBreak="0">
+  <w:abstractNum w:abstractNumId="35" w15:restartNumberingAfterBreak="0">
     <w:nsid w:val="455B784A"/>
     <w:multiLevelType w:val="hybridMultilevel"/>
     <w:tmpl w:val="15AE2D70"/>
@@ -6226,7 +8959,7 @@
       </w:rPr>
     </w:lvl>
   </w:abstractNum>
-  <w:abstractNum w:abstractNumId="35" w15:restartNumberingAfterBreak="0">
+  <w:abstractNum w:abstractNumId="36" w15:restartNumberingAfterBreak="0">
     <w:nsid w:val="4C063E23"/>
     <w:multiLevelType w:val="hybridMultilevel"/>
     <w:tmpl w:val="EA044470"/>
@@ -6339,7 +9072,7 @@
       </w:rPr>
     </w:lvl>
   </w:abstractNum>
-  <w:abstractNum w:abstractNumId="36" w15:restartNumberingAfterBreak="0">
+  <w:abstractNum w:abstractNumId="37" w15:restartNumberingAfterBreak="0">
     <w:nsid w:val="4DB15439"/>
     <w:multiLevelType w:val="hybridMultilevel"/>
     <w:tmpl w:val="BCA46294"/>
@@ -6452,7 +9185,7 @@
       </w:rPr>
     </w:lvl>
   </w:abstractNum>
-  <w:abstractNum w:abstractNumId="37" w15:restartNumberingAfterBreak="0">
+  <w:abstractNum w:abstractNumId="38" w15:restartNumberingAfterBreak="0">
     <w:nsid w:val="545E5BFC"/>
     <w:multiLevelType w:val="hybridMultilevel"/>
     <w:tmpl w:val="4D2E31D2"/>
@@ -6565,7 +9298,7 @@
       </w:rPr>
     </w:lvl>
   </w:abstractNum>
-  <w:abstractNum w:abstractNumId="38" w15:restartNumberingAfterBreak="0">
+  <w:abstractNum w:abstractNumId="39" w15:restartNumberingAfterBreak="0">
     <w:nsid w:val="55DC224C"/>
     <w:multiLevelType w:val="hybridMultilevel"/>
     <w:tmpl w:val="FCC4A4A6"/>
@@ -6678,7 +9411,7 @@
       </w:rPr>
     </w:lvl>
   </w:abstractNum>
-  <w:abstractNum w:abstractNumId="39" w15:restartNumberingAfterBreak="0">
+  <w:abstractNum w:abstractNumId="40" w15:restartNumberingAfterBreak="0">
     <w:nsid w:val="56280A8B"/>
     <w:multiLevelType w:val="multilevel"/>
     <w:tmpl w:val="4660658A"/>
@@ -6800,7 +9533,7 @@
       </w:rPr>
     </w:lvl>
   </w:abstractNum>
-  <w:abstractNum w:abstractNumId="40" w15:restartNumberingAfterBreak="0">
+  <w:abstractNum w:abstractNumId="41" w15:restartNumberingAfterBreak="0">
     <w:nsid w:val="56485D03"/>
     <w:multiLevelType w:val="hybridMultilevel"/>
     <w:tmpl w:val="2AFEE0E0"/>
@@ -6913,7 +9646,7 @@
       </w:rPr>
     </w:lvl>
   </w:abstractNum>
-  <w:abstractNum w:abstractNumId="41" w15:restartNumberingAfterBreak="0">
+  <w:abstractNum w:abstractNumId="42" w15:restartNumberingAfterBreak="0">
     <w:nsid w:val="56F53E32"/>
     <w:multiLevelType w:val="hybridMultilevel"/>
     <w:tmpl w:val="B066C2F4"/>
@@ -7026,7 +9759,7 @@
       </w:rPr>
     </w:lvl>
   </w:abstractNum>
-  <w:abstractNum w:abstractNumId="42" w15:restartNumberingAfterBreak="0">
+  <w:abstractNum w:abstractNumId="43" w15:restartNumberingAfterBreak="0">
     <w:nsid w:val="58306188"/>
     <w:multiLevelType w:val="hybridMultilevel"/>
     <w:tmpl w:val="EAEABD30"/>
@@ -7139,7 +9872,7 @@
       </w:rPr>
     </w:lvl>
   </w:abstractNum>
-  <w:abstractNum w:abstractNumId="43" w15:restartNumberingAfterBreak="0">
+  <w:abstractNum w:abstractNumId="44" w15:restartNumberingAfterBreak="0">
     <w:nsid w:val="5AE41E37"/>
     <w:multiLevelType w:val="hybridMultilevel"/>
     <w:tmpl w:val="5096FFCC"/>
@@ -7228,7 +9961,7 @@
       </w:pPr>
     </w:lvl>
   </w:abstractNum>
-  <w:abstractNum w:abstractNumId="44" w15:restartNumberingAfterBreak="0">
+  <w:abstractNum w:abstractNumId="45" w15:restartNumberingAfterBreak="0">
     <w:nsid w:val="62BF7A66"/>
     <w:multiLevelType w:val="hybridMultilevel"/>
     <w:tmpl w:val="F44CCA04"/>
@@ -7341,7 +10074,7 @@
       </w:rPr>
     </w:lvl>
   </w:abstractNum>
-  <w:abstractNum w:abstractNumId="45" w15:restartNumberingAfterBreak="0">
+  <w:abstractNum w:abstractNumId="46" w15:restartNumberingAfterBreak="0">
     <w:nsid w:val="6B295D5D"/>
     <w:multiLevelType w:val="hybridMultilevel"/>
     <w:tmpl w:val="FFA4DC4C"/>
@@ -7427,7 +10160,7 @@
       </w:pPr>
     </w:lvl>
   </w:abstractNum>
-  <w:abstractNum w:abstractNumId="46" w15:restartNumberingAfterBreak="0">
+  <w:abstractNum w:abstractNumId="47" w15:restartNumberingAfterBreak="0">
     <w:nsid w:val="6C6D5E39"/>
     <w:multiLevelType w:val="hybridMultilevel"/>
     <w:tmpl w:val="0A2C7D58"/>
@@ -7540,7 +10273,7 @@
       </w:rPr>
     </w:lvl>
   </w:abstractNum>
-  <w:abstractNum w:abstractNumId="47" w15:restartNumberingAfterBreak="0">
+  <w:abstractNum w:abstractNumId="48" w15:restartNumberingAfterBreak="0">
     <w:nsid w:val="71290AF5"/>
     <w:multiLevelType w:val="hybridMultilevel"/>
     <w:tmpl w:val="FE849ED6"/>
@@ -7653,7 +10386,7 @@
       </w:rPr>
     </w:lvl>
   </w:abstractNum>
-  <w:abstractNum w:abstractNumId="48" w15:restartNumberingAfterBreak="0">
+  <w:abstractNum w:abstractNumId="49" w15:restartNumberingAfterBreak="0">
     <w:nsid w:val="7226737B"/>
     <w:multiLevelType w:val="hybridMultilevel"/>
     <w:tmpl w:val="EEFCE658"/>
@@ -7766,7 +10499,7 @@
       </w:rPr>
     </w:lvl>
   </w:abstractNum>
-  <w:abstractNum w:abstractNumId="49" w15:restartNumberingAfterBreak="0">
+  <w:abstractNum w:abstractNumId="50" w15:restartNumberingAfterBreak="0">
     <w:nsid w:val="754B1BED"/>
     <w:multiLevelType w:val="hybridMultilevel"/>
     <w:tmpl w:val="F482B678"/>
@@ -7879,7 +10612,7 @@
       </w:rPr>
     </w:lvl>
   </w:abstractNum>
-  <w:abstractNum w:abstractNumId="50" w15:restartNumberingAfterBreak="0">
+  <w:abstractNum w:abstractNumId="51" w15:restartNumberingAfterBreak="0">
     <w:nsid w:val="77F7110B"/>
     <w:multiLevelType w:val="hybridMultilevel"/>
     <w:tmpl w:val="29FE4600"/>
@@ -7992,7 +10725,7 @@
       </w:rPr>
     </w:lvl>
   </w:abstractNum>
-  <w:abstractNum w:abstractNumId="51" w15:restartNumberingAfterBreak="0">
+  <w:abstractNum w:abstractNumId="52" w15:restartNumberingAfterBreak="0">
     <w:nsid w:val="78F40D75"/>
     <w:multiLevelType w:val="hybridMultilevel"/>
     <w:tmpl w:val="E4A8B89E"/>
@@ -8105,7 +10838,7 @@
       </w:rPr>
     </w:lvl>
   </w:abstractNum>
-  <w:abstractNum w:abstractNumId="52" w15:restartNumberingAfterBreak="0">
+  <w:abstractNum w:abstractNumId="53" w15:restartNumberingAfterBreak="0">
     <w:nsid w:val="790C0E77"/>
     <w:multiLevelType w:val="hybridMultilevel"/>
     <w:tmpl w:val="3C584F8C"/>
@@ -8219,7 +10952,7 @@
     </w:lvl>
   </w:abstractNum>
   <w:num w:numId="1">
-    <w:abstractNumId w:val="39"/>
+    <w:abstractNumId w:val="40"/>
   </w:num>
   <w:num w:numId="2">
     <w:abstractNumId w:val="6"/>
@@ -8228,13 +10961,13 @@
     <w:abstractNumId w:val="17"/>
   </w:num>
   <w:num w:numId="4">
-    <w:abstractNumId w:val="38"/>
+    <w:abstractNumId w:val="39"/>
   </w:num>
   <w:num w:numId="5">
     <w:abstractNumId w:val="14"/>
   </w:num>
   <w:num w:numId="6">
-    <w:abstractNumId w:val="42"/>
+    <w:abstractNumId w:val="43"/>
   </w:num>
   <w:num w:numId="7">
     <w:abstractNumId w:val="1"/>
@@ -8243,7 +10976,7 @@
     <w:abstractNumId w:val="9"/>
   </w:num>
   <w:num w:numId="9">
-    <w:abstractNumId w:val="45"/>
+    <w:abstractNumId w:val="46"/>
   </w:num>
   <w:num w:numId="10">
     <w:abstractNumId w:val="21"/>
@@ -8258,16 +10991,16 @@
     <w:abstractNumId w:val="20"/>
   </w:num>
   <w:num w:numId="14">
-    <w:abstractNumId w:val="35"/>
+    <w:abstractNumId w:val="36"/>
   </w:num>
   <w:num w:numId="15">
     <w:abstractNumId w:val="0"/>
   </w:num>
   <w:num w:numId="16">
-    <w:abstractNumId w:val="41"/>
+    <w:abstractNumId w:val="42"/>
   </w:num>
   <w:num w:numId="17">
-    <w:abstractNumId w:val="34"/>
+    <w:abstractNumId w:val="35"/>
   </w:num>
   <w:num w:numId="18">
     <w:abstractNumId w:val="4"/>
@@ -8276,58 +11009,58 @@
     <w:abstractNumId w:val="11"/>
   </w:num>
   <w:num w:numId="20">
-    <w:abstractNumId w:val="28"/>
+    <w:abstractNumId w:val="29"/>
   </w:num>
   <w:num w:numId="21">
     <w:abstractNumId w:val="2"/>
   </w:num>
   <w:num w:numId="22">
-    <w:abstractNumId w:val="24"/>
+    <w:abstractNumId w:val="25"/>
   </w:num>
   <w:num w:numId="23">
-    <w:abstractNumId w:val="31"/>
+    <w:abstractNumId w:val="32"/>
   </w:num>
   <w:num w:numId="24">
     <w:abstractNumId w:val="8"/>
   </w:num>
   <w:num w:numId="25">
-    <w:abstractNumId w:val="29"/>
+    <w:abstractNumId w:val="30"/>
   </w:num>
   <w:num w:numId="26">
-    <w:abstractNumId w:val="37"/>
+    <w:abstractNumId w:val="38"/>
   </w:num>
   <w:num w:numId="27">
-    <w:abstractNumId w:val="22"/>
+    <w:abstractNumId w:val="23"/>
   </w:num>
   <w:num w:numId="28">
-    <w:abstractNumId w:val="25"/>
+    <w:abstractNumId w:val="26"/>
   </w:num>
   <w:num w:numId="29">
-    <w:abstractNumId w:val="27"/>
+    <w:abstractNumId w:val="28"/>
   </w:num>
   <w:num w:numId="30">
-    <w:abstractNumId w:val="23"/>
+    <w:abstractNumId w:val="24"/>
   </w:num>
   <w:num w:numId="31">
-    <w:abstractNumId w:val="44"/>
+    <w:abstractNumId w:val="45"/>
   </w:num>
   <w:num w:numId="32">
     <w:abstractNumId w:val="16"/>
   </w:num>
   <w:num w:numId="33">
-    <w:abstractNumId w:val="49"/>
+    <w:abstractNumId w:val="50"/>
   </w:num>
   <w:num w:numId="34">
     <w:abstractNumId w:val="5"/>
   </w:num>
   <w:num w:numId="35">
-    <w:abstractNumId w:val="48"/>
+    <w:abstractNumId w:val="49"/>
   </w:num>
   <w:num w:numId="36">
-    <w:abstractNumId w:val="46"/>
+    <w:abstractNumId w:val="47"/>
   </w:num>
   <w:num w:numId="37">
-    <w:abstractNumId w:val="52"/>
+    <w:abstractNumId w:val="53"/>
   </w:num>
   <w:num w:numId="38">
     <w:abstractNumId w:val="10"/>
@@ -8339,43 +11072,46 @@
     <w:abstractNumId w:val="13"/>
   </w:num>
   <w:num w:numId="41">
-    <w:abstractNumId w:val="47"/>
+    <w:abstractNumId w:val="48"/>
   </w:num>
   <w:num w:numId="42">
-    <w:abstractNumId w:val="30"/>
+    <w:abstractNumId w:val="31"/>
   </w:num>
   <w:num w:numId="43">
     <w:abstractNumId w:val="12"/>
   </w:num>
   <w:num w:numId="44">
-    <w:abstractNumId w:val="26"/>
+    <w:abstractNumId w:val="27"/>
   </w:num>
   <w:num w:numId="45">
+    <w:abstractNumId w:val="34"/>
+  </w:num>
+  <w:num w:numId="46">
+    <w:abstractNumId w:val="51"/>
+  </w:num>
+  <w:num w:numId="47">
+    <w:abstractNumId w:val="52"/>
+  </w:num>
+  <w:num w:numId="48">
+    <w:abstractNumId w:val="37"/>
+  </w:num>
+  <w:num w:numId="49">
     <w:abstractNumId w:val="33"/>
   </w:num>
-  <w:num w:numId="46">
-    <w:abstractNumId w:val="50"/>
-  </w:num>
-  <w:num w:numId="47">
-    <w:abstractNumId w:val="51"/>
-  </w:num>
-  <w:num w:numId="48">
-    <w:abstractNumId w:val="36"/>
-  </w:num>
-  <w:num w:numId="49">
-    <w:abstractNumId w:val="32"/>
-  </w:num>
   <w:num w:numId="50">
-    <w:abstractNumId w:val="40"/>
+    <w:abstractNumId w:val="41"/>
   </w:num>
   <w:num w:numId="51">
     <w:abstractNumId w:val="7"/>
   </w:num>
   <w:num w:numId="52">
-    <w:abstractNumId w:val="43"/>
+    <w:abstractNumId w:val="44"/>
   </w:num>
   <w:num w:numId="53">
     <w:abstractNumId w:val="3"/>
+  </w:num>
+  <w:num w:numId="54">
+    <w:abstractNumId w:val="22"/>
   </w:num>
   <w:numIdMacAtCleanup w:val="47"/>
 </w:numbering>
@@ -9158,7 +11894,6 @@
     <w:basedOn w:val="Ttulo1"/>
     <w:next w:val="Normal"/>
     <w:uiPriority w:val="39"/>
-    <w:semiHidden/>
     <w:unhideWhenUsed/>
     <w:qFormat/>
     <w:rsid w:val="007C3483"/>
@@ -10285,10 +13020,13 @@
     <w:rsid w:val="000A4FC5"/>
     <w:rsid w:val="0010115D"/>
     <w:rsid w:val="00154469"/>
+    <w:rsid w:val="00166807"/>
     <w:rsid w:val="00174B35"/>
     <w:rsid w:val="001B0CA4"/>
     <w:rsid w:val="001F293E"/>
     <w:rsid w:val="002B6689"/>
+    <w:rsid w:val="00383469"/>
+    <w:rsid w:val="00390FF5"/>
     <w:rsid w:val="003B2BFC"/>
     <w:rsid w:val="003E40C2"/>
     <w:rsid w:val="003F72DE"/>
@@ -10300,6 +13038,7 @@
     <w:rsid w:val="00530061"/>
     <w:rsid w:val="0059510D"/>
     <w:rsid w:val="005E36C0"/>
+    <w:rsid w:val="0060463B"/>
     <w:rsid w:val="00613C68"/>
     <w:rsid w:val="00620B91"/>
     <w:rsid w:val="00630216"/>
@@ -10308,6 +13047,7 @@
     <w:rsid w:val="006C6CF7"/>
     <w:rsid w:val="006F35B5"/>
     <w:rsid w:val="00730E13"/>
+    <w:rsid w:val="00733DB2"/>
     <w:rsid w:val="007A07DD"/>
     <w:rsid w:val="007A0A49"/>
     <w:rsid w:val="007C24E2"/>
@@ -10315,13 +13055,13 @@
     <w:rsid w:val="007D2333"/>
     <w:rsid w:val="007D4D31"/>
     <w:rsid w:val="007F49D6"/>
-    <w:rsid w:val="007F65DB"/>
     <w:rsid w:val="008330BC"/>
     <w:rsid w:val="00833587"/>
     <w:rsid w:val="00896A2C"/>
     <w:rsid w:val="008D2BCF"/>
     <w:rsid w:val="00943DA1"/>
     <w:rsid w:val="009B7179"/>
+    <w:rsid w:val="00A626B4"/>
     <w:rsid w:val="00AE05D8"/>
     <w:rsid w:val="00B04C91"/>
     <w:rsid w:val="00B32C3F"/>
@@ -10334,6 +13074,7 @@
     <w:rsid w:val="00C21F02"/>
     <w:rsid w:val="00C726AB"/>
     <w:rsid w:val="00CE4249"/>
+    <w:rsid w:val="00D26960"/>
     <w:rsid w:val="00D713C4"/>
     <w:rsid w:val="00E131A3"/>
     <w:rsid w:val="00E223FA"/>
@@ -10341,6 +13082,7 @@
     <w:rsid w:val="00E32E59"/>
     <w:rsid w:val="00EC3E14"/>
     <w:rsid w:val="00F10877"/>
+    <w:rsid w:val="00F15068"/>
   </w:rsids>
   <m:mathPr>
     <m:mathFont m:val="Cambria Math"/>
@@ -11100,6 +13842,25 @@
 </file>
 
 <file path=customXml/item1.xml><?xml version="1.0" encoding="utf-8"?>
+<b:Sources xmlns:b="http://schemas.openxmlformats.org/officeDocument/2006/bibliography" xmlns="http://schemas.openxmlformats.org/officeDocument/2006/bibliography" SelectedStyle="\APA.XSL" StyleName="APA"/>
+</file>
+
+<file path=customXml/item2.xml><?xml version="1.0" encoding="utf-8"?>
+<p:properties xmlns:p="http://schemas.microsoft.com/office/2006/metadata/properties" xmlns:xsi="http://www.w3.org/2001/XMLSchema-instance" xmlns:pc="http://schemas.microsoft.com/office/infopath/2007/PartnerControls">
+  <documentManagement/>
+</p:properties>
+</file>
+
+<file path=customXml/item3.xml><?xml version="1.0" encoding="utf-8"?>
+<?mso-contentType ?>
+<FormTemplates xmlns="http://schemas.microsoft.com/sharepoint/v3/contenttype/forms">
+  <Display>DocumentLibraryForm</Display>
+  <Edit>DocumentLibraryForm</Edit>
+  <New>DocumentLibraryForm</New>
+</FormTemplates>
+</file>
+
+<file path=customXml/item4.xml><?xml version="1.0" encoding="utf-8"?>
 <ct:contentTypeSchema xmlns:ct="http://schemas.microsoft.com/office/2006/metadata/contentType" xmlns:ma="http://schemas.microsoft.com/office/2006/metadata/properties/metaAttributes" ct:_="" ma:_="" ma:contentTypeName="Documento" ma:contentTypeID="0x01010067C31446F65C984F9D775B57FC807A79" ma:contentTypeVersion="2" ma:contentTypeDescription="Crear nuevo documento." ma:contentTypeScope="" ma:versionID="4bdb3ff2c527a3a01d6a038e06f5d6ee">
   <xsd:schema xmlns:xsd="http://www.w3.org/2001/XMLSchema" xmlns:xs="http://www.w3.org/2001/XMLSchema" xmlns:p="http://schemas.microsoft.com/office/2006/metadata/properties" xmlns:ns2="2149f57a-7d45-4908-b444-4493fc017c7f" targetNamespace="http://schemas.microsoft.com/office/2006/metadata/properties" ma:root="true" ma:fieldsID="2d435088b2ed901717f626b716279028" ns2:_="">
     <xsd:import namespace="2149f57a-7d45-4908-b444-4493fc017c7f"/>
@@ -11231,26 +13992,32 @@
 </ct:contentTypeSchema>
 </file>
 
-<file path=customXml/item2.xml><?xml version="1.0" encoding="utf-8"?>
-<b:Sources xmlns:b="http://schemas.openxmlformats.org/officeDocument/2006/bibliography" xmlns="http://schemas.openxmlformats.org/officeDocument/2006/bibliography" SelectedStyle="\APA.XSL" StyleName="APA"/>
+<file path=customXml/itemProps1.xml><?xml version="1.0" encoding="utf-8"?>
+<ds:datastoreItem xmlns:ds="http://schemas.openxmlformats.org/officeDocument/2006/customXml" ds:itemID="{19DDF6A6-070A-4076-829C-4B198EAC4C9C}">
+  <ds:schemaRefs>
+    <ds:schemaRef ds:uri="http://schemas.openxmlformats.org/officeDocument/2006/bibliography"/>
+  </ds:schemaRefs>
+</ds:datastoreItem>
 </file>
 
-<file path=customXml/item3.xml><?xml version="1.0" encoding="utf-8"?>
-<p:properties xmlns:p="http://schemas.microsoft.com/office/2006/metadata/properties" xmlns:xsi="http://www.w3.org/2001/XMLSchema-instance" xmlns:pc="http://schemas.microsoft.com/office/infopath/2007/PartnerControls">
-  <documentManagement/>
-</p:properties>
+<file path=customXml/itemProps2.xml><?xml version="1.0" encoding="utf-8"?>
+<ds:datastoreItem xmlns:ds="http://schemas.openxmlformats.org/officeDocument/2006/customXml" ds:itemID="{421A8F88-1CC0-45BB-B3EA-97371C0AD9B5}">
+  <ds:schemaRefs>
+    <ds:schemaRef ds:uri="http://schemas.microsoft.com/office/2006/metadata/properties"/>
+    <ds:schemaRef ds:uri="http://schemas.microsoft.com/office/infopath/2007/PartnerControls"/>
+  </ds:schemaRefs>
+</ds:datastoreItem>
 </file>
 
-<file path=customXml/item4.xml><?xml version="1.0" encoding="utf-8"?>
-<?mso-contentType ?>
-<FormTemplates xmlns="http://schemas.microsoft.com/sharepoint/v3/contenttype/forms">
-  <Display>DocumentLibraryForm</Display>
-  <Edit>DocumentLibraryForm</Edit>
-  <New>DocumentLibraryForm</New>
-</FormTemplates>
+<file path=customXml/itemProps3.xml><?xml version="1.0" encoding="utf-8"?>
+<ds:datastoreItem xmlns:ds="http://schemas.openxmlformats.org/officeDocument/2006/customXml" ds:itemID="{DA512237-5E22-4F17-9930-27F5B43E8D94}">
+  <ds:schemaRefs>
+    <ds:schemaRef ds:uri="http://schemas.microsoft.com/sharepoint/v3/contenttype/forms"/>
+  </ds:schemaRefs>
+</ds:datastoreItem>
 </file>
 
-<file path=customXml/itemProps1.xml><?xml version="1.0" encoding="utf-8"?>
+<file path=customXml/itemProps4.xml><?xml version="1.0" encoding="utf-8"?>
 <ds:datastoreItem xmlns:ds="http://schemas.openxmlformats.org/officeDocument/2006/customXml" ds:itemID="{C0E86D92-5CCB-4A98-9698-3E3B59792D87}">
   <ds:schemaRefs>
     <ds:schemaRef ds:uri="http://schemas.microsoft.com/office/2006/metadata/contentType"/>
@@ -11266,29 +14033,4 @@
     <ds:schemaRef ds:uri="http://schemas.microsoft.com/internal/obd"/>
   </ds:schemaRefs>
 </ds:datastoreItem>
-</file>
-
-<file path=customXml/itemProps2.xml><?xml version="1.0" encoding="utf-8"?>
-<ds:datastoreItem xmlns:ds="http://schemas.openxmlformats.org/officeDocument/2006/customXml" ds:itemID="{19DDF6A6-070A-4076-829C-4B198EAC4C9C}">
-  <ds:schemaRefs>
-    <ds:schemaRef ds:uri="http://schemas.openxmlformats.org/officeDocument/2006/bibliography"/>
-  </ds:schemaRefs>
-</ds:datastoreItem>
-</file>
-
-<file path=customXml/itemProps3.xml><?xml version="1.0" encoding="utf-8"?>
-<ds:datastoreItem xmlns:ds="http://schemas.openxmlformats.org/officeDocument/2006/customXml" ds:itemID="{421A8F88-1CC0-45BB-B3EA-97371C0AD9B5}">
-  <ds:schemaRefs>
-    <ds:schemaRef ds:uri="http://schemas.microsoft.com/office/2006/metadata/properties"/>
-    <ds:schemaRef ds:uri="http://schemas.microsoft.com/office/infopath/2007/PartnerControls"/>
-  </ds:schemaRefs>
-</ds:datastoreItem>
-</file>
-
-<file path=customXml/itemProps4.xml><?xml version="1.0" encoding="utf-8"?>
-<ds:datastoreItem xmlns:ds="http://schemas.openxmlformats.org/officeDocument/2006/customXml" ds:itemID="{DA512237-5E22-4F17-9930-27F5B43E8D94}">
-  <ds:schemaRefs>
-    <ds:schemaRef ds:uri="http://schemas.microsoft.com/sharepoint/v3/contenttype/forms"/>
-  </ds:schemaRefs>
-</ds:datastoreItem>
 </file>
</xml_diff>

<commit_message>
Añadidas partes finales del analisis
</commit_message>
<xml_diff>
--- a/doc/capitulos/Capítulo 5. Análisis.docx
+++ b/doc/capitulos/Capítulo 5. Análisis.docx
@@ -47,7 +47,7 @@
           <w:r>
             <w:fldChar w:fldCharType="separate"/>
           </w:r>
-          <w:hyperlink w:anchor="_Toc95589536" w:history="1">
+          <w:hyperlink w:anchor="_Toc100405909" w:history="1">
             <w:r>
               <w:rPr>
                 <w:rStyle w:val="Hipervnculo"/>
@@ -94,7 +94,7 @@
                 <w:noProof/>
                 <w:webHidden/>
               </w:rPr>
-              <w:instrText xml:space="preserve"> PAGEREF _Toc95589536 \h </w:instrText>
+              <w:instrText xml:space="preserve"> PAGEREF _Toc100405909 \h </w:instrText>
             </w:r>
             <w:r>
               <w:rPr>
@@ -137,7 +137,7 @@
               <w:lang w:eastAsia="es-ES"/>
             </w:rPr>
           </w:pPr>
-          <w:hyperlink w:anchor="_Toc95589537" w:history="1">
+          <w:hyperlink w:anchor="_Toc100405910" w:history="1">
             <w:r>
               <w:rPr>
                 <w:rStyle w:val="Hipervnculo"/>
@@ -182,7 +182,7 @@
                 <w:noProof/>
                 <w:webHidden/>
               </w:rPr>
-              <w:instrText xml:space="preserve"> PAGEREF _Toc95589537 \h </w:instrText>
+              <w:instrText xml:space="preserve"> PAGEREF _Toc100405910 \h </w:instrText>
             </w:r>
             <w:r>
               <w:rPr>
@@ -230,7 +230,7 @@
               <w:lang w:eastAsia="es-ES"/>
             </w:rPr>
           </w:pPr>
-          <w:hyperlink w:anchor="_Toc95589538" w:history="1">
+          <w:hyperlink w:anchor="_Toc100405911" w:history="1">
             <w:r>
               <w:rPr>
                 <w:rStyle w:val="Hipervnculo"/>
@@ -276,7 +276,7 @@
                 <w:noProof/>
                 <w:webHidden/>
               </w:rPr>
-              <w:instrText xml:space="preserve"> PAGEREF _Toc95589538 \h </w:instrText>
+              <w:instrText xml:space="preserve"> PAGEREF _Toc100405911 \h </w:instrText>
             </w:r>
             <w:r>
               <w:rPr>
@@ -324,7 +324,7 @@
               <w:lang w:eastAsia="es-ES"/>
             </w:rPr>
           </w:pPr>
-          <w:hyperlink w:anchor="_Toc95589539" w:history="1">
+          <w:hyperlink w:anchor="_Toc100405912" w:history="1">
             <w:r>
               <w:rPr>
                 <w:rStyle w:val="Hipervnculo"/>
@@ -370,7 +370,7 @@
                 <w:noProof/>
                 <w:webHidden/>
               </w:rPr>
-              <w:instrText xml:space="preserve"> PAGEREF _Toc95589539 \h </w:instrText>
+              <w:instrText xml:space="preserve"> PAGEREF _Toc100405912 \h </w:instrText>
             </w:r>
             <w:r>
               <w:rPr>
@@ -418,7 +418,7 @@
               <w:lang w:eastAsia="es-ES"/>
             </w:rPr>
           </w:pPr>
-          <w:hyperlink w:anchor="_Toc95589540" w:history="1">
+          <w:hyperlink w:anchor="_Toc100405913" w:history="1">
             <w:r>
               <w:rPr>
                 <w:rStyle w:val="Hipervnculo"/>
@@ -464,7 +464,7 @@
                 <w:noProof/>
                 <w:webHidden/>
               </w:rPr>
-              <w:instrText xml:space="preserve"> PAGEREF _Toc95589540 \h </w:instrText>
+              <w:instrText xml:space="preserve"> PAGEREF _Toc100405913 \h </w:instrText>
             </w:r>
             <w:r>
               <w:rPr>
@@ -507,7 +507,7 @@
               <w:lang w:eastAsia="es-ES"/>
             </w:rPr>
           </w:pPr>
-          <w:hyperlink w:anchor="_Toc95589541" w:history="1">
+          <w:hyperlink w:anchor="_Toc100405914" w:history="1">
             <w:r>
               <w:rPr>
                 <w:rStyle w:val="Hipervnculo"/>
@@ -552,7 +552,7 @@
                 <w:noProof/>
                 <w:webHidden/>
               </w:rPr>
-              <w:instrText xml:space="preserve"> PAGEREF _Toc95589541 \h </w:instrText>
+              <w:instrText xml:space="preserve"> PAGEREF _Toc100405914 \h </w:instrText>
             </w:r>
             <w:r>
               <w:rPr>
@@ -600,7 +600,7 @@
               <w:lang w:eastAsia="es-ES"/>
             </w:rPr>
           </w:pPr>
-          <w:hyperlink w:anchor="_Toc95589542" w:history="1">
+          <w:hyperlink w:anchor="_Toc100405915" w:history="1">
             <w:r>
               <w:rPr>
                 <w:rStyle w:val="Hipervnculo"/>
@@ -646,7 +646,7 @@
                 <w:noProof/>
                 <w:webHidden/>
               </w:rPr>
-              <w:instrText xml:space="preserve"> PAGEREF _Toc95589542 \h </w:instrText>
+              <w:instrText xml:space="preserve"> PAGEREF _Toc100405915 \h </w:instrText>
             </w:r>
             <w:r>
               <w:rPr>
@@ -694,7 +694,7 @@
               <w:lang w:eastAsia="es-ES"/>
             </w:rPr>
           </w:pPr>
-          <w:hyperlink w:anchor="_Toc95589543" w:history="1">
+          <w:hyperlink w:anchor="_Toc100405916" w:history="1">
             <w:r>
               <w:rPr>
                 <w:rStyle w:val="Hipervnculo"/>
@@ -740,7 +740,7 @@
                 <w:noProof/>
                 <w:webHidden/>
               </w:rPr>
-              <w:instrText xml:space="preserve"> PAGEREF _Toc95589543 \h </w:instrText>
+              <w:instrText xml:space="preserve"> PAGEREF _Toc100405916 \h </w:instrText>
             </w:r>
             <w:r>
               <w:rPr>
@@ -788,7 +788,7 @@
               <w:lang w:eastAsia="es-ES"/>
             </w:rPr>
           </w:pPr>
-          <w:hyperlink w:anchor="_Toc95589544" w:history="1">
+          <w:hyperlink w:anchor="_Toc100405917" w:history="1">
             <w:r>
               <w:rPr>
                 <w:rStyle w:val="Hipervnculo"/>
@@ -834,7 +834,7 @@
                 <w:noProof/>
                 <w:webHidden/>
               </w:rPr>
-              <w:instrText xml:space="preserve"> PAGEREF _Toc95589544 \h </w:instrText>
+              <w:instrText xml:space="preserve"> PAGEREF _Toc100405917 \h </w:instrText>
             </w:r>
             <w:r>
               <w:rPr>
@@ -877,7 +877,7 @@
               <w:lang w:eastAsia="es-ES"/>
             </w:rPr>
           </w:pPr>
-          <w:hyperlink w:anchor="_Toc95589545" w:history="1">
+          <w:hyperlink w:anchor="_Toc100405918" w:history="1">
             <w:r>
               <w:rPr>
                 <w:rStyle w:val="Hipervnculo"/>
@@ -922,7 +922,7 @@
                 <w:noProof/>
                 <w:webHidden/>
               </w:rPr>
-              <w:instrText xml:space="preserve"> PAGEREF _Toc95589545 \h </w:instrText>
+              <w:instrText xml:space="preserve"> PAGEREF _Toc100405918 \h </w:instrText>
             </w:r>
             <w:r>
               <w:rPr>
@@ -970,7 +970,7 @@
               <w:lang w:eastAsia="es-ES"/>
             </w:rPr>
           </w:pPr>
-          <w:hyperlink w:anchor="_Toc95589546" w:history="1">
+          <w:hyperlink w:anchor="_Toc100405919" w:history="1">
             <w:r>
               <w:rPr>
                 <w:rStyle w:val="Hipervnculo"/>
@@ -1016,7 +1016,7 @@
                 <w:noProof/>
                 <w:webHidden/>
               </w:rPr>
-              <w:instrText xml:space="preserve"> PAGEREF _Toc95589546 \h </w:instrText>
+              <w:instrText xml:space="preserve"> PAGEREF _Toc100405919 \h </w:instrText>
             </w:r>
             <w:r>
               <w:rPr>
@@ -1064,7 +1064,7 @@
               <w:lang w:eastAsia="es-ES"/>
             </w:rPr>
           </w:pPr>
-          <w:hyperlink w:anchor="_Toc95589547" w:history="1">
+          <w:hyperlink w:anchor="_Toc100405920" w:history="1">
             <w:r>
               <w:rPr>
                 <w:rStyle w:val="Hipervnculo"/>
@@ -1110,7 +1110,7 @@
                 <w:noProof/>
                 <w:webHidden/>
               </w:rPr>
-              <w:instrText xml:space="preserve"> PAGEREF _Toc95589547 \h </w:instrText>
+              <w:instrText xml:space="preserve"> PAGEREF _Toc100405920 \h </w:instrText>
             </w:r>
             <w:r>
               <w:rPr>
@@ -1131,6 +1131,558 @@
                 <w:webHidden/>
               </w:rPr>
               <w:t>10</w:t>
+            </w:r>
+            <w:r>
+              <w:rPr>
+                <w:noProof/>
+                <w:webHidden/>
+              </w:rPr>
+              <w:fldChar w:fldCharType="end"/>
+            </w:r>
+          </w:hyperlink>
+        </w:p>
+        <w:p>
+          <w:pPr>
+            <w:pStyle w:val="TDC2"/>
+            <w:rPr>
+              <w:rFonts w:eastAsiaTheme="minorEastAsia"/>
+              <w:smallCaps w:val="0"/>
+              <w:noProof/>
+              <w:sz w:val="22"/>
+              <w:szCs w:val="22"/>
+              <w:lang w:eastAsia="es-ES"/>
+            </w:rPr>
+          </w:pPr>
+          <w:hyperlink w:anchor="_Toc100405921" w:history="1">
+            <w:r>
+              <w:rPr>
+                <w:rStyle w:val="Hipervnculo"/>
+                <w:noProof/>
+              </w:rPr>
+              <w:t>5.4</w:t>
+            </w:r>
+            <w:r>
+              <w:rPr>
+                <w:rFonts w:eastAsiaTheme="minorEastAsia"/>
+                <w:smallCaps w:val="0"/>
+                <w:noProof/>
+                <w:sz w:val="22"/>
+                <w:szCs w:val="22"/>
+                <w:lang w:eastAsia="es-ES"/>
+              </w:rPr>
+              <w:tab/>
+            </w:r>
+            <w:r>
+              <w:rPr>
+                <w:rStyle w:val="Hipervnculo"/>
+                <w:noProof/>
+              </w:rPr>
+              <w:t>Diagrama de Clases Preliminar del Análisis</w:t>
+            </w:r>
+            <w:r>
+              <w:rPr>
+                <w:noProof/>
+                <w:webHidden/>
+              </w:rPr>
+              <w:tab/>
+            </w:r>
+            <w:r>
+              <w:rPr>
+                <w:noProof/>
+                <w:webHidden/>
+              </w:rPr>
+              <w:fldChar w:fldCharType="begin"/>
+            </w:r>
+            <w:r>
+              <w:rPr>
+                <w:noProof/>
+                <w:webHidden/>
+              </w:rPr>
+              <w:instrText xml:space="preserve"> PAGEREF _Toc100405921 \h </w:instrText>
+            </w:r>
+            <w:r>
+              <w:rPr>
+                <w:noProof/>
+                <w:webHidden/>
+              </w:rPr>
+            </w:r>
+            <w:r>
+              <w:rPr>
+                <w:noProof/>
+                <w:webHidden/>
+              </w:rPr>
+              <w:fldChar w:fldCharType="separate"/>
+            </w:r>
+            <w:r>
+              <w:rPr>
+                <w:noProof/>
+                <w:webHidden/>
+              </w:rPr>
+              <w:t>11</w:t>
+            </w:r>
+            <w:r>
+              <w:rPr>
+                <w:noProof/>
+                <w:webHidden/>
+              </w:rPr>
+              <w:fldChar w:fldCharType="end"/>
+            </w:r>
+          </w:hyperlink>
+        </w:p>
+        <w:p>
+          <w:pPr>
+            <w:pStyle w:val="TDC3"/>
+            <w:tabs>
+              <w:tab w:val="left" w:pos="1100"/>
+              <w:tab w:val="right" w:leader="dot" w:pos="8494"/>
+            </w:tabs>
+            <w:rPr>
+              <w:rFonts w:eastAsiaTheme="minorEastAsia"/>
+              <w:i w:val="0"/>
+              <w:iCs w:val="0"/>
+              <w:noProof/>
+              <w:sz w:val="22"/>
+              <w:szCs w:val="22"/>
+              <w:lang w:eastAsia="es-ES"/>
+            </w:rPr>
+          </w:pPr>
+          <w:hyperlink w:anchor="_Toc100405922" w:history="1">
+            <w:r>
+              <w:rPr>
+                <w:rStyle w:val="Hipervnculo"/>
+                <w:noProof/>
+              </w:rPr>
+              <w:t>5.4.1</w:t>
+            </w:r>
+            <w:r>
+              <w:rPr>
+                <w:rFonts w:eastAsiaTheme="minorEastAsia"/>
+                <w:i w:val="0"/>
+                <w:iCs w:val="0"/>
+                <w:noProof/>
+                <w:sz w:val="22"/>
+                <w:szCs w:val="22"/>
+                <w:lang w:eastAsia="es-ES"/>
+              </w:rPr>
+              <w:tab/>
+            </w:r>
+            <w:r>
+              <w:rPr>
+                <w:rStyle w:val="Hipervnculo"/>
+                <w:noProof/>
+              </w:rPr>
+              <w:t>Diagrama de Clases</w:t>
+            </w:r>
+            <w:r>
+              <w:rPr>
+                <w:noProof/>
+                <w:webHidden/>
+              </w:rPr>
+              <w:tab/>
+            </w:r>
+            <w:r>
+              <w:rPr>
+                <w:noProof/>
+                <w:webHidden/>
+              </w:rPr>
+              <w:fldChar w:fldCharType="begin"/>
+            </w:r>
+            <w:r>
+              <w:rPr>
+                <w:noProof/>
+                <w:webHidden/>
+              </w:rPr>
+              <w:instrText xml:space="preserve"> PAGEREF _Toc100405922 \h </w:instrText>
+            </w:r>
+            <w:r>
+              <w:rPr>
+                <w:noProof/>
+                <w:webHidden/>
+              </w:rPr>
+            </w:r>
+            <w:r>
+              <w:rPr>
+                <w:noProof/>
+                <w:webHidden/>
+              </w:rPr>
+              <w:fldChar w:fldCharType="separate"/>
+            </w:r>
+            <w:r>
+              <w:rPr>
+                <w:noProof/>
+                <w:webHidden/>
+              </w:rPr>
+              <w:t>11</w:t>
+            </w:r>
+            <w:r>
+              <w:rPr>
+                <w:noProof/>
+                <w:webHidden/>
+              </w:rPr>
+              <w:fldChar w:fldCharType="end"/>
+            </w:r>
+          </w:hyperlink>
+        </w:p>
+        <w:p>
+          <w:pPr>
+            <w:pStyle w:val="TDC3"/>
+            <w:tabs>
+              <w:tab w:val="left" w:pos="1100"/>
+              <w:tab w:val="right" w:leader="dot" w:pos="8494"/>
+            </w:tabs>
+            <w:rPr>
+              <w:rFonts w:eastAsiaTheme="minorEastAsia"/>
+              <w:i w:val="0"/>
+              <w:iCs w:val="0"/>
+              <w:noProof/>
+              <w:sz w:val="22"/>
+              <w:szCs w:val="22"/>
+              <w:lang w:eastAsia="es-ES"/>
+            </w:rPr>
+          </w:pPr>
+          <w:hyperlink w:anchor="_Toc100405923" w:history="1">
+            <w:r>
+              <w:rPr>
+                <w:rStyle w:val="Hipervnculo"/>
+                <w:noProof/>
+              </w:rPr>
+              <w:t>5.4.2</w:t>
+            </w:r>
+            <w:r>
+              <w:rPr>
+                <w:rFonts w:eastAsiaTheme="minorEastAsia"/>
+                <w:i w:val="0"/>
+                <w:iCs w:val="0"/>
+                <w:noProof/>
+                <w:sz w:val="22"/>
+                <w:szCs w:val="22"/>
+                <w:lang w:eastAsia="es-ES"/>
+              </w:rPr>
+              <w:tab/>
+            </w:r>
+            <w:r>
+              <w:rPr>
+                <w:rStyle w:val="Hipervnculo"/>
+                <w:noProof/>
+              </w:rPr>
+              <w:t>Descripción de las Clases</w:t>
+            </w:r>
+            <w:r>
+              <w:rPr>
+                <w:noProof/>
+                <w:webHidden/>
+              </w:rPr>
+              <w:tab/>
+            </w:r>
+            <w:r>
+              <w:rPr>
+                <w:noProof/>
+                <w:webHidden/>
+              </w:rPr>
+              <w:fldChar w:fldCharType="begin"/>
+            </w:r>
+            <w:r>
+              <w:rPr>
+                <w:noProof/>
+                <w:webHidden/>
+              </w:rPr>
+              <w:instrText xml:space="preserve"> PAGEREF _Toc100405923 \h </w:instrText>
+            </w:r>
+            <w:r>
+              <w:rPr>
+                <w:noProof/>
+                <w:webHidden/>
+              </w:rPr>
+            </w:r>
+            <w:r>
+              <w:rPr>
+                <w:noProof/>
+                <w:webHidden/>
+              </w:rPr>
+              <w:fldChar w:fldCharType="separate"/>
+            </w:r>
+            <w:r>
+              <w:rPr>
+                <w:noProof/>
+                <w:webHidden/>
+              </w:rPr>
+              <w:t>12</w:t>
+            </w:r>
+            <w:r>
+              <w:rPr>
+                <w:noProof/>
+                <w:webHidden/>
+              </w:rPr>
+              <w:fldChar w:fldCharType="end"/>
+            </w:r>
+          </w:hyperlink>
+        </w:p>
+        <w:p>
+          <w:pPr>
+            <w:pStyle w:val="TDC2"/>
+            <w:rPr>
+              <w:rFonts w:eastAsiaTheme="minorEastAsia"/>
+              <w:smallCaps w:val="0"/>
+              <w:noProof/>
+              <w:sz w:val="22"/>
+              <w:szCs w:val="22"/>
+              <w:lang w:eastAsia="es-ES"/>
+            </w:rPr>
+          </w:pPr>
+          <w:hyperlink w:anchor="_Toc100405924" w:history="1">
+            <w:r>
+              <w:rPr>
+                <w:rStyle w:val="Hipervnculo"/>
+                <w:noProof/>
+              </w:rPr>
+              <w:t>5.5</w:t>
+            </w:r>
+            <w:r>
+              <w:rPr>
+                <w:rFonts w:eastAsiaTheme="minorEastAsia"/>
+                <w:smallCaps w:val="0"/>
+                <w:noProof/>
+                <w:sz w:val="22"/>
+                <w:szCs w:val="22"/>
+                <w:lang w:eastAsia="es-ES"/>
+              </w:rPr>
+              <w:tab/>
+            </w:r>
+            <w:r>
+              <w:rPr>
+                <w:rStyle w:val="Hipervnculo"/>
+                <w:noProof/>
+              </w:rPr>
+              <w:t>Análisis de Interfaces de Usuario</w:t>
+            </w:r>
+            <w:r>
+              <w:rPr>
+                <w:noProof/>
+                <w:webHidden/>
+              </w:rPr>
+              <w:tab/>
+            </w:r>
+            <w:r>
+              <w:rPr>
+                <w:noProof/>
+                <w:webHidden/>
+              </w:rPr>
+              <w:fldChar w:fldCharType="begin"/>
+            </w:r>
+            <w:r>
+              <w:rPr>
+                <w:noProof/>
+                <w:webHidden/>
+              </w:rPr>
+              <w:instrText xml:space="preserve"> PAGEREF _Toc100405924 \h </w:instrText>
+            </w:r>
+            <w:r>
+              <w:rPr>
+                <w:noProof/>
+                <w:webHidden/>
+              </w:rPr>
+            </w:r>
+            <w:r>
+              <w:rPr>
+                <w:noProof/>
+                <w:webHidden/>
+              </w:rPr>
+              <w:fldChar w:fldCharType="separate"/>
+            </w:r>
+            <w:r>
+              <w:rPr>
+                <w:noProof/>
+                <w:webHidden/>
+              </w:rPr>
+              <w:t>15</w:t>
+            </w:r>
+            <w:r>
+              <w:rPr>
+                <w:noProof/>
+                <w:webHidden/>
+              </w:rPr>
+              <w:fldChar w:fldCharType="end"/>
+            </w:r>
+          </w:hyperlink>
+        </w:p>
+        <w:p>
+          <w:pPr>
+            <w:pStyle w:val="TDC3"/>
+            <w:tabs>
+              <w:tab w:val="left" w:pos="1100"/>
+              <w:tab w:val="right" w:leader="dot" w:pos="8494"/>
+            </w:tabs>
+            <w:rPr>
+              <w:rFonts w:eastAsiaTheme="minorEastAsia"/>
+              <w:i w:val="0"/>
+              <w:iCs w:val="0"/>
+              <w:noProof/>
+              <w:sz w:val="22"/>
+              <w:szCs w:val="22"/>
+              <w:lang w:eastAsia="es-ES"/>
+            </w:rPr>
+          </w:pPr>
+          <w:hyperlink w:anchor="_Toc100405925" w:history="1">
+            <w:r>
+              <w:rPr>
+                <w:rStyle w:val="Hipervnculo"/>
+                <w:noProof/>
+              </w:rPr>
+              <w:t>5.5.1</w:t>
+            </w:r>
+            <w:r>
+              <w:rPr>
+                <w:rFonts w:eastAsiaTheme="minorEastAsia"/>
+                <w:i w:val="0"/>
+                <w:iCs w:val="0"/>
+                <w:noProof/>
+                <w:sz w:val="22"/>
+                <w:szCs w:val="22"/>
+                <w:lang w:eastAsia="es-ES"/>
+              </w:rPr>
+              <w:tab/>
+            </w:r>
+            <w:r>
+              <w:rPr>
+                <w:rStyle w:val="Hipervnculo"/>
+                <w:noProof/>
+              </w:rPr>
+              <w:t>Descripción de la Interfaz</w:t>
+            </w:r>
+            <w:r>
+              <w:rPr>
+                <w:noProof/>
+                <w:webHidden/>
+              </w:rPr>
+              <w:tab/>
+            </w:r>
+            <w:r>
+              <w:rPr>
+                <w:noProof/>
+                <w:webHidden/>
+              </w:rPr>
+              <w:fldChar w:fldCharType="begin"/>
+            </w:r>
+            <w:r>
+              <w:rPr>
+                <w:noProof/>
+                <w:webHidden/>
+              </w:rPr>
+              <w:instrText xml:space="preserve"> PAGEREF _Toc100405925 \h </w:instrText>
+            </w:r>
+            <w:r>
+              <w:rPr>
+                <w:noProof/>
+                <w:webHidden/>
+              </w:rPr>
+            </w:r>
+            <w:r>
+              <w:rPr>
+                <w:noProof/>
+                <w:webHidden/>
+              </w:rPr>
+              <w:fldChar w:fldCharType="separate"/>
+            </w:r>
+            <w:r>
+              <w:rPr>
+                <w:noProof/>
+                <w:webHidden/>
+              </w:rPr>
+              <w:t>15</w:t>
+            </w:r>
+            <w:r>
+              <w:rPr>
+                <w:noProof/>
+                <w:webHidden/>
+              </w:rPr>
+              <w:fldChar w:fldCharType="end"/>
+            </w:r>
+          </w:hyperlink>
+        </w:p>
+        <w:p>
+          <w:pPr>
+            <w:pStyle w:val="TDC3"/>
+            <w:tabs>
+              <w:tab w:val="left" w:pos="1100"/>
+              <w:tab w:val="right" w:leader="dot" w:pos="8494"/>
+            </w:tabs>
+            <w:rPr>
+              <w:rFonts w:eastAsiaTheme="minorEastAsia"/>
+              <w:i w:val="0"/>
+              <w:iCs w:val="0"/>
+              <w:noProof/>
+              <w:sz w:val="22"/>
+              <w:szCs w:val="22"/>
+              <w:lang w:eastAsia="es-ES"/>
+            </w:rPr>
+          </w:pPr>
+          <w:hyperlink w:anchor="_Toc100405926" w:history="1">
+            <w:r>
+              <w:rPr>
+                <w:rStyle w:val="Hipervnculo"/>
+                <w:noProof/>
+              </w:rPr>
+              <w:t>5.5.2</w:t>
+            </w:r>
+            <w:r>
+              <w:rPr>
+                <w:rFonts w:eastAsiaTheme="minorEastAsia"/>
+                <w:i w:val="0"/>
+                <w:iCs w:val="0"/>
+                <w:noProof/>
+                <w:sz w:val="22"/>
+                <w:szCs w:val="22"/>
+                <w:lang w:eastAsia="es-ES"/>
+              </w:rPr>
+              <w:tab/>
+            </w:r>
+            <w:r>
+              <w:rPr>
+                <w:rStyle w:val="Hipervnculo"/>
+                <w:noProof/>
+              </w:rPr>
+              <w:t>Descripción del Comportamiento de la Interfaz</w:t>
+            </w:r>
+            <w:r>
+              <w:rPr>
+                <w:noProof/>
+                <w:webHidden/>
+              </w:rPr>
+              <w:tab/>
+            </w:r>
+            <w:r>
+              <w:rPr>
+                <w:noProof/>
+                <w:webHidden/>
+              </w:rPr>
+              <w:fldChar w:fldCharType="begin"/>
+            </w:r>
+            <w:r>
+              <w:rPr>
+                <w:noProof/>
+                <w:webHidden/>
+              </w:rPr>
+              <w:instrText xml:space="preserve"> PAGEREF _Toc100405926 \h </w:instrText>
+            </w:r>
+            <w:r>
+              <w:rPr>
+                <w:noProof/>
+                <w:webHidden/>
+              </w:rPr>
+            </w:r>
+            <w:r>
+              <w:rPr>
+                <w:noProof/>
+                <w:webHidden/>
+              </w:rPr>
+              <w:fldChar w:fldCharType="separate"/>
+            </w:r>
+            <w:r>
+              <w:rPr>
+                <w:noProof/>
+                <w:webHidden/>
+              </w:rPr>
+              <w:t>16</w:t>
             </w:r>
             <w:r>
               <w:rPr>
@@ -1172,7 +1724,7 @@
       <w:pPr>
         <w:pStyle w:val="Ttulo1"/>
       </w:pPr>
-      <w:bookmarkStart w:id="1" w:name="_Toc95589536"/>
+      <w:bookmarkStart w:id="1" w:name="_Toc100405909"/>
       <w:r>
         <w:lastRenderedPageBreak/>
         <w:t>Análisis</w:t>
@@ -1190,7 +1742,7 @@
         <w:pStyle w:val="Ttulo2"/>
       </w:pPr>
       <w:bookmarkStart w:id="2" w:name="_Toc427771279"/>
-      <w:bookmarkStart w:id="3" w:name="_Toc95589537"/>
+      <w:bookmarkStart w:id="3" w:name="_Toc100405910"/>
       <w:r>
         <w:t>Determinación del Alcance del Sistema</w:t>
       </w:r>
@@ -1213,15 +1765,7 @@
         <w:t>, en el que el jugador se enfrentará a una inteligencia artificial entrenada usando una red neuronal que aprenderá a jugar usando aprendizaje reforzado. Las reglas del juego están ya descritas por el juego original que fue</w:t>
       </w:r>
       <w:r>
-        <w:t xml:space="preserve"> publicado por primera vez en 2013 por </w:t>
-      </w:r>
-      <w:proofErr w:type="spellStart"/>
-      <w:r>
-        <w:t>Takamagahara</w:t>
-      </w:r>
-      <w:proofErr w:type="spellEnd"/>
-      <w:r>
-        <w:t xml:space="preserve"> en japone</w:t>
+        <w:t xml:space="preserve"> publicado por primera vez en 2013 por Takamagahara en japone</w:t>
       </w:r>
       <w:r>
         <w:t xml:space="preserve">s, por lo que se respetarán dichas reglas modificando únicamente la apariencia y los nombres de los elementos para darles un diseño </w:t>
@@ -1245,7 +1789,7 @@
       <w:pPr>
         <w:pStyle w:val="Ttulo3"/>
       </w:pPr>
-      <w:bookmarkStart w:id="5" w:name="_Toc95589538"/>
+      <w:bookmarkStart w:id="5" w:name="_Toc100405911"/>
       <w:r>
         <w:t>Módulo de entrenamiento</w:t>
       </w:r>
@@ -1256,21 +1800,10 @@
         <w:jc w:val="left"/>
       </w:pPr>
       <w:r>
-        <w:t xml:space="preserve">Para la red neuronal contra la que se enfrentará el jugador se ha optado por una red neuronal convolucional tal y como se menciona en el apartado </w:t>
-      </w:r>
-      <w:commentRangeStart w:id="6"/>
-      <w:r>
-        <w:t xml:space="preserve">2.2.1.1 </w:t>
+        <w:t xml:space="preserve">Para la red neuronal contra la que se enfrentará el jugador se ha optado por una red neuronal convolucional tal y como se menciona en el apartado 2.2.1.1 </w:t>
       </w:r>
       <w:r>
         <w:t>Redes neuronales convolucionales</w:t>
-      </w:r>
-      <w:commentRangeEnd w:id="6"/>
-      <w:r>
-        <w:rPr>
-          <w:rStyle w:val="Refdecomentario"/>
-        </w:rPr>
-        <w:commentReference w:id="6"/>
       </w:r>
       <w:r>
         <w:t>, para ello será necesario transformar la información que le llega a la red neuronal (que será el estado actual del tablero de juego) en una matriz que pueda ser interpretada por la red neuronal buscando patrones. Así mismo la información que salga de la red neuronal, al ser una red neuronal convolucional, será un vector de probabilidades, que deberá ser interpretado como una acción</w:t>
@@ -1294,76 +1827,76 @@
       <w:pPr>
         <w:pStyle w:val="Ttulo3"/>
       </w:pPr>
-      <w:bookmarkStart w:id="7" w:name="_Toc95589539"/>
+      <w:bookmarkStart w:id="6" w:name="_Toc100405912"/>
       <w:r>
         <w:t>Módulo de interfaz</w:t>
+      </w:r>
+      <w:bookmarkEnd w:id="6"/>
+    </w:p>
+    <w:p>
+      <w:r>
+        <w:t xml:space="preserve">Para que el usuario pueda tener una experiencia al jugar con el juego similar a la que se obtiene al jugar con el juego de cartas original, el sistema debe ofrecerle una interfaz </w:t>
+      </w:r>
+      <w:r>
+        <w:t>gráfica</w:t>
+      </w:r>
+      <w:r>
+        <w:t xml:space="preserve"> </w:t>
+      </w:r>
+      <w:r>
+        <w:t xml:space="preserve">simple y </w:t>
+      </w:r>
+      <w:r>
+        <w:t>fácil de usar. Consistirá en una única ventana en la que se muestre el estado actual del tablero de manera que el usuario pueda ver todos los elementos de un vistazo rápido, con la opción de seleccionar entre las jugadas disponibles para generar su acción de juego.</w:t>
+      </w:r>
+    </w:p>
+    <w:p>
+      <w:pPr>
+        <w:pStyle w:val="Ttulo3"/>
+      </w:pPr>
+      <w:bookmarkStart w:id="7" w:name="_Toc100405913"/>
+      <w:r>
+        <w:lastRenderedPageBreak/>
+        <w:t>Módulo de controladores</w:t>
       </w:r>
       <w:bookmarkEnd w:id="7"/>
     </w:p>
     <w:p>
       <w:r>
-        <w:t xml:space="preserve">Para que el usuario pueda tener una experiencia al jugar con el juego similar a la que se obtiene al jugar con el juego de cartas original, el sistema debe ofrecerle una interfaz </w:t>
-      </w:r>
-      <w:r>
-        <w:t>gráfica</w:t>
-      </w:r>
-      <w:r>
-        <w:t xml:space="preserve"> </w:t>
-      </w:r>
-      <w:r>
-        <w:t xml:space="preserve">simple y </w:t>
-      </w:r>
-      <w:r>
-        <w:t>fácil de usar. Consistirá en una única ventana en la que se muestre el estado actual del tablero de manera que el usuario pueda ver todos los elementos de un vistazo rápido, con la opción de seleccionar entre las jugadas disponibles para generar su acción de juego.</w:t>
+        <w:t xml:space="preserve">Ya que los módulos de entrenamiento e interfaz reciben un estado del tablero y generan una acción, el módulo de controladores será el encargado integrar dicha acción con el estado actual del tablero para generar un nuevo tablero que se enviará al siguiente oponente. Además, se encargará de generar el tablero inicial y comprobar si el estado actual del tablero es de finalización y generar el resultado final de la partida. </w:t>
       </w:r>
     </w:p>
     <w:p>
       <w:pPr>
-        <w:pStyle w:val="Ttulo3"/>
-      </w:pPr>
-      <w:bookmarkStart w:id="8" w:name="_Toc95589540"/>
-      <w:r>
-        <w:lastRenderedPageBreak/>
-        <w:t>Módulo de controladores</w:t>
+        <w:pStyle w:val="Ttulo2"/>
+      </w:pPr>
+      <w:bookmarkStart w:id="8" w:name="_Toc427771280"/>
+      <w:bookmarkStart w:id="9" w:name="_Toc100405914"/>
+      <w:r>
+        <w:t>Requisitos del Sistema</w:t>
       </w:r>
       <w:bookmarkEnd w:id="8"/>
+      <w:bookmarkEnd w:id="9"/>
     </w:p>
     <w:p>
       <w:r>
-        <w:t xml:space="preserve">Ya que los módulos de entrenamiento e interfaz reciben un estado del tablero y generan una acción, el módulo de controladores será el encargado integrar dicha acción con el estado actual del tablero para generar un nuevo tablero que se enviará al siguiente oponente. Además, se encargará de generar el tablero inicial y comprobar si el estado actual del tablero es de finalización y generar el resultado final de la partida. </w:t>
+        <w:t>En este capítulo se realiza la identificación de los requisitos del sistema</w:t>
+      </w:r>
+      <w:r>
+        <w:t>, los actores y los casos de uso para su posterior uso en el diseño del sistema.</w:t>
       </w:r>
     </w:p>
     <w:p>
       <w:pPr>
-        <w:pStyle w:val="Ttulo2"/>
-      </w:pPr>
-      <w:bookmarkStart w:id="9" w:name="_Toc427771280"/>
-      <w:bookmarkStart w:id="10" w:name="_Toc95589541"/>
-      <w:r>
-        <w:t>Requisitos del Sistema</w:t>
-      </w:r>
-      <w:bookmarkEnd w:id="9"/>
+        <w:pStyle w:val="Ttulo3"/>
+      </w:pPr>
+      <w:bookmarkStart w:id="10" w:name="_Toc427771281"/>
+      <w:bookmarkStart w:id="11" w:name="_Toc100405915"/>
+      <w:r>
+        <w:t>Obtención de los Requisitos del Sistema</w:t>
+      </w:r>
       <w:bookmarkEnd w:id="10"/>
-    </w:p>
-    <w:p>
-      <w:r>
-        <w:t>En este capítulo se realiza la identificación de los requisitos del sistema</w:t>
-      </w:r>
-      <w:r>
-        <w:t>, los actores y los casos de uso para su posterior uso en el diseño del sistema.</w:t>
-      </w:r>
-    </w:p>
-    <w:p>
-      <w:pPr>
-        <w:pStyle w:val="Ttulo3"/>
-      </w:pPr>
-      <w:bookmarkStart w:id="11" w:name="_Toc427771281"/>
-      <w:bookmarkStart w:id="12" w:name="_Toc95589542"/>
-      <w:r>
-        <w:t>Obtención de los Requisitos del Sistema</w:t>
-      </w:r>
       <w:bookmarkEnd w:id="11"/>
-      <w:bookmarkEnd w:id="12"/>
     </w:p>
     <w:p>
       <w:r>
@@ -3200,7 +3733,7 @@
           <w:sz w:val="36"/>
         </w:rPr>
       </w:pPr>
-      <w:bookmarkStart w:id="13" w:name="_Toc427771282"/>
+      <w:bookmarkStart w:id="12" w:name="_Toc427771282"/>
       <w:r>
         <w:br w:type="page"/>
       </w:r>
@@ -3209,7 +3742,7 @@
       <w:pPr>
         <w:pStyle w:val="Ttulo3"/>
       </w:pPr>
-      <w:bookmarkStart w:id="14" w:name="_Toc95589543"/>
+      <w:bookmarkStart w:id="13" w:name="_Toc100405916"/>
       <w:r>
         <w:lastRenderedPageBreak/>
         <w:t xml:space="preserve">Identificación de </w:t>
@@ -3217,8 +3750,8 @@
       <w:r>
         <w:t>Actores del Sistema</w:t>
       </w:r>
+      <w:bookmarkEnd w:id="12"/>
       <w:bookmarkEnd w:id="13"/>
-      <w:bookmarkEnd w:id="14"/>
     </w:p>
     <w:p>
       <w:pPr>
@@ -3302,21 +3835,7 @@
         <w:rPr>
           <w:lang w:eastAsia="es-ES"/>
         </w:rPr>
-        <w:t xml:space="preserve">Este actor será el que se ocupe del entrenamiento de la red neuronal. En principio solo sería necesario entrenarla una única vez, pero se deja la opción abierta de reentrenamiento, de manera que si en el futuro se consiguieran unos datos de entrenamiento más </w:t>
-      </w:r>
-      <w:proofErr w:type="spellStart"/>
-      <w:r>
-        <w:rPr>
-          <w:lang w:eastAsia="es-ES"/>
-        </w:rPr>
-        <w:t>solidos</w:t>
-      </w:r>
-      <w:proofErr w:type="spellEnd"/>
-      <w:r>
-        <w:rPr>
-          <w:lang w:eastAsia="es-ES"/>
-        </w:rPr>
-        <w:t xml:space="preserve"> que los ofrecidos por la aplicación podrían usarse para generar nuevos valores para el modelo de la red neuronal.</w:t>
+        <w:t>Este actor será el que se ocupe del entrenamiento de la red neuronal. En principio solo sería necesario entrenarla una única vez, pero se deja la opción abierta de reentrenamiento, de manera que si en el futuro se consiguieran unos datos de entrenamiento más solidos que los ofrecidos por la aplicación podrían usarse para generar nuevos valores para el modelo de la red neuronal.</w:t>
       </w:r>
     </w:p>
     <w:p>
@@ -3337,14 +3856,14 @@
       <w:pPr>
         <w:pStyle w:val="Ttulo3"/>
       </w:pPr>
-      <w:bookmarkStart w:id="15" w:name="_Toc427771283"/>
-      <w:bookmarkStart w:id="16" w:name="_Toc95589544"/>
+      <w:bookmarkStart w:id="14" w:name="_Toc427771283"/>
+      <w:bookmarkStart w:id="15" w:name="_Toc100405917"/>
       <w:r>
         <w:lastRenderedPageBreak/>
         <w:t>Especificación de Casos de Uso</w:t>
       </w:r>
+      <w:bookmarkEnd w:id="14"/>
       <w:bookmarkEnd w:id="15"/>
-      <w:bookmarkEnd w:id="16"/>
     </w:p>
     <w:p>
       <w:r>
@@ -3401,7 +3920,7 @@
                     <pic:cNvPicPr/>
                   </pic:nvPicPr>
                   <pic:blipFill>
-                    <a:blip r:embed="rId15"/>
+                    <a:blip r:embed="rId11"/>
                     <a:stretch>
                       <a:fillRect/>
                     </a:stretch>
@@ -4087,7 +4606,7 @@
                     <pic:cNvPicPr/>
                   </pic:nvPicPr>
                   <pic:blipFill>
-                    <a:blip r:embed="rId16"/>
+                    <a:blip r:embed="rId12"/>
                     <a:stretch>
                       <a:fillRect/>
                     </a:stretch>
@@ -4388,7 +4907,7 @@
           <w:szCs w:val="26"/>
         </w:rPr>
       </w:pPr>
-      <w:bookmarkStart w:id="17" w:name="_Toc217882536"/>
+      <w:bookmarkStart w:id="16" w:name="_Toc217882536"/>
       <w:r>
         <w:br w:type="page"/>
       </w:r>
@@ -4397,15 +4916,15 @@
       <w:pPr>
         <w:pStyle w:val="Ttulo2"/>
       </w:pPr>
-      <w:bookmarkStart w:id="18" w:name="_Toc427771284"/>
-      <w:bookmarkStart w:id="19" w:name="_Toc95589545"/>
+      <w:bookmarkStart w:id="17" w:name="_Toc427771284"/>
+      <w:bookmarkStart w:id="18" w:name="_Toc100405918"/>
       <w:r>
         <w:lastRenderedPageBreak/>
         <w:t>Identificación de los Subsistemas en la Fase de Análisis</w:t>
       </w:r>
+      <w:bookmarkEnd w:id="16"/>
       <w:bookmarkEnd w:id="17"/>
       <w:bookmarkEnd w:id="18"/>
-      <w:bookmarkEnd w:id="19"/>
     </w:p>
     <w:p>
       <w:r>
@@ -4425,15 +4944,15 @@
       <w:pPr>
         <w:pStyle w:val="Ttulo3"/>
       </w:pPr>
-      <w:bookmarkStart w:id="20" w:name="_Toc217882537"/>
-      <w:bookmarkStart w:id="21" w:name="_Toc427771285"/>
-      <w:bookmarkStart w:id="22" w:name="_Toc95589546"/>
+      <w:bookmarkStart w:id="19" w:name="_Toc217882537"/>
+      <w:bookmarkStart w:id="20" w:name="_Toc427771285"/>
+      <w:bookmarkStart w:id="21" w:name="_Toc100405919"/>
       <w:r>
         <w:t>Descripción de los Subsistemas</w:t>
       </w:r>
+      <w:bookmarkEnd w:id="19"/>
       <w:bookmarkEnd w:id="20"/>
       <w:bookmarkEnd w:id="21"/>
-      <w:bookmarkEnd w:id="22"/>
     </w:p>
     <w:p>
       <w:r>
@@ -4517,15 +5036,7 @@
         <w:t>Generador de datos</w:t>
       </w:r>
       <w:r>
-        <w:t xml:space="preserve">: Forma parte del módulo de controladores, usa al </w:t>
-      </w:r>
-      <w:proofErr w:type="spellStart"/>
-      <w:r>
-        <w:t>bot</w:t>
-      </w:r>
-      <w:proofErr w:type="spellEnd"/>
-      <w:r>
-        <w:t xml:space="preserve"> para generar una gran cantidad de partidas y guardar las accione que llevaron a la victoria.</w:t>
+        <w:t>: Forma parte del módulo de controladores, usa al bot para generar una gran cantidad de partidas y guardar las accione que llevaron a la victoria.</w:t>
       </w:r>
     </w:p>
     <w:p>
@@ -4547,20 +5058,20 @@
       <w:r>
         <w:t>: Forma parte del módulo de controladores, es la parte encargada de gestionar la partida y el tablero.</w:t>
       </w:r>
-      <w:bookmarkStart w:id="23" w:name="_Toc217882538"/>
-      <w:bookmarkStart w:id="24" w:name="_Toc427771286"/>
+      <w:bookmarkStart w:id="22" w:name="_Toc217882538"/>
+      <w:bookmarkStart w:id="23" w:name="_Toc427771286"/>
     </w:p>
     <w:p>
       <w:pPr>
         <w:pStyle w:val="Ttulo3"/>
       </w:pPr>
-      <w:bookmarkStart w:id="25" w:name="_Toc95589547"/>
+      <w:bookmarkStart w:id="24" w:name="_Toc100405920"/>
       <w:r>
         <w:t>Descripción de los Interfaces entre Subsistemas</w:t>
       </w:r>
+      <w:bookmarkEnd w:id="22"/>
       <w:bookmarkEnd w:id="23"/>
       <w:bookmarkEnd w:id="24"/>
-      <w:bookmarkEnd w:id="25"/>
     </w:p>
     <w:p>
       <w:r>
@@ -4570,17 +5081,8 @@
         <w:t>los subsistemas</w:t>
       </w:r>
       <w:r>
-        <w:t xml:space="preserve"> con una interfaz común: tanto la red neuronal, la interfaz del jugador y el </w:t>
-      </w:r>
-      <w:proofErr w:type="spellStart"/>
-      <w:r>
-        <w:t>bot</w:t>
-      </w:r>
-      <w:proofErr w:type="spellEnd"/>
-      <w:r>
-        <w:t xml:space="preserve"> tendrán un método llamado </w:t>
-      </w:r>
-      <w:proofErr w:type="spellStart"/>
+        <w:t xml:space="preserve"> con una interfaz común: tanto la red neuronal, la interfaz del jugador y el bot tendrán un método llamado </w:t>
+      </w:r>
       <w:r>
         <w:rPr>
           <w:i/>
@@ -4588,7 +5090,6 @@
         </w:rPr>
         <w:t>decidirAccion</w:t>
       </w:r>
-      <w:proofErr w:type="spellEnd"/>
       <w:r>
         <w:rPr>
           <w:i/>
@@ -4604,6 +5105,15 @@
       </w:r>
       <w:r>
         <w:t xml:space="preserve"> con la situación actual del tablero y devuelve un vector con la acción realizada.</w:t>
+      </w:r>
+      <w:r>
+        <w:t xml:space="preserve"> Dentro del módulo de la r</w:t>
+      </w:r>
+      <w:r>
+        <w:t>ed neuronal</w:t>
+      </w:r>
+      <w:r>
+        <w:t>, la parte de entrenamiento se comunica con la parte de entrenamiento mediante unos ficheros con el modelo y los pesos.</w:t>
       </w:r>
     </w:p>
     <w:p>
@@ -4622,11 +5132,2486 @@
           <w:szCs w:val="26"/>
         </w:rPr>
       </w:pPr>
+      <w:r>
+        <w:br w:type="page"/>
+      </w:r>
+    </w:p>
+    <w:p>
+      <w:pPr>
+        <w:pStyle w:val="Ttulo2"/>
+      </w:pPr>
+      <w:bookmarkStart w:id="25" w:name="_Toc427771287"/>
+      <w:bookmarkStart w:id="26" w:name="_Toc100405921"/>
+      <w:r>
+        <w:lastRenderedPageBreak/>
+        <w:t>Diagrama</w:t>
+      </w:r>
+      <w:r>
+        <w:t xml:space="preserve"> de Clases </w:t>
+      </w:r>
+      <w:r>
+        <w:t xml:space="preserve">Preliminar </w:t>
+      </w:r>
+      <w:r>
+        <w:t>del</w:t>
+      </w:r>
+      <w:r>
+        <w:t xml:space="preserve"> Análisis</w:t>
+      </w:r>
+      <w:bookmarkEnd w:id="25"/>
+      <w:bookmarkEnd w:id="26"/>
+    </w:p>
+    <w:p>
+      <w:r>
+        <w:t>En este apartado vamos a ver una primera aproximación al diagrama de clases</w:t>
+      </w:r>
+      <w:r>
+        <w:t>. Es posible que el diagrama no se corresponda con exactitud al diagrama final de lo que se implementará.</w:t>
+      </w:r>
+    </w:p>
+    <w:p>
+      <w:pPr>
+        <w:pStyle w:val="Ttulo3"/>
+      </w:pPr>
+      <w:bookmarkStart w:id="27" w:name="_Toc427771288"/>
+      <w:bookmarkStart w:id="28" w:name="_Toc100405922"/>
+      <w:r>
+        <w:t>D</w:t>
+      </w:r>
+      <w:r>
+        <w:t>iagrama de</w:t>
+      </w:r>
+      <w:r>
+        <w:t xml:space="preserve"> </w:t>
+      </w:r>
+      <w:r>
+        <w:t>C</w:t>
+      </w:r>
+      <w:r>
+        <w:t>lases</w:t>
+      </w:r>
+      <w:bookmarkEnd w:id="27"/>
+      <w:bookmarkEnd w:id="28"/>
+    </w:p>
+    <w:p>
+      <w:r>
+        <w:t xml:space="preserve">Como se puede observar en la imagen del diagrama de clases, este sigue </w:t>
+      </w:r>
+      <w:r>
+        <w:t xml:space="preserve">la </w:t>
+      </w:r>
+      <w:r>
+        <w:t>separación</w:t>
+      </w:r>
+      <w:r>
+        <w:t xml:space="preserve"> en los 3 </w:t>
+      </w:r>
+      <w:r>
+        <w:t>módulos mencionados anteriormente.</w:t>
+      </w:r>
+      <w:r>
+        <w:t xml:space="preserve"> </w:t>
+      </w:r>
+      <w:r>
+        <w:t>Las líneas de comunicación representa las clases que interaccionan entre ellas de manera directa, excepto la de la clase predicción con la clase de entrenamiento que se comunica mediante los ficheros del modelo y los pesos.</w:t>
+      </w:r>
+    </w:p>
+    <w:p>
+      <w:pPr>
+        <w:jc w:val="center"/>
+      </w:pPr>
+      <w:r>
+        <w:rPr>
+          <w:noProof/>
+        </w:rPr>
+        <w:drawing>
+          <wp:inline distT="0" distB="0" distL="0" distR="0" wp14:anchorId="37D68072" wp14:editId="7D4818CF">
+            <wp:extent cx="5394960" cy="5593080"/>
+            <wp:effectExtent l="0" t="0" r="0" b="0"/>
+            <wp:docPr id="2" name="Imagen 2"/>
+            <wp:cNvGraphicFramePr>
+              <a:graphicFrameLocks xmlns:a="http://schemas.openxmlformats.org/drawingml/2006/main" noChangeAspect="1"/>
+            </wp:cNvGraphicFramePr>
+            <a:graphic xmlns:a="http://schemas.openxmlformats.org/drawingml/2006/main">
+              <a:graphicData uri="http://schemas.openxmlformats.org/drawingml/2006/picture">
+                <pic:pic xmlns:pic="http://schemas.openxmlformats.org/drawingml/2006/picture">
+                  <pic:nvPicPr>
+                    <pic:cNvPr id="0" name="Picture 1"/>
+                    <pic:cNvPicPr>
+                      <a:picLocks noChangeAspect="1" noChangeArrowheads="1"/>
+                    </pic:cNvPicPr>
+                  </pic:nvPicPr>
+                  <pic:blipFill>
+                    <a:blip r:embed="rId13">
+                      <a:extLst>
+                        <a:ext uri="{28A0092B-C50C-407E-A947-70E740481C1C}">
+                          <a14:useLocalDpi xmlns:a14="http://schemas.microsoft.com/office/drawing/2010/main" val="0"/>
+                        </a:ext>
+                      </a:extLst>
+                    </a:blip>
+                    <a:srcRect/>
+                    <a:stretch>
+                      <a:fillRect/>
+                    </a:stretch>
+                  </pic:blipFill>
+                  <pic:spPr bwMode="auto">
+                    <a:xfrm>
+                      <a:off x="0" y="0"/>
+                      <a:ext cx="5394960" cy="5593080"/>
+                    </a:xfrm>
+                    <a:prstGeom prst="rect">
+                      <a:avLst/>
+                    </a:prstGeom>
+                    <a:noFill/>
+                    <a:ln>
+                      <a:noFill/>
+                    </a:ln>
+                  </pic:spPr>
+                </pic:pic>
+              </a:graphicData>
+            </a:graphic>
+          </wp:inline>
+        </w:drawing>
+      </w:r>
+    </w:p>
+    <w:p>
+      <w:pPr>
+        <w:pStyle w:val="Descripcin"/>
+      </w:pPr>
+      <w:bookmarkStart w:id="29" w:name="_Toc249020095"/>
+      <w:r>
+        <w:t>Figura 5.3. Diagrama de clases</w:t>
+      </w:r>
+      <w:bookmarkEnd w:id="29"/>
+    </w:p>
+    <w:p>
+      <w:pPr>
+        <w:pStyle w:val="Ttulo3"/>
+      </w:pPr>
+      <w:bookmarkStart w:id="30" w:name="_Toc427771289"/>
+      <w:bookmarkStart w:id="31" w:name="_Toc100405923"/>
+      <w:r>
+        <w:lastRenderedPageBreak/>
+        <w:t>Descripción de las C</w:t>
+      </w:r>
+      <w:r>
+        <w:t>lases</w:t>
+      </w:r>
+      <w:bookmarkEnd w:id="30"/>
+      <w:bookmarkEnd w:id="31"/>
+    </w:p>
+    <w:p>
+      <w:pPr>
+        <w:rPr>
+          <w:rFonts w:asciiTheme="majorHAnsi" w:eastAsiaTheme="majorEastAsia" w:hAnsiTheme="majorHAnsi" w:cstheme="majorBidi"/>
+          <w:b/>
+          <w:bCs/>
+          <w:i/>
+          <w:iCs/>
+          <w:color w:val="DDDDDD" w:themeColor="accent1"/>
+          <w:sz w:val="28"/>
+        </w:rPr>
+      </w:pPr>
+      <w:r>
+        <w:t xml:space="preserve">A continuación, se hará una breve descripción de los métodos de cada </w:t>
+      </w:r>
+      <w:r>
+        <w:t>clase,</w:t>
+      </w:r>
+      <w:r>
+        <w:t xml:space="preserve"> así como de sus atributos.</w:t>
+      </w:r>
+    </w:p>
+    <w:p>
+      <w:pPr>
+        <w:pStyle w:val="Ttulo4"/>
+      </w:pPr>
+      <w:r>
+        <w:t>Módulo de</w:t>
+      </w:r>
+      <w:r>
+        <w:t xml:space="preserve"> </w:t>
+      </w:r>
+      <w:r>
+        <w:t>Entrenamiento</w:t>
+      </w:r>
+    </w:p>
+    <w:tbl>
+      <w:tblPr>
+        <w:tblStyle w:val="Tablaconcuadrcula"/>
+        <w:tblW w:w="0" w:type="auto"/>
+        <w:tblLook w:val="04A0" w:firstRow="1" w:lastRow="0" w:firstColumn="1" w:lastColumn="0" w:noHBand="0" w:noVBand="1"/>
+      </w:tblPr>
+      <w:tblGrid>
+        <w:gridCol w:w="4322"/>
+        <w:gridCol w:w="4322"/>
+      </w:tblGrid>
+      <w:tr>
+        <w:trPr>
+          <w:gridAfter w:val="1"/>
+          <w:wAfter w:w="4322" w:type="dxa"/>
+        </w:trPr>
+        <w:tc>
+          <w:tcPr>
+            <w:tcW w:w="4322" w:type="dxa"/>
+            <w:shd w:val="clear" w:color="auto" w:fill="F8F8F8" w:themeFill="background2"/>
+          </w:tcPr>
+          <w:p>
+            <w:pPr>
+              <w:rPr>
+                <w:b/>
+                <w:u w:val="single"/>
+              </w:rPr>
+            </w:pPr>
+            <w:r>
+              <w:rPr>
+                <w:b/>
+                <w:u w:val="single"/>
+              </w:rPr>
+              <w:t>Nombre de la Clase</w:t>
+            </w:r>
+          </w:p>
+        </w:tc>
+      </w:tr>
+      <w:tr>
+        <w:trPr>
+          <w:gridAfter w:val="1"/>
+          <w:wAfter w:w="4322" w:type="dxa"/>
+        </w:trPr>
+        <w:tc>
+          <w:tcPr>
+            <w:tcW w:w="4322" w:type="dxa"/>
+            <w:tcBorders>
+              <w:bottom w:val="single" w:sz="4" w:space="0" w:color="000000" w:themeColor="text1"/>
+            </w:tcBorders>
+          </w:tcPr>
+          <w:p>
+            <w:r>
+              <w:t>Entrenamiento</w:t>
+            </w:r>
+          </w:p>
+        </w:tc>
+      </w:tr>
+      <w:tr>
+        <w:tc>
+          <w:tcPr>
+            <w:tcW w:w="8644" w:type="dxa"/>
+            <w:gridSpan w:val="2"/>
+            <w:shd w:val="clear" w:color="auto" w:fill="F8F8F8" w:themeFill="background2"/>
+          </w:tcPr>
+          <w:p>
+            <w:r>
+              <w:t>Descripción</w:t>
+            </w:r>
+          </w:p>
+        </w:tc>
+      </w:tr>
+      <w:tr>
+        <w:tc>
+          <w:tcPr>
+            <w:tcW w:w="8644" w:type="dxa"/>
+            <w:gridSpan w:val="2"/>
+            <w:tcBorders>
+              <w:bottom w:val="single" w:sz="4" w:space="0" w:color="000000" w:themeColor="text1"/>
+            </w:tcBorders>
+          </w:tcPr>
+          <w:p>
+            <w:r>
+              <w:t>Esta clase contendrá la red neuronal convolucional, de manera que será la clase a la que se le pasan los datos de entrenamiento y genera el modelo entrenado para su posterior uso.</w:t>
+            </w:r>
+          </w:p>
+        </w:tc>
+      </w:tr>
+      <w:tr>
+        <w:tc>
+          <w:tcPr>
+            <w:tcW w:w="8644" w:type="dxa"/>
+            <w:gridSpan w:val="2"/>
+            <w:shd w:val="clear" w:color="auto" w:fill="F8F8F8" w:themeFill="background2"/>
+          </w:tcPr>
+          <w:p>
+            <w:r>
+              <w:t>Responsabilidades</w:t>
+            </w:r>
+          </w:p>
+        </w:tc>
+      </w:tr>
+      <w:tr>
+        <w:tc>
+          <w:tcPr>
+            <w:tcW w:w="8644" w:type="dxa"/>
+            <w:gridSpan w:val="2"/>
+            <w:tcBorders>
+              <w:bottom w:val="single" w:sz="4" w:space="0" w:color="000000" w:themeColor="text1"/>
+            </w:tcBorders>
+          </w:tcPr>
+          <w:p>
+            <w:r>
+              <w:t>Generación del modelo y los valores del modelo.</w:t>
+            </w:r>
+          </w:p>
+        </w:tc>
+      </w:tr>
+      <w:tr>
+        <w:tc>
+          <w:tcPr>
+            <w:tcW w:w="8644" w:type="dxa"/>
+            <w:gridSpan w:val="2"/>
+            <w:shd w:val="clear" w:color="auto" w:fill="F8F8F8" w:themeFill="background2"/>
+          </w:tcPr>
+          <w:p>
+            <w:r>
+              <w:t>Atributos</w:t>
+            </w:r>
+            <w:r>
+              <w:t xml:space="preserve"> Propuestos</w:t>
+            </w:r>
+          </w:p>
+        </w:tc>
+      </w:tr>
+      <w:tr>
+        <w:tc>
+          <w:tcPr>
+            <w:tcW w:w="8644" w:type="dxa"/>
+            <w:gridSpan w:val="2"/>
+            <w:tcBorders>
+              <w:bottom w:val="single" w:sz="4" w:space="0" w:color="000000" w:themeColor="text1"/>
+            </w:tcBorders>
+          </w:tcPr>
+          <w:p>
+            <w:r>
+              <w:rPr>
+                <w:b/>
+              </w:rPr>
+              <w:t>cnn</w:t>
+            </w:r>
+            <w:r>
+              <w:t xml:space="preserve">: </w:t>
+            </w:r>
+            <w:r>
+              <w:t>Es la clase Sequential de keras. Se usará para crear el modelo</w:t>
+            </w:r>
+          </w:p>
+        </w:tc>
+      </w:tr>
+      <w:tr>
+        <w:tc>
+          <w:tcPr>
+            <w:tcW w:w="8644" w:type="dxa"/>
+            <w:gridSpan w:val="2"/>
+            <w:shd w:val="clear" w:color="auto" w:fill="F8F8F8" w:themeFill="background2"/>
+          </w:tcPr>
+          <w:p>
+            <w:r>
+              <w:t>Métodos Propuestos</w:t>
+            </w:r>
+          </w:p>
+        </w:tc>
+      </w:tr>
+      <w:tr>
+        <w:tc>
+          <w:tcPr>
+            <w:tcW w:w="8644" w:type="dxa"/>
+            <w:gridSpan w:val="2"/>
+          </w:tcPr>
+          <w:p>
+            <w:r>
+              <w:rPr>
+                <w:b/>
+              </w:rPr>
+              <w:t>init</w:t>
+            </w:r>
+            <w:r>
+              <w:t xml:space="preserve">: </w:t>
+            </w:r>
+            <w:r>
+              <w:t>Al ser una clase únicamente funcional, no tendrá métodos públicos, ya que se hará todo desde el constructor.</w:t>
+            </w:r>
+          </w:p>
+        </w:tc>
+      </w:tr>
+    </w:tbl>
+    <w:p/>
+    <w:tbl>
+      <w:tblPr>
+        <w:tblStyle w:val="Tablaconcuadrcula"/>
+        <w:tblW w:w="0" w:type="auto"/>
+        <w:tblLook w:val="04A0" w:firstRow="1" w:lastRow="0" w:firstColumn="1" w:lastColumn="0" w:noHBand="0" w:noVBand="1"/>
+      </w:tblPr>
+      <w:tblGrid>
+        <w:gridCol w:w="4322"/>
+        <w:gridCol w:w="4322"/>
+      </w:tblGrid>
+      <w:tr>
+        <w:trPr>
+          <w:gridAfter w:val="1"/>
+          <w:wAfter w:w="4322" w:type="dxa"/>
+        </w:trPr>
+        <w:tc>
+          <w:tcPr>
+            <w:tcW w:w="4322" w:type="dxa"/>
+            <w:shd w:val="clear" w:color="auto" w:fill="F8F8F8" w:themeFill="background2"/>
+          </w:tcPr>
+          <w:p>
+            <w:pPr>
+              <w:rPr>
+                <w:b/>
+                <w:u w:val="single"/>
+              </w:rPr>
+            </w:pPr>
+            <w:r>
+              <w:rPr>
+                <w:b/>
+                <w:u w:val="single"/>
+              </w:rPr>
+              <w:t>Nombre de la Clase</w:t>
+            </w:r>
+          </w:p>
+        </w:tc>
+      </w:tr>
+      <w:tr>
+        <w:trPr>
+          <w:gridAfter w:val="1"/>
+          <w:wAfter w:w="4322" w:type="dxa"/>
+        </w:trPr>
+        <w:tc>
+          <w:tcPr>
+            <w:tcW w:w="4322" w:type="dxa"/>
+            <w:tcBorders>
+              <w:bottom w:val="single" w:sz="4" w:space="0" w:color="000000" w:themeColor="text1"/>
+            </w:tcBorders>
+          </w:tcPr>
+          <w:p>
+            <w:r>
+              <w:t>Predicción</w:t>
+            </w:r>
+          </w:p>
+        </w:tc>
+      </w:tr>
+      <w:tr>
+        <w:tc>
+          <w:tcPr>
+            <w:tcW w:w="8644" w:type="dxa"/>
+            <w:gridSpan w:val="2"/>
+            <w:shd w:val="clear" w:color="auto" w:fill="F8F8F8" w:themeFill="background2"/>
+          </w:tcPr>
+          <w:p>
+            <w:r>
+              <w:t>Descripción</w:t>
+            </w:r>
+          </w:p>
+        </w:tc>
+      </w:tr>
+      <w:tr>
+        <w:tc>
+          <w:tcPr>
+            <w:tcW w:w="8644" w:type="dxa"/>
+            <w:gridSpan w:val="2"/>
+            <w:tcBorders>
+              <w:bottom w:val="single" w:sz="4" w:space="0" w:color="000000" w:themeColor="text1"/>
+            </w:tcBorders>
+          </w:tcPr>
+          <w:p>
+            <w:r>
+              <w:t>Esta clase contendrá la red neuronal convolucional</w:t>
+            </w:r>
+            <w:r>
+              <w:t xml:space="preserve"> cargada de los archivos generados por la clase de entrenamiento y servirá para generar acciones para un tablero dado. </w:t>
+            </w:r>
+          </w:p>
+        </w:tc>
+      </w:tr>
+      <w:tr>
+        <w:tc>
+          <w:tcPr>
+            <w:tcW w:w="8644" w:type="dxa"/>
+            <w:gridSpan w:val="2"/>
+            <w:shd w:val="clear" w:color="auto" w:fill="F8F8F8" w:themeFill="background2"/>
+          </w:tcPr>
+          <w:p>
+            <w:r>
+              <w:t>Responsabilidades</w:t>
+            </w:r>
+          </w:p>
+        </w:tc>
+      </w:tr>
+      <w:tr>
+        <w:tc>
+          <w:tcPr>
+            <w:tcW w:w="8644" w:type="dxa"/>
+            <w:gridSpan w:val="2"/>
+            <w:tcBorders>
+              <w:bottom w:val="single" w:sz="4" w:space="0" w:color="000000" w:themeColor="text1"/>
+            </w:tcBorders>
+          </w:tcPr>
+          <w:p>
+            <w:r>
+              <w:t xml:space="preserve">Carga </w:t>
+            </w:r>
+            <w:r>
+              <w:t xml:space="preserve">del modelo y los valores </w:t>
+            </w:r>
+            <w:r>
+              <w:t>para generación de acciones</w:t>
+            </w:r>
+            <w:r>
+              <w:t>.</w:t>
+            </w:r>
+          </w:p>
+        </w:tc>
+      </w:tr>
+      <w:tr>
+        <w:tc>
+          <w:tcPr>
+            <w:tcW w:w="8644" w:type="dxa"/>
+            <w:gridSpan w:val="2"/>
+            <w:shd w:val="clear" w:color="auto" w:fill="F8F8F8" w:themeFill="background2"/>
+          </w:tcPr>
+          <w:p>
+            <w:r>
+              <w:t>Atributos Propuestos</w:t>
+            </w:r>
+          </w:p>
+        </w:tc>
+      </w:tr>
+      <w:tr>
+        <w:tc>
+          <w:tcPr>
+            <w:tcW w:w="8644" w:type="dxa"/>
+            <w:gridSpan w:val="2"/>
+            <w:tcBorders>
+              <w:bottom w:val="single" w:sz="4" w:space="0" w:color="000000" w:themeColor="text1"/>
+            </w:tcBorders>
+          </w:tcPr>
+          <w:p>
+            <w:r>
+              <w:rPr>
+                <w:b/>
+              </w:rPr>
+              <w:t>cnn</w:t>
+            </w:r>
+            <w:r>
+              <w:t xml:space="preserve">: Es la clase Sequential de keras. Se usará para </w:t>
+            </w:r>
+            <w:r>
+              <w:t>cargar el modelo</w:t>
+            </w:r>
+          </w:p>
+          <w:p>
+            <w:r>
+              <w:rPr>
+                <w:b/>
+                <w:bCs/>
+              </w:rPr>
+              <w:t xml:space="preserve">resultado: </w:t>
+            </w:r>
+            <w:r>
+              <w:t xml:space="preserve">Es el vector de salida generado </w:t>
+            </w:r>
+            <w:r>
+              <w:t>por la red neuronal</w:t>
+            </w:r>
+          </w:p>
+        </w:tc>
+      </w:tr>
+      <w:tr>
+        <w:tc>
+          <w:tcPr>
+            <w:tcW w:w="8644" w:type="dxa"/>
+            <w:gridSpan w:val="2"/>
+            <w:shd w:val="clear" w:color="auto" w:fill="F8F8F8" w:themeFill="background2"/>
+          </w:tcPr>
+          <w:p>
+            <w:r>
+              <w:t>Métodos Propuestos</w:t>
+            </w:r>
+          </w:p>
+        </w:tc>
+      </w:tr>
+      <w:tr>
+        <w:tc>
+          <w:tcPr>
+            <w:tcW w:w="8644" w:type="dxa"/>
+            <w:gridSpan w:val="2"/>
+          </w:tcPr>
+          <w:p>
+            <w:pPr>
+              <w:rPr>
+                <w:bCs/>
+              </w:rPr>
+            </w:pPr>
+            <w:r>
+              <w:rPr>
+                <w:b/>
+              </w:rPr>
+              <w:t xml:space="preserve">predecir: </w:t>
+            </w:r>
+            <w:r>
+              <w:rPr>
+                <w:bCs/>
+              </w:rPr>
+              <w:t>Dada una entrada genera y guarda un resultado para ser consultado</w:t>
+            </w:r>
+          </w:p>
+          <w:p>
+            <w:pPr>
+              <w:rPr>
+                <w:bCs/>
+              </w:rPr>
+            </w:pPr>
+            <w:r>
+              <w:rPr>
+                <w:b/>
+              </w:rPr>
+              <w:t xml:space="preserve">obtenerPrediccionCampo: </w:t>
+            </w:r>
+            <w:r>
+              <w:rPr>
+                <w:bCs/>
+              </w:rPr>
+              <w:t>Dada la posición del campo y un vector de posibles valores, comprueba que valor ha devuelto la red neuronal con el método predecir</w:t>
+            </w:r>
+          </w:p>
+        </w:tc>
+      </w:tr>
+    </w:tbl>
+    <w:p/>
+    <w:p>
+      <w:pPr>
+        <w:pStyle w:val="Ttulo4"/>
+      </w:pPr>
+      <w:r>
+        <w:t>Módulo de Controladores</w:t>
+      </w:r>
+    </w:p>
+    <w:tbl>
+      <w:tblPr>
+        <w:tblStyle w:val="Tablaconcuadrcula"/>
+        <w:tblW w:w="0" w:type="auto"/>
+        <w:tblLook w:val="04A0" w:firstRow="1" w:lastRow="0" w:firstColumn="1" w:lastColumn="0" w:noHBand="0" w:noVBand="1"/>
+      </w:tblPr>
+      <w:tblGrid>
+        <w:gridCol w:w="4322"/>
+        <w:gridCol w:w="4322"/>
+      </w:tblGrid>
+      <w:tr>
+        <w:trPr>
+          <w:gridAfter w:val="1"/>
+          <w:wAfter w:w="4322" w:type="dxa"/>
+        </w:trPr>
+        <w:tc>
+          <w:tcPr>
+            <w:tcW w:w="4322" w:type="dxa"/>
+            <w:shd w:val="clear" w:color="auto" w:fill="F8F8F8" w:themeFill="background2"/>
+          </w:tcPr>
+          <w:p>
+            <w:pPr>
+              <w:rPr>
+                <w:b/>
+                <w:u w:val="single"/>
+              </w:rPr>
+            </w:pPr>
+            <w:r>
+              <w:rPr>
+                <w:b/>
+                <w:u w:val="single"/>
+              </w:rPr>
+              <w:t>Nombre de la Clase</w:t>
+            </w:r>
+          </w:p>
+        </w:tc>
+      </w:tr>
+      <w:tr>
+        <w:trPr>
+          <w:gridAfter w:val="1"/>
+          <w:wAfter w:w="4322" w:type="dxa"/>
+        </w:trPr>
+        <w:tc>
+          <w:tcPr>
+            <w:tcW w:w="4322" w:type="dxa"/>
+            <w:tcBorders>
+              <w:bottom w:val="single" w:sz="4" w:space="0" w:color="000000" w:themeColor="text1"/>
+            </w:tcBorders>
+          </w:tcPr>
+          <w:p>
+            <w:r>
+              <w:t>Partida Controller</w:t>
+            </w:r>
+          </w:p>
+        </w:tc>
+      </w:tr>
+      <w:tr>
+        <w:tc>
+          <w:tcPr>
+            <w:tcW w:w="8644" w:type="dxa"/>
+            <w:gridSpan w:val="2"/>
+            <w:shd w:val="clear" w:color="auto" w:fill="F8F8F8" w:themeFill="background2"/>
+          </w:tcPr>
+          <w:p>
+            <w:r>
+              <w:t>Descripción</w:t>
+            </w:r>
+          </w:p>
+        </w:tc>
+      </w:tr>
+      <w:tr>
+        <w:tc>
+          <w:tcPr>
+            <w:tcW w:w="8644" w:type="dxa"/>
+            <w:gridSpan w:val="2"/>
+            <w:tcBorders>
+              <w:bottom w:val="single" w:sz="4" w:space="0" w:color="000000" w:themeColor="text1"/>
+            </w:tcBorders>
+          </w:tcPr>
+          <w:p>
+            <w:r>
+              <w:t xml:space="preserve">Es la clase controladora de la partida, las rondas y la </w:t>
+            </w:r>
+            <w:r>
+              <w:t>comunicación</w:t>
+            </w:r>
+            <w:r>
+              <w:t xml:space="preserve"> entre los </w:t>
+            </w:r>
+            <w:r>
+              <w:t>demás</w:t>
+            </w:r>
+            <w:r>
+              <w:t xml:space="preserve"> controladores.</w:t>
+            </w:r>
+          </w:p>
+        </w:tc>
+      </w:tr>
+      <w:tr>
+        <w:tc>
+          <w:tcPr>
+            <w:tcW w:w="8644" w:type="dxa"/>
+            <w:gridSpan w:val="2"/>
+            <w:shd w:val="clear" w:color="auto" w:fill="F8F8F8" w:themeFill="background2"/>
+          </w:tcPr>
+          <w:p>
+            <w:r>
+              <w:t>Responsabilidades</w:t>
+            </w:r>
+          </w:p>
+        </w:tc>
+      </w:tr>
+      <w:tr>
+        <w:tc>
+          <w:tcPr>
+            <w:tcW w:w="8644" w:type="dxa"/>
+            <w:gridSpan w:val="2"/>
+            <w:tcBorders>
+              <w:bottom w:val="single" w:sz="4" w:space="0" w:color="000000" w:themeColor="text1"/>
+            </w:tcBorders>
+          </w:tcPr>
+          <w:p>
+            <w:r>
+              <w:t>Controlar las rondas y comunicar las acciones entre los jugadores y el tablero</w:t>
+            </w:r>
+          </w:p>
+        </w:tc>
+      </w:tr>
+      <w:tr>
+        <w:tc>
+          <w:tcPr>
+            <w:tcW w:w="8644" w:type="dxa"/>
+            <w:gridSpan w:val="2"/>
+            <w:shd w:val="clear" w:color="auto" w:fill="F8F8F8" w:themeFill="background2"/>
+          </w:tcPr>
+          <w:p>
+            <w:r>
+              <w:t>Atributos Propuestos</w:t>
+            </w:r>
+          </w:p>
+        </w:tc>
+      </w:tr>
+      <w:tr>
+        <w:tc>
+          <w:tcPr>
+            <w:tcW w:w="8644" w:type="dxa"/>
+            <w:gridSpan w:val="2"/>
+            <w:tcBorders>
+              <w:bottom w:val="single" w:sz="4" w:space="0" w:color="000000" w:themeColor="text1"/>
+            </w:tcBorders>
+          </w:tcPr>
+          <w:p>
+            <w:r>
+              <w:rPr>
+                <w:b/>
+                <w:bCs/>
+              </w:rPr>
+              <w:t xml:space="preserve">Tablero controller: </w:t>
+            </w:r>
+            <w:r>
+              <w:t>Instancia del controlador del tablero</w:t>
+            </w:r>
+          </w:p>
+          <w:p>
+            <w:r>
+              <w:rPr>
+                <w:b/>
+                <w:bCs/>
+              </w:rPr>
+              <w:lastRenderedPageBreak/>
+              <w:t xml:space="preserve">Win: </w:t>
+            </w:r>
+            <w:r>
+              <w:t>Flag (bandera) para saber cuando se ha terminado la partida y quien la ha ganado</w:t>
+            </w:r>
+          </w:p>
+        </w:tc>
+      </w:tr>
+      <w:tr>
+        <w:tc>
+          <w:tcPr>
+            <w:tcW w:w="8644" w:type="dxa"/>
+            <w:gridSpan w:val="2"/>
+            <w:shd w:val="clear" w:color="auto" w:fill="F8F8F8" w:themeFill="background2"/>
+          </w:tcPr>
+          <w:p>
+            <w:r>
+              <w:lastRenderedPageBreak/>
+              <w:t>Métodos Propuestos</w:t>
+            </w:r>
+          </w:p>
+        </w:tc>
+      </w:tr>
+      <w:tr>
+        <w:tc>
+          <w:tcPr>
+            <w:tcW w:w="8644" w:type="dxa"/>
+            <w:gridSpan w:val="2"/>
+          </w:tcPr>
+          <w:p>
+            <w:pPr>
+              <w:rPr>
+                <w:bCs/>
+              </w:rPr>
+            </w:pPr>
+            <w:r>
+              <w:rPr>
+                <w:b/>
+              </w:rPr>
+              <w:t xml:space="preserve">Init: </w:t>
+            </w:r>
+            <w:r>
+              <w:rPr>
+                <w:bCs/>
+              </w:rPr>
+              <w:t xml:space="preserve">Al ser la clase principal no </w:t>
+            </w:r>
+            <w:r>
+              <w:rPr>
+                <w:bCs/>
+              </w:rPr>
+              <w:t>necesita métodos públicos, todo será un único hilo de ejecución que arrancará cuando se cree la clase.</w:t>
+            </w:r>
+          </w:p>
+        </w:tc>
+      </w:tr>
+    </w:tbl>
+    <w:p/>
+    <w:tbl>
+      <w:tblPr>
+        <w:tblStyle w:val="Tablaconcuadrcula"/>
+        <w:tblW w:w="0" w:type="auto"/>
+        <w:tblLook w:val="04A0" w:firstRow="1" w:lastRow="0" w:firstColumn="1" w:lastColumn="0" w:noHBand="0" w:noVBand="1"/>
+      </w:tblPr>
+      <w:tblGrid>
+        <w:gridCol w:w="4322"/>
+        <w:gridCol w:w="4322"/>
+      </w:tblGrid>
+      <w:tr>
+        <w:trPr>
+          <w:gridAfter w:val="1"/>
+          <w:wAfter w:w="4322" w:type="dxa"/>
+        </w:trPr>
+        <w:tc>
+          <w:tcPr>
+            <w:tcW w:w="4322" w:type="dxa"/>
+            <w:shd w:val="clear" w:color="auto" w:fill="F8F8F8" w:themeFill="background2"/>
+          </w:tcPr>
+          <w:p>
+            <w:pPr>
+              <w:rPr>
+                <w:b/>
+                <w:u w:val="single"/>
+              </w:rPr>
+            </w:pPr>
+            <w:r>
+              <w:rPr>
+                <w:b/>
+                <w:u w:val="single"/>
+              </w:rPr>
+              <w:t>Nombre de la Clase</w:t>
+            </w:r>
+          </w:p>
+        </w:tc>
+      </w:tr>
+      <w:tr>
+        <w:trPr>
+          <w:gridAfter w:val="1"/>
+          <w:wAfter w:w="4322" w:type="dxa"/>
+        </w:trPr>
+        <w:tc>
+          <w:tcPr>
+            <w:tcW w:w="4322" w:type="dxa"/>
+            <w:tcBorders>
+              <w:bottom w:val="single" w:sz="4" w:space="0" w:color="000000" w:themeColor="text1"/>
+            </w:tcBorders>
+          </w:tcPr>
+          <w:p>
+            <w:r>
+              <w:t>Tablero Controller</w:t>
+            </w:r>
+          </w:p>
+        </w:tc>
+      </w:tr>
+      <w:tr>
+        <w:tc>
+          <w:tcPr>
+            <w:tcW w:w="8644" w:type="dxa"/>
+            <w:gridSpan w:val="2"/>
+            <w:shd w:val="clear" w:color="auto" w:fill="F8F8F8" w:themeFill="background2"/>
+          </w:tcPr>
+          <w:p>
+            <w:r>
+              <w:t>Descripción</w:t>
+            </w:r>
+          </w:p>
+        </w:tc>
+      </w:tr>
+      <w:tr>
+        <w:tc>
+          <w:tcPr>
+            <w:tcW w:w="8644" w:type="dxa"/>
+            <w:gridSpan w:val="2"/>
+            <w:tcBorders>
+              <w:bottom w:val="single" w:sz="4" w:space="0" w:color="000000" w:themeColor="text1"/>
+            </w:tcBorders>
+          </w:tcPr>
+          <w:p>
+            <w:r>
+              <w:t>Es la clase encargada de gestionar el tablero y el mazo de armas.</w:t>
+            </w:r>
+          </w:p>
+        </w:tc>
+      </w:tr>
+      <w:tr>
+        <w:tc>
+          <w:tcPr>
+            <w:tcW w:w="8644" w:type="dxa"/>
+            <w:gridSpan w:val="2"/>
+            <w:shd w:val="clear" w:color="auto" w:fill="F8F8F8" w:themeFill="background2"/>
+          </w:tcPr>
+          <w:p>
+            <w:r>
+              <w:t>Responsabilidades</w:t>
+            </w:r>
+          </w:p>
+        </w:tc>
+      </w:tr>
+      <w:tr>
+        <w:tc>
+          <w:tcPr>
+            <w:tcW w:w="8644" w:type="dxa"/>
+            <w:gridSpan w:val="2"/>
+            <w:tcBorders>
+              <w:bottom w:val="single" w:sz="4" w:space="0" w:color="000000" w:themeColor="text1"/>
+            </w:tcBorders>
+          </w:tcPr>
+          <w:p>
+            <w:r>
+              <w:t>Gestión de acciones nuevas</w:t>
+            </w:r>
+          </w:p>
+          <w:p>
+            <w:r>
+              <w:t>Reparto de cartas</w:t>
+            </w:r>
+          </w:p>
+        </w:tc>
+      </w:tr>
+      <w:tr>
+        <w:tc>
+          <w:tcPr>
+            <w:tcW w:w="8644" w:type="dxa"/>
+            <w:gridSpan w:val="2"/>
+            <w:shd w:val="clear" w:color="auto" w:fill="F8F8F8" w:themeFill="background2"/>
+          </w:tcPr>
+          <w:p>
+            <w:r>
+              <w:t>Atributos Propuestos</w:t>
+            </w:r>
+          </w:p>
+        </w:tc>
+      </w:tr>
+      <w:tr>
+        <w:tc>
+          <w:tcPr>
+            <w:tcW w:w="8644" w:type="dxa"/>
+            <w:gridSpan w:val="2"/>
+            <w:tcBorders>
+              <w:bottom w:val="single" w:sz="4" w:space="0" w:color="000000" w:themeColor="text1"/>
+            </w:tcBorders>
+          </w:tcPr>
+          <w:p>
+            <w:r>
+              <w:rPr>
+                <w:b/>
+                <w:bCs/>
+              </w:rPr>
+              <w:t xml:space="preserve">Mazo de armas: </w:t>
+            </w:r>
+            <w:r>
+              <w:t xml:space="preserve"> Array con las cartas restantes en el mazo.</w:t>
+            </w:r>
+          </w:p>
+          <w:p>
+            <w:r>
+              <w:rPr>
+                <w:b/>
+                <w:bCs/>
+              </w:rPr>
+              <w:t xml:space="preserve">Tablero: </w:t>
+            </w:r>
+            <w:r>
+              <w:t>Matriz con toda la información del tablero.</w:t>
+            </w:r>
+          </w:p>
+        </w:tc>
+      </w:tr>
+      <w:tr>
+        <w:tc>
+          <w:tcPr>
+            <w:tcW w:w="8644" w:type="dxa"/>
+            <w:gridSpan w:val="2"/>
+            <w:shd w:val="clear" w:color="auto" w:fill="F8F8F8" w:themeFill="background2"/>
+          </w:tcPr>
+          <w:p>
+            <w:r>
+              <w:t>Métodos Propuestos</w:t>
+            </w:r>
+          </w:p>
+        </w:tc>
+      </w:tr>
+      <w:tr>
+        <w:tc>
+          <w:tcPr>
+            <w:tcW w:w="8644" w:type="dxa"/>
+            <w:gridSpan w:val="2"/>
+          </w:tcPr>
+          <w:p>
+            <w:pPr>
+              <w:rPr>
+                <w:bCs/>
+              </w:rPr>
+            </w:pPr>
+            <w:r>
+              <w:rPr>
+                <w:b/>
+              </w:rPr>
+              <w:t xml:space="preserve">Iniciar ronda: </w:t>
+            </w:r>
+            <w:r>
+              <w:rPr>
+                <w:bCs/>
+              </w:rPr>
+              <w:t xml:space="preserve"> Para el inicio de cada ronda, reinicia el mazo de armas y reparte las cartas iniciales a cada jugador</w:t>
+            </w:r>
+          </w:p>
+          <w:p>
+            <w:pPr>
+              <w:rPr>
+                <w:bCs/>
+              </w:rPr>
+            </w:pPr>
+            <w:r>
+              <w:rPr>
+                <w:b/>
+              </w:rPr>
+              <w:t xml:space="preserve">Jugador – Robar carta: </w:t>
+            </w:r>
+            <w:r>
+              <w:rPr>
+                <w:bCs/>
+              </w:rPr>
+              <w:t>Roba una carta y se la da a un jugador</w:t>
+            </w:r>
+          </w:p>
+          <w:p>
+            <w:pPr>
+              <w:rPr>
+                <w:bCs/>
+              </w:rPr>
+            </w:pPr>
+            <w:r>
+              <w:rPr>
+                <w:b/>
+              </w:rPr>
+              <w:t xml:space="preserve">Jugador – Vista del tablero: </w:t>
+            </w:r>
+            <w:r>
+              <w:rPr>
+                <w:bCs/>
+              </w:rPr>
+              <w:t>Devuelve la matriz del tablero censurada para que solo se vea la información que puede ver el jugador que la pide.</w:t>
+            </w:r>
+          </w:p>
+          <w:p>
+            <w:pPr>
+              <w:rPr>
+                <w:bCs/>
+              </w:rPr>
+            </w:pPr>
+            <w:r>
+              <w:rPr>
+                <w:b/>
+              </w:rPr>
+              <w:t>Jugador – Realizar acci</w:t>
+            </w:r>
+            <w:r>
+              <w:rPr>
+                <w:b/>
+              </w:rPr>
+              <w:t xml:space="preserve">ón: </w:t>
+            </w:r>
+            <w:r>
+              <w:rPr>
+                <w:bCs/>
+              </w:rPr>
+              <w:t>El jugador realizar una acción, modificando el estado del tablero</w:t>
+            </w:r>
+          </w:p>
+        </w:tc>
+      </w:tr>
+    </w:tbl>
+    <w:p/>
+    <w:tbl>
+      <w:tblPr>
+        <w:tblStyle w:val="Tablaconcuadrcula"/>
+        <w:tblW w:w="0" w:type="auto"/>
+        <w:tblLook w:val="04A0" w:firstRow="1" w:lastRow="0" w:firstColumn="1" w:lastColumn="0" w:noHBand="0" w:noVBand="1"/>
+      </w:tblPr>
+      <w:tblGrid>
+        <w:gridCol w:w="4322"/>
+        <w:gridCol w:w="4322"/>
+      </w:tblGrid>
+      <w:tr>
+        <w:trPr>
+          <w:gridAfter w:val="1"/>
+          <w:wAfter w:w="4322" w:type="dxa"/>
+        </w:trPr>
+        <w:tc>
+          <w:tcPr>
+            <w:tcW w:w="4322" w:type="dxa"/>
+            <w:shd w:val="clear" w:color="auto" w:fill="F8F8F8" w:themeFill="background2"/>
+          </w:tcPr>
+          <w:p>
+            <w:pPr>
+              <w:rPr>
+                <w:b/>
+                <w:u w:val="single"/>
+              </w:rPr>
+            </w:pPr>
+            <w:r>
+              <w:rPr>
+                <w:b/>
+                <w:u w:val="single"/>
+              </w:rPr>
+              <w:t>Nombre de la Clase</w:t>
+            </w:r>
+          </w:p>
+        </w:tc>
+      </w:tr>
+      <w:tr>
+        <w:trPr>
+          <w:gridAfter w:val="1"/>
+          <w:wAfter w:w="4322" w:type="dxa"/>
+        </w:trPr>
+        <w:tc>
+          <w:tcPr>
+            <w:tcW w:w="4322" w:type="dxa"/>
+            <w:tcBorders>
+              <w:bottom w:val="single" w:sz="4" w:space="0" w:color="000000" w:themeColor="text1"/>
+            </w:tcBorders>
+          </w:tcPr>
+          <w:p>
+            <w:r>
+              <w:t>Bot</w:t>
+            </w:r>
+          </w:p>
+        </w:tc>
+      </w:tr>
+      <w:tr>
+        <w:tc>
+          <w:tcPr>
+            <w:tcW w:w="8644" w:type="dxa"/>
+            <w:gridSpan w:val="2"/>
+            <w:shd w:val="clear" w:color="auto" w:fill="F8F8F8" w:themeFill="background2"/>
+          </w:tcPr>
+          <w:p>
+            <w:r>
+              <w:t>Descripción</w:t>
+            </w:r>
+          </w:p>
+        </w:tc>
+      </w:tr>
+      <w:tr>
+        <w:tc>
+          <w:tcPr>
+            <w:tcW w:w="8644" w:type="dxa"/>
+            <w:gridSpan w:val="2"/>
+            <w:tcBorders>
+              <w:bottom w:val="single" w:sz="4" w:space="0" w:color="000000" w:themeColor="text1"/>
+            </w:tcBorders>
+          </w:tcPr>
+          <w:p>
+            <w:r>
+              <w:t xml:space="preserve">Simulador de jugador que realiza </w:t>
+            </w:r>
+            <w:r>
+              <w:t>acciones correctas pero aleatorias.</w:t>
+            </w:r>
+          </w:p>
+        </w:tc>
+      </w:tr>
+      <w:tr>
+        <w:tc>
+          <w:tcPr>
+            <w:tcW w:w="8644" w:type="dxa"/>
+            <w:gridSpan w:val="2"/>
+            <w:shd w:val="clear" w:color="auto" w:fill="F8F8F8" w:themeFill="background2"/>
+          </w:tcPr>
+          <w:p>
+            <w:r>
+              <w:t>Responsabilidades</w:t>
+            </w:r>
+          </w:p>
+        </w:tc>
+      </w:tr>
+      <w:tr>
+        <w:tc>
+          <w:tcPr>
+            <w:tcW w:w="8644" w:type="dxa"/>
+            <w:gridSpan w:val="2"/>
+            <w:tcBorders>
+              <w:bottom w:val="single" w:sz="4" w:space="0" w:color="000000" w:themeColor="text1"/>
+            </w:tcBorders>
+          </w:tcPr>
+          <w:p>
+            <w:r>
+              <w:t>Responder a un tablero con una acción aleatoria</w:t>
+            </w:r>
+          </w:p>
+        </w:tc>
+      </w:tr>
+      <w:tr>
+        <w:tc>
+          <w:tcPr>
+            <w:tcW w:w="8644" w:type="dxa"/>
+            <w:gridSpan w:val="2"/>
+            <w:shd w:val="clear" w:color="auto" w:fill="F8F8F8" w:themeFill="background2"/>
+          </w:tcPr>
+          <w:p>
+            <w:r>
+              <w:t>Atributos Propuestos</w:t>
+            </w:r>
+          </w:p>
+        </w:tc>
+      </w:tr>
+      <w:tr>
+        <w:tc>
+          <w:tcPr>
+            <w:tcW w:w="8644" w:type="dxa"/>
+            <w:gridSpan w:val="2"/>
+            <w:tcBorders>
+              <w:bottom w:val="single" w:sz="4" w:space="0" w:color="000000" w:themeColor="text1"/>
+            </w:tcBorders>
+          </w:tcPr>
+          <w:p>
+            <w:r>
+              <w:rPr>
+                <w:b/>
+                <w:bCs/>
+              </w:rPr>
+              <w:t xml:space="preserve">Mi nombre: </w:t>
+            </w:r>
+            <w:r>
+              <w:t>Atributo común a todos los jugadores que sirve para identificarlos en los logs</w:t>
+            </w:r>
+          </w:p>
+          <w:p>
+            <w:pPr>
+              <w:rPr>
+                <w:b/>
+                <w:bCs/>
+              </w:rPr>
+            </w:pPr>
+            <w:r>
+              <w:rPr>
+                <w:b/>
+                <w:bCs/>
+              </w:rPr>
+              <w:t xml:space="preserve">Mi número: </w:t>
+            </w:r>
+            <w:r>
+              <w:t>Atributo común a todos los jugadores que sirve para saber el orden de juego</w:t>
+            </w:r>
+            <w:r>
+              <w:rPr>
+                <w:b/>
+                <w:bCs/>
+              </w:rPr>
+              <w:t xml:space="preserve"> </w:t>
+            </w:r>
+          </w:p>
+        </w:tc>
+      </w:tr>
+      <w:tr>
+        <w:tc>
+          <w:tcPr>
+            <w:tcW w:w="8644" w:type="dxa"/>
+            <w:gridSpan w:val="2"/>
+            <w:shd w:val="clear" w:color="auto" w:fill="F8F8F8" w:themeFill="background2"/>
+          </w:tcPr>
+          <w:p>
+            <w:r>
+              <w:t>Métodos Propuestos</w:t>
+            </w:r>
+          </w:p>
+        </w:tc>
+      </w:tr>
+      <w:tr>
+        <w:tc>
+          <w:tcPr>
+            <w:tcW w:w="8644" w:type="dxa"/>
+            <w:gridSpan w:val="2"/>
+          </w:tcPr>
+          <w:p>
+            <w:pPr>
+              <w:rPr>
+                <w:bCs/>
+              </w:rPr>
+            </w:pPr>
+            <w:r>
+              <w:rPr>
+                <w:b/>
+              </w:rPr>
+              <w:t xml:space="preserve">Decidir acción: </w:t>
+            </w:r>
+            <w:r>
+              <w:rPr>
+                <w:bCs/>
+              </w:rPr>
+              <w:t>Dado un estado del tablero genera una acción aleatoria correcta.</w:t>
+            </w:r>
+          </w:p>
+          <w:p>
+            <w:pPr>
+              <w:rPr>
+                <w:bCs/>
+              </w:rPr>
+            </w:pPr>
+            <w:r>
+              <w:rPr>
+                <w:b/>
+              </w:rPr>
+              <w:t xml:space="preserve">Decidir acción de selección: </w:t>
+            </w:r>
+            <w:r>
+              <w:rPr>
+                <w:bCs/>
+              </w:rPr>
+              <w:t>Dado un estado del tablero en el que hay que seleccionar una respuesta a una acción del adversario, genera dicha respuesta de manera aleatoria.</w:t>
+            </w:r>
+          </w:p>
+        </w:tc>
+      </w:tr>
+    </w:tbl>
+    <w:p/>
+    <w:tbl>
+      <w:tblPr>
+        <w:tblStyle w:val="Tablaconcuadrcula"/>
+        <w:tblW w:w="0" w:type="auto"/>
+        <w:tblLook w:val="04A0" w:firstRow="1" w:lastRow="0" w:firstColumn="1" w:lastColumn="0" w:noHBand="0" w:noVBand="1"/>
+      </w:tblPr>
+      <w:tblGrid>
+        <w:gridCol w:w="4322"/>
+        <w:gridCol w:w="4322"/>
+      </w:tblGrid>
+      <w:tr>
+        <w:trPr>
+          <w:gridAfter w:val="1"/>
+          <w:wAfter w:w="4322" w:type="dxa"/>
+        </w:trPr>
+        <w:tc>
+          <w:tcPr>
+            <w:tcW w:w="4322" w:type="dxa"/>
+            <w:shd w:val="clear" w:color="auto" w:fill="F8F8F8" w:themeFill="background2"/>
+          </w:tcPr>
+          <w:p>
+            <w:pPr>
+              <w:rPr>
+                <w:b/>
+                <w:u w:val="single"/>
+              </w:rPr>
+            </w:pPr>
+            <w:r>
+              <w:rPr>
+                <w:b/>
+                <w:u w:val="single"/>
+              </w:rPr>
+              <w:t>Nombre de la Clase</w:t>
+            </w:r>
+          </w:p>
+        </w:tc>
+      </w:tr>
+      <w:tr>
+        <w:trPr>
+          <w:gridAfter w:val="1"/>
+          <w:wAfter w:w="4322" w:type="dxa"/>
+        </w:trPr>
+        <w:tc>
+          <w:tcPr>
+            <w:tcW w:w="4322" w:type="dxa"/>
+            <w:tcBorders>
+              <w:bottom w:val="single" w:sz="4" w:space="0" w:color="000000" w:themeColor="text1"/>
+            </w:tcBorders>
+          </w:tcPr>
+          <w:p>
+            <w:r>
+              <w:t>Neural Network Controller</w:t>
+            </w:r>
+          </w:p>
+        </w:tc>
+      </w:tr>
+      <w:tr>
+        <w:tc>
+          <w:tcPr>
+            <w:tcW w:w="8644" w:type="dxa"/>
+            <w:gridSpan w:val="2"/>
+            <w:shd w:val="clear" w:color="auto" w:fill="F8F8F8" w:themeFill="background2"/>
+          </w:tcPr>
+          <w:p>
+            <w:r>
+              <w:t>Descripción</w:t>
+            </w:r>
+          </w:p>
+        </w:tc>
+      </w:tr>
+      <w:tr>
+        <w:tc>
+          <w:tcPr>
+            <w:tcW w:w="8644" w:type="dxa"/>
+            <w:gridSpan w:val="2"/>
+            <w:tcBorders>
+              <w:bottom w:val="single" w:sz="4" w:space="0" w:color="000000" w:themeColor="text1"/>
+            </w:tcBorders>
+          </w:tcPr>
+          <w:p>
+            <w:r>
+              <w:t>Clase controladora de la red neuronal que se encarga de realizar acciones usando la red neuronal entrenada.</w:t>
+            </w:r>
+          </w:p>
+        </w:tc>
+      </w:tr>
+      <w:tr>
+        <w:tc>
+          <w:tcPr>
+            <w:tcW w:w="8644" w:type="dxa"/>
+            <w:gridSpan w:val="2"/>
+            <w:shd w:val="clear" w:color="auto" w:fill="F8F8F8" w:themeFill="background2"/>
+          </w:tcPr>
+          <w:p>
+            <w:r>
+              <w:t>Responsabilidades</w:t>
+            </w:r>
+          </w:p>
+        </w:tc>
+      </w:tr>
+      <w:tr>
+        <w:tc>
+          <w:tcPr>
+            <w:tcW w:w="8644" w:type="dxa"/>
+            <w:gridSpan w:val="2"/>
+            <w:tcBorders>
+              <w:bottom w:val="single" w:sz="4" w:space="0" w:color="000000" w:themeColor="text1"/>
+            </w:tcBorders>
+          </w:tcPr>
+          <w:p>
+            <w:r>
+              <w:t>Responder a un tablero con una acción generada por la red neuronal</w:t>
+            </w:r>
+          </w:p>
+        </w:tc>
+      </w:tr>
+      <w:tr>
+        <w:tc>
+          <w:tcPr>
+            <w:tcW w:w="8644" w:type="dxa"/>
+            <w:gridSpan w:val="2"/>
+            <w:shd w:val="clear" w:color="auto" w:fill="F8F8F8" w:themeFill="background2"/>
+          </w:tcPr>
+          <w:p>
+            <w:r>
+              <w:t>Atributos Propuestos</w:t>
+            </w:r>
+          </w:p>
+        </w:tc>
+      </w:tr>
+      <w:tr>
+        <w:tc>
+          <w:tcPr>
+            <w:tcW w:w="8644" w:type="dxa"/>
+            <w:gridSpan w:val="2"/>
+            <w:tcBorders>
+              <w:bottom w:val="single" w:sz="4" w:space="0" w:color="000000" w:themeColor="text1"/>
+            </w:tcBorders>
+          </w:tcPr>
+          <w:p>
+            <w:r>
+              <w:rPr>
+                <w:b/>
+                <w:bCs/>
+              </w:rPr>
+              <w:t xml:space="preserve">Mi nombre: </w:t>
+            </w:r>
+            <w:r>
+              <w:t>Atributo común a todos los jugadores que sirve para identificarlos en los logs</w:t>
+            </w:r>
+          </w:p>
+          <w:p>
+            <w:r>
+              <w:rPr>
+                <w:b/>
+                <w:bCs/>
+              </w:rPr>
+              <w:t xml:space="preserve">Mi número: </w:t>
+            </w:r>
+            <w:r>
+              <w:t>Atributo común a todos los jugadores que sirve para saber el orden de juego</w:t>
+            </w:r>
+          </w:p>
+          <w:p>
+            <w:r>
+              <w:rPr>
+                <w:b/>
+                <w:bCs/>
+              </w:rPr>
+              <w:t xml:space="preserve">Prediccion: </w:t>
+            </w:r>
+            <w:r>
+              <w:t>Instancia de la clase predicción de la red neuronal para poder acceder a esta</w:t>
+            </w:r>
+          </w:p>
+        </w:tc>
+      </w:tr>
+      <w:tr>
+        <w:tc>
+          <w:tcPr>
+            <w:tcW w:w="8644" w:type="dxa"/>
+            <w:gridSpan w:val="2"/>
+            <w:shd w:val="clear" w:color="auto" w:fill="F8F8F8" w:themeFill="background2"/>
+          </w:tcPr>
+          <w:p>
+            <w:r>
+              <w:lastRenderedPageBreak/>
+              <w:t>Métodos Propuestos</w:t>
+            </w:r>
+          </w:p>
+        </w:tc>
+      </w:tr>
+      <w:tr>
+        <w:tc>
+          <w:tcPr>
+            <w:tcW w:w="8644" w:type="dxa"/>
+            <w:gridSpan w:val="2"/>
+          </w:tcPr>
+          <w:p>
+            <w:pPr>
+              <w:rPr>
+                <w:bCs/>
+              </w:rPr>
+            </w:pPr>
+            <w:r>
+              <w:rPr>
+                <w:b/>
+              </w:rPr>
+              <w:t xml:space="preserve">Decidir acción: </w:t>
+            </w:r>
+            <w:r>
+              <w:rPr>
+                <w:bCs/>
+              </w:rPr>
+              <w:t xml:space="preserve">Dado un estado del tablero genera una acción </w:t>
+            </w:r>
+            <w:r>
+              <w:rPr>
+                <w:bCs/>
+              </w:rPr>
+              <w:t>usando la red neuronal</w:t>
+            </w:r>
+            <w:r>
+              <w:rPr>
+                <w:bCs/>
+              </w:rPr>
+              <w:t>.</w:t>
+            </w:r>
+          </w:p>
+          <w:p>
+            <w:pPr>
+              <w:rPr>
+                <w:bCs/>
+              </w:rPr>
+            </w:pPr>
+            <w:r>
+              <w:rPr>
+                <w:b/>
+              </w:rPr>
+              <w:t xml:space="preserve">Decidir acción de selección: </w:t>
+            </w:r>
+            <w:r>
+              <w:rPr>
+                <w:bCs/>
+              </w:rPr>
+              <w:t xml:space="preserve">Dado un estado del tablero en el que hay que seleccionar una respuesta a una acción del adversario, genera dicha respuesta </w:t>
+            </w:r>
+            <w:r>
+              <w:rPr>
+                <w:bCs/>
+              </w:rPr>
+              <w:t>usando la red neuronal</w:t>
+            </w:r>
+            <w:r>
+              <w:rPr>
+                <w:bCs/>
+              </w:rPr>
+              <w:t>.</w:t>
+            </w:r>
+          </w:p>
+        </w:tc>
+      </w:tr>
+    </w:tbl>
+    <w:p/>
+    <w:tbl>
+      <w:tblPr>
+        <w:tblStyle w:val="Tablaconcuadrcula"/>
+        <w:tblW w:w="0" w:type="auto"/>
+        <w:tblLook w:val="04A0" w:firstRow="1" w:lastRow="0" w:firstColumn="1" w:lastColumn="0" w:noHBand="0" w:noVBand="1"/>
+      </w:tblPr>
+      <w:tblGrid>
+        <w:gridCol w:w="4322"/>
+        <w:gridCol w:w="4322"/>
+      </w:tblGrid>
+      <w:tr>
+        <w:trPr>
+          <w:gridAfter w:val="1"/>
+          <w:wAfter w:w="4322" w:type="dxa"/>
+        </w:trPr>
+        <w:tc>
+          <w:tcPr>
+            <w:tcW w:w="4322" w:type="dxa"/>
+            <w:shd w:val="clear" w:color="auto" w:fill="F8F8F8" w:themeFill="background2"/>
+          </w:tcPr>
+          <w:p>
+            <w:pPr>
+              <w:rPr>
+                <w:b/>
+                <w:u w:val="single"/>
+              </w:rPr>
+            </w:pPr>
+            <w:r>
+              <w:rPr>
+                <w:b/>
+                <w:u w:val="single"/>
+              </w:rPr>
+              <w:t>Nombre de la Clase</w:t>
+            </w:r>
+          </w:p>
+        </w:tc>
+      </w:tr>
+      <w:tr>
+        <w:trPr>
+          <w:gridAfter w:val="1"/>
+          <w:wAfter w:w="4322" w:type="dxa"/>
+        </w:trPr>
+        <w:tc>
+          <w:tcPr>
+            <w:tcW w:w="4322" w:type="dxa"/>
+            <w:tcBorders>
+              <w:bottom w:val="single" w:sz="4" w:space="0" w:color="000000" w:themeColor="text1"/>
+            </w:tcBorders>
+          </w:tcPr>
+          <w:p>
+            <w:r>
+              <w:t>Jugador Controller</w:t>
+            </w:r>
+          </w:p>
+        </w:tc>
+      </w:tr>
+      <w:tr>
+        <w:tc>
+          <w:tcPr>
+            <w:tcW w:w="8644" w:type="dxa"/>
+            <w:gridSpan w:val="2"/>
+            <w:shd w:val="clear" w:color="auto" w:fill="F8F8F8" w:themeFill="background2"/>
+          </w:tcPr>
+          <w:p>
+            <w:r>
+              <w:t>Descripción</w:t>
+            </w:r>
+          </w:p>
+        </w:tc>
+      </w:tr>
+      <w:tr>
+        <w:tc>
+          <w:tcPr>
+            <w:tcW w:w="8644" w:type="dxa"/>
+            <w:gridSpan w:val="2"/>
+            <w:tcBorders>
+              <w:bottom w:val="single" w:sz="4" w:space="0" w:color="000000" w:themeColor="text1"/>
+            </w:tcBorders>
+          </w:tcPr>
+          <w:p>
+            <w:r>
+              <w:t>Clase controladora de la interfaz gráfica que se encarga de pedir acciones a esta para que el jugador las seleccione.</w:t>
+            </w:r>
+          </w:p>
+        </w:tc>
+      </w:tr>
+      <w:tr>
+        <w:tc>
+          <w:tcPr>
+            <w:tcW w:w="8644" w:type="dxa"/>
+            <w:gridSpan w:val="2"/>
+            <w:shd w:val="clear" w:color="auto" w:fill="F8F8F8" w:themeFill="background2"/>
+          </w:tcPr>
+          <w:p>
+            <w:r>
+              <w:t>Responsabilidades</w:t>
+            </w:r>
+          </w:p>
+        </w:tc>
+      </w:tr>
+      <w:tr>
+        <w:tc>
+          <w:tcPr>
+            <w:tcW w:w="8644" w:type="dxa"/>
+            <w:gridSpan w:val="2"/>
+            <w:tcBorders>
+              <w:bottom w:val="single" w:sz="4" w:space="0" w:color="000000" w:themeColor="text1"/>
+            </w:tcBorders>
+          </w:tcPr>
+          <w:p>
+            <w:r>
+              <w:t>Responder a un tablero con una acción seleccionada por el jugador</w:t>
+            </w:r>
+          </w:p>
+        </w:tc>
+      </w:tr>
+      <w:tr>
+        <w:tc>
+          <w:tcPr>
+            <w:tcW w:w="8644" w:type="dxa"/>
+            <w:gridSpan w:val="2"/>
+            <w:shd w:val="clear" w:color="auto" w:fill="F8F8F8" w:themeFill="background2"/>
+          </w:tcPr>
+          <w:p>
+            <w:r>
+              <w:t>Atributos Propuestos</w:t>
+            </w:r>
+          </w:p>
+        </w:tc>
+      </w:tr>
+      <w:tr>
+        <w:tc>
+          <w:tcPr>
+            <w:tcW w:w="8644" w:type="dxa"/>
+            <w:gridSpan w:val="2"/>
+            <w:tcBorders>
+              <w:bottom w:val="single" w:sz="4" w:space="0" w:color="000000" w:themeColor="text1"/>
+            </w:tcBorders>
+          </w:tcPr>
+          <w:p>
+            <w:r>
+              <w:rPr>
+                <w:b/>
+                <w:bCs/>
+              </w:rPr>
+              <w:t xml:space="preserve">Mi nombre: </w:t>
+            </w:r>
+            <w:r>
+              <w:t>Atributo común a todos los jugadores que sirve para identificarlos en los logs</w:t>
+            </w:r>
+          </w:p>
+          <w:p>
+            <w:r>
+              <w:rPr>
+                <w:b/>
+                <w:bCs/>
+              </w:rPr>
+              <w:t xml:space="preserve">Mi número: </w:t>
+            </w:r>
+            <w:r>
+              <w:t>Atributo común a todos los jugadores que sirve para saber el orden de juego</w:t>
+            </w:r>
+          </w:p>
+          <w:p>
+            <w:r>
+              <w:rPr>
+                <w:b/>
+                <w:bCs/>
+              </w:rPr>
+              <w:t xml:space="preserve">GUI: </w:t>
+            </w:r>
+            <w:r>
+              <w:t>Instancia de la interfaz gráfica para poder acceder a esta.</w:t>
+            </w:r>
+          </w:p>
+        </w:tc>
+      </w:tr>
+      <w:tr>
+        <w:tc>
+          <w:tcPr>
+            <w:tcW w:w="8644" w:type="dxa"/>
+            <w:gridSpan w:val="2"/>
+            <w:shd w:val="clear" w:color="auto" w:fill="F8F8F8" w:themeFill="background2"/>
+          </w:tcPr>
+          <w:p>
+            <w:r>
+              <w:t>Métodos Propuestos</w:t>
+            </w:r>
+          </w:p>
+        </w:tc>
+      </w:tr>
+      <w:tr>
+        <w:tc>
+          <w:tcPr>
+            <w:tcW w:w="8644" w:type="dxa"/>
+            <w:gridSpan w:val="2"/>
+          </w:tcPr>
+          <w:p>
+            <w:pPr>
+              <w:rPr>
+                <w:bCs/>
+              </w:rPr>
+            </w:pPr>
+            <w:r>
+              <w:rPr>
+                <w:b/>
+              </w:rPr>
+              <w:t xml:space="preserve">Decidir acción: </w:t>
+            </w:r>
+            <w:r>
+              <w:rPr>
+                <w:bCs/>
+              </w:rPr>
+              <w:t xml:space="preserve">Dado un estado del tablero </w:t>
+            </w:r>
+            <w:r>
+              <w:rPr>
+                <w:bCs/>
+              </w:rPr>
+              <w:t>pide una acción a la interfaz de usuario para que el jugador la seleccione</w:t>
+            </w:r>
+            <w:r>
+              <w:rPr>
+                <w:bCs/>
+              </w:rPr>
+              <w:t>.</w:t>
+            </w:r>
+          </w:p>
+          <w:p>
+            <w:pPr>
+              <w:rPr>
+                <w:bCs/>
+              </w:rPr>
+            </w:pPr>
+            <w:r>
+              <w:rPr>
+                <w:b/>
+              </w:rPr>
+              <w:t xml:space="preserve">Decidir acción de selección: </w:t>
+            </w:r>
+            <w:r>
+              <w:rPr>
+                <w:bCs/>
+              </w:rPr>
+              <w:t xml:space="preserve">Dado un estado del tablero en el que hay que seleccionar una respuesta a una acción del adversario, </w:t>
+            </w:r>
+            <w:r>
+              <w:rPr>
+                <w:bCs/>
+              </w:rPr>
+              <w:t>pide dicha acción a la interfaz de usuario para que el jugador la seleccione</w:t>
+            </w:r>
+            <w:r>
+              <w:rPr>
+                <w:bCs/>
+              </w:rPr>
+              <w:t>.</w:t>
+            </w:r>
+          </w:p>
+          <w:p>
+            <w:pPr>
+              <w:rPr>
+                <w:bCs/>
+              </w:rPr>
+            </w:pPr>
+            <w:r>
+              <w:rPr>
+                <w:b/>
+              </w:rPr>
+              <w:t xml:space="preserve">Finish: </w:t>
+            </w:r>
+            <w:r>
+              <w:rPr>
+                <w:bCs/>
+              </w:rPr>
+              <w:t>Termina el proceso que mantiene la ventana de la interfaz gráfica abierta.</w:t>
+            </w:r>
+          </w:p>
+        </w:tc>
+      </w:tr>
+    </w:tbl>
+    <w:p/>
+    <w:p>
+      <w:pPr>
+        <w:pStyle w:val="Ttulo4"/>
+      </w:pPr>
+      <w:r>
+        <w:t>Módulo de Interfaz Gráfica</w:t>
+      </w:r>
+    </w:p>
+    <w:tbl>
+      <w:tblPr>
+        <w:tblStyle w:val="Tablaconcuadrcula"/>
+        <w:tblW w:w="0" w:type="auto"/>
+        <w:tblLook w:val="04A0" w:firstRow="1" w:lastRow="0" w:firstColumn="1" w:lastColumn="0" w:noHBand="0" w:noVBand="1"/>
+      </w:tblPr>
+      <w:tblGrid>
+        <w:gridCol w:w="4322"/>
+        <w:gridCol w:w="4322"/>
+      </w:tblGrid>
+      <w:tr>
+        <w:trPr>
+          <w:gridAfter w:val="1"/>
+          <w:wAfter w:w="4322" w:type="dxa"/>
+        </w:trPr>
+        <w:tc>
+          <w:tcPr>
+            <w:tcW w:w="4322" w:type="dxa"/>
+            <w:shd w:val="clear" w:color="auto" w:fill="F8F8F8" w:themeFill="background2"/>
+          </w:tcPr>
+          <w:p>
+            <w:pPr>
+              <w:rPr>
+                <w:b/>
+                <w:u w:val="single"/>
+              </w:rPr>
+            </w:pPr>
+            <w:r>
+              <w:rPr>
+                <w:b/>
+                <w:u w:val="single"/>
+              </w:rPr>
+              <w:t>Nombre de la Clase</w:t>
+            </w:r>
+          </w:p>
+        </w:tc>
+      </w:tr>
+      <w:tr>
+        <w:trPr>
+          <w:gridAfter w:val="1"/>
+          <w:wAfter w:w="4322" w:type="dxa"/>
+        </w:trPr>
+        <w:tc>
+          <w:tcPr>
+            <w:tcW w:w="4322" w:type="dxa"/>
+            <w:tcBorders>
+              <w:bottom w:val="single" w:sz="4" w:space="0" w:color="000000" w:themeColor="text1"/>
+            </w:tcBorders>
+          </w:tcPr>
+          <w:p>
+            <w:r>
+              <w:t>GUI</w:t>
+            </w:r>
+          </w:p>
+        </w:tc>
+      </w:tr>
+      <w:tr>
+        <w:tc>
+          <w:tcPr>
+            <w:tcW w:w="8644" w:type="dxa"/>
+            <w:gridSpan w:val="2"/>
+            <w:shd w:val="clear" w:color="auto" w:fill="F8F8F8" w:themeFill="background2"/>
+          </w:tcPr>
+          <w:p>
+            <w:r>
+              <w:t>Descripción</w:t>
+            </w:r>
+          </w:p>
+        </w:tc>
+      </w:tr>
+      <w:tr>
+        <w:tc>
+          <w:tcPr>
+            <w:tcW w:w="8644" w:type="dxa"/>
+            <w:gridSpan w:val="2"/>
+            <w:tcBorders>
+              <w:bottom w:val="single" w:sz="4" w:space="0" w:color="000000" w:themeColor="text1"/>
+            </w:tcBorders>
+          </w:tcPr>
+          <w:p>
+            <w:r>
+              <w:t xml:space="preserve">Es la clase encargada de gestionar la interfaz con el usuario usando la librería </w:t>
+            </w:r>
+            <w:r>
+              <w:t>Tk</w:t>
+            </w:r>
+            <w:r>
+              <w:t>inter</w:t>
+            </w:r>
+          </w:p>
+        </w:tc>
+      </w:tr>
+      <w:tr>
+        <w:tc>
+          <w:tcPr>
+            <w:tcW w:w="8644" w:type="dxa"/>
+            <w:gridSpan w:val="2"/>
+            <w:shd w:val="clear" w:color="auto" w:fill="F8F8F8" w:themeFill="background2"/>
+          </w:tcPr>
+          <w:p>
+            <w:r>
+              <w:t>Responsabilidades</w:t>
+            </w:r>
+          </w:p>
+        </w:tc>
+      </w:tr>
+      <w:tr>
+        <w:tc>
+          <w:tcPr>
+            <w:tcW w:w="8644" w:type="dxa"/>
+            <w:gridSpan w:val="2"/>
+            <w:tcBorders>
+              <w:bottom w:val="single" w:sz="4" w:space="0" w:color="000000" w:themeColor="text1"/>
+            </w:tcBorders>
+          </w:tcPr>
+          <w:p>
+            <w:r>
+              <w:t xml:space="preserve">Mostrar todos los </w:t>
+            </w:r>
+            <w:r>
+              <w:t>elementos necesarios para que el usuario visualice su tablero y le permita generar una acción correcta.</w:t>
+            </w:r>
+          </w:p>
+        </w:tc>
+      </w:tr>
+      <w:tr>
+        <w:tc>
+          <w:tcPr>
+            <w:tcW w:w="8644" w:type="dxa"/>
+            <w:gridSpan w:val="2"/>
+            <w:shd w:val="clear" w:color="auto" w:fill="F8F8F8" w:themeFill="background2"/>
+          </w:tcPr>
+          <w:p>
+            <w:r>
+              <w:t>Atributos Propuestos</w:t>
+            </w:r>
+          </w:p>
+        </w:tc>
+      </w:tr>
+      <w:tr>
+        <w:tc>
+          <w:tcPr>
+            <w:tcW w:w="8644" w:type="dxa"/>
+            <w:gridSpan w:val="2"/>
+            <w:tcBorders>
+              <w:bottom w:val="single" w:sz="4" w:space="0" w:color="000000" w:themeColor="text1"/>
+            </w:tcBorders>
+          </w:tcPr>
+          <w:p>
+            <w:r>
+              <w:rPr>
+                <w:b/>
+                <w:bCs/>
+              </w:rPr>
+              <w:t xml:space="preserve">Window: </w:t>
+            </w:r>
+            <w:r>
+              <w:t>Instancia de la clase Tk de Tkinter en la se se van a pintar los elementos</w:t>
+            </w:r>
+          </w:p>
+          <w:p>
+            <w:r>
+              <w:rPr>
+                <w:b/>
+                <w:bCs/>
+              </w:rPr>
+              <w:t xml:space="preserve">Acción guardada: </w:t>
+            </w:r>
+            <w:r>
+              <w:t>Array con los elementos de la acción que el usuario va seleccionando</w:t>
+            </w:r>
+          </w:p>
+          <w:p>
+            <w:r>
+              <w:rPr>
+                <w:b/>
+                <w:bCs/>
+              </w:rPr>
+              <w:t xml:space="preserve">Cartas restantes: </w:t>
+            </w:r>
+            <w:r>
+              <w:t>Numero de cartas que faltan para completar la acción seleccionada</w:t>
+            </w:r>
+          </w:p>
+          <w:p>
+            <w:r>
+              <w:rPr>
+                <w:b/>
+                <w:bCs/>
+              </w:rPr>
+              <w:t xml:space="preserve">Acción pendiente: </w:t>
+            </w:r>
+            <w:r>
+              <w:t>Numero de la acción pendiente de seleccionar cuando el usuario tiene que elegir cartas de la acción del adversario.</w:t>
+            </w:r>
+          </w:p>
+        </w:tc>
+      </w:tr>
+      <w:tr>
+        <w:tc>
+          <w:tcPr>
+            <w:tcW w:w="8644" w:type="dxa"/>
+            <w:gridSpan w:val="2"/>
+            <w:shd w:val="clear" w:color="auto" w:fill="F8F8F8" w:themeFill="background2"/>
+          </w:tcPr>
+          <w:p>
+            <w:r>
+              <w:t>Métodos Propuestos</w:t>
+            </w:r>
+          </w:p>
+        </w:tc>
+      </w:tr>
+      <w:tr>
+        <w:tc>
+          <w:tcPr>
+            <w:tcW w:w="8644" w:type="dxa"/>
+            <w:gridSpan w:val="2"/>
+          </w:tcPr>
+          <w:p>
+            <w:pPr>
+              <w:rPr>
+                <w:bCs/>
+              </w:rPr>
+            </w:pPr>
+            <w:r>
+              <w:rPr>
+                <w:b/>
+              </w:rPr>
+              <w:t xml:space="preserve">Start: </w:t>
+            </w:r>
+            <w:r>
+              <w:rPr>
+                <w:bCs/>
+              </w:rPr>
+              <w:t>Inicia el bucle de Tkinter</w:t>
+            </w:r>
+          </w:p>
+          <w:p>
+            <w:pPr>
+              <w:rPr>
+                <w:bCs/>
+              </w:rPr>
+            </w:pPr>
+            <w:r>
+              <w:rPr>
+                <w:b/>
+              </w:rPr>
+              <w:t xml:space="preserve">Print tabla: </w:t>
+            </w:r>
+            <w:r>
+              <w:rPr>
+                <w:bCs/>
+              </w:rPr>
+              <w:t>Muestra por pantalla la situación actual del tablero</w:t>
+            </w:r>
+          </w:p>
+          <w:p>
+            <w:pPr>
+              <w:rPr>
+                <w:bCs/>
+              </w:rPr>
+            </w:pPr>
+            <w:r>
+              <w:rPr>
+                <w:b/>
+              </w:rPr>
+              <w:t xml:space="preserve">Obtener accion: </w:t>
+            </w:r>
+            <w:r>
+              <w:rPr>
+                <w:bCs/>
+              </w:rPr>
+              <w:t>Devuelve la acción seleccionada por el usuario</w:t>
+            </w:r>
+          </w:p>
+          <w:p>
+            <w:pPr>
+              <w:rPr>
+                <w:bCs/>
+              </w:rPr>
+            </w:pPr>
+            <w:r>
+              <w:rPr>
+                <w:b/>
+              </w:rPr>
+              <w:t xml:space="preserve">Cerrar: </w:t>
+            </w:r>
+            <w:r>
+              <w:rPr>
+                <w:bCs/>
+              </w:rPr>
+              <w:t>Termina el bucle de Tkinter y cierra la ventana</w:t>
+            </w:r>
+          </w:p>
+        </w:tc>
+      </w:tr>
+    </w:tbl>
+    <w:p/>
+    <w:p>
+      <w:pPr>
+        <w:jc w:val="left"/>
+        <w:rPr>
+          <w:b/>
+          <w:bCs/>
+          <w:color w:val="DDDDDD" w:themeColor="accent1"/>
+          <w:sz w:val="40"/>
+          <w:szCs w:val="26"/>
+        </w:rPr>
+      </w:pPr>
+      <w:bookmarkStart w:id="32" w:name="_Toc427771293"/>
+      <w:r>
+        <w:br w:type="page"/>
+      </w:r>
+    </w:p>
+    <w:p>
+      <w:pPr>
+        <w:pStyle w:val="Ttulo2"/>
+      </w:pPr>
+      <w:bookmarkStart w:id="33" w:name="_Toc100405924"/>
+      <w:r>
+        <w:lastRenderedPageBreak/>
+        <w:t>Análisis de Interfaces de Usuario</w:t>
+      </w:r>
+      <w:bookmarkEnd w:id="32"/>
+      <w:bookmarkEnd w:id="33"/>
+    </w:p>
+    <w:p>
+      <w:r>
+        <w:t>Para realizar la interfaz de usuario se ha decidido usar diseño minimalista, de manera que toda la información esté en una única pantalla, simulando lo que sería una mesa de juego en la realidad.</w:t>
+      </w:r>
+    </w:p>
+    <w:p>
+      <w:pPr>
+        <w:pStyle w:val="Ttulo3"/>
+        <w:numPr>
+          <w:ilvl w:val="2"/>
+          <w:numId w:val="55"/>
+        </w:numPr>
+      </w:pPr>
+      <w:bookmarkStart w:id="34" w:name="_Toc427771294"/>
+      <w:bookmarkStart w:id="35" w:name="_Toc100405925"/>
+      <w:r>
+        <w:t>Descripción de la Interfaz</w:t>
+      </w:r>
+      <w:bookmarkEnd w:id="34"/>
+      <w:bookmarkEnd w:id="35"/>
+    </w:p>
+    <w:p>
+      <w:r>
+        <w:rPr>
+          <w:noProof/>
+        </w:rPr>
+        <w:drawing>
+          <wp:inline distT="0" distB="0" distL="0" distR="0" wp14:anchorId="285B7FB7" wp14:editId="2894E4D6">
+            <wp:extent cx="5394960" cy="3909060"/>
+            <wp:effectExtent l="152400" t="152400" r="339090" b="339090"/>
+            <wp:docPr id="7" name="Imagen 7"/>
+            <wp:cNvGraphicFramePr>
+              <a:graphicFrameLocks xmlns:a="http://schemas.openxmlformats.org/drawingml/2006/main" noChangeAspect="1"/>
+            </wp:cNvGraphicFramePr>
+            <a:graphic xmlns:a="http://schemas.openxmlformats.org/drawingml/2006/main">
+              <a:graphicData uri="http://schemas.openxmlformats.org/drawingml/2006/picture">
+                <pic:pic xmlns:pic="http://schemas.openxmlformats.org/drawingml/2006/picture">
+                  <pic:nvPicPr>
+                    <pic:cNvPr id="0" name="Picture 22"/>
+                    <pic:cNvPicPr>
+                      <a:picLocks noChangeAspect="1" noChangeArrowheads="1"/>
+                    </pic:cNvPicPr>
+                  </pic:nvPicPr>
+                  <pic:blipFill>
+                    <a:blip r:embed="rId14">
+                      <a:extLst>
+                        <a:ext uri="{28A0092B-C50C-407E-A947-70E740481C1C}">
+                          <a14:useLocalDpi xmlns:a14="http://schemas.microsoft.com/office/drawing/2010/main" val="0"/>
+                        </a:ext>
+                      </a:extLst>
+                    </a:blip>
+                    <a:srcRect/>
+                    <a:stretch>
+                      <a:fillRect/>
+                    </a:stretch>
+                  </pic:blipFill>
+                  <pic:spPr bwMode="auto">
+                    <a:xfrm>
+                      <a:off x="0" y="0"/>
+                      <a:ext cx="5394960" cy="3909060"/>
+                    </a:xfrm>
+                    <a:prstGeom prst="rect">
+                      <a:avLst/>
+                    </a:prstGeom>
+                    <a:ln>
+                      <a:noFill/>
+                    </a:ln>
+                    <a:effectLst>
+                      <a:outerShdw blurRad="292100" dist="139700" dir="2700000" algn="tl" rotWithShape="0">
+                        <a:srgbClr val="333333">
+                          <a:alpha val="65000"/>
+                        </a:srgbClr>
+                      </a:outerShdw>
+                    </a:effectLst>
+                  </pic:spPr>
+                </pic:pic>
+              </a:graphicData>
+            </a:graphic>
+          </wp:inline>
+        </w:drawing>
+      </w:r>
+    </w:p>
+    <w:p>
+      <w:r>
+        <w:t>La pantalla del tablero constará de 3 partes.</w:t>
+      </w:r>
+    </w:p>
+    <w:p>
+      <w:r>
+        <w:t xml:space="preserve">La parte superior corresponde a la información de la situación del adversario, en la que se mostrarán </w:t>
+      </w:r>
+      <w:r>
+        <w:t>las acciones utilizadas por el adversario y las acciones disponibles.</w:t>
+      </w:r>
+    </w:p>
+    <w:p>
+      <w:r>
+        <w:t xml:space="preserve">En la parte central se dará información del estado del favor actual que tienen cada una de las guerreras. Sobre las cartas de las guerreras se mostrará a quien deben su favor actualmente, mientras que en la parte superior e inferior se mostrará con un contador que cantidad de armas ha </w:t>
+      </w:r>
+      <w:r>
+        <w:t>ofrecido cada jugador a cada guerrera, que servirá para el cuenteo de final de ronda.</w:t>
+      </w:r>
+    </w:p>
+    <w:p>
+      <w:r>
+        <w:t xml:space="preserve">En la parte inferior </w:t>
+      </w:r>
+      <w:r>
+        <w:t>se muestra la información del jugador, en la se que informará sobre las acciones utilizadas, las cartas utilizadas en dichas acciones y las cartas actuales que tiene en la mano.</w:t>
+      </w:r>
+    </w:p>
+    <w:p>
+      <w:pPr>
+        <w:pStyle w:val="Ttulo3"/>
+        <w:numPr>
+          <w:ilvl w:val="2"/>
+          <w:numId w:val="55"/>
+        </w:numPr>
+      </w:pPr>
+      <w:bookmarkStart w:id="36" w:name="_Toc427771295"/>
+      <w:bookmarkStart w:id="37" w:name="_Toc100405926"/>
+      <w:r>
+        <w:lastRenderedPageBreak/>
+        <w:t>Descripción del Comportamiento de la Interfaz</w:t>
+      </w:r>
+      <w:bookmarkEnd w:id="36"/>
+      <w:bookmarkEnd w:id="37"/>
+    </w:p>
+    <w:p>
+      <w:r>
+        <w:t>Además de mostrar la información actual del tablero tal y como se describe en el apartado anterior, la interfaz de usuario también se encargará de facilitar al mismo la creación de una acción válida para poder seguir la partida.</w:t>
+      </w:r>
+    </w:p>
+    <w:p>
+      <w:pPr>
+        <w:pStyle w:val="Ttulo4"/>
+      </w:pPr>
+      <w:r>
+        <w:t>Acción normal</w:t>
+      </w:r>
+    </w:p>
+    <w:p>
+      <w:r>
+        <w:t xml:space="preserve">En la parte inferior el usuario podrá </w:t>
+      </w:r>
+      <w:r>
+        <w:t xml:space="preserve">seleccionar una de las acciones que le aparezcan como acciones no usadas o disponibles. </w:t>
+      </w:r>
+    </w:p>
+    <w:p>
+      <w:r>
+        <w:t>Una vez seleccionada una acción el usuario podrá cambiar de acción siempre que lo desee antes de enviar la acción completa.</w:t>
+      </w:r>
+    </w:p>
+    <w:p>
+      <w:r>
+        <w:t xml:space="preserve">Para completar una acción el usuario seleccionará las cartas necesarias para completarlas, estas cartas las podrá seleccionar desde el conjunto de cartas que tenga en la mano. </w:t>
+      </w:r>
+    </w:p>
+    <w:p>
+      <w:r>
+        <w:t>Las cartas seleccionadas se marcarán como desactivadas y aparecerán en la interfaz en la parte de la acción seleccionada.</w:t>
+      </w:r>
+    </w:p>
+    <w:p>
+      <w:r>
+        <w:t>Para reiniciar las cartas seleccionadas el usuario marcará de nuevo la misma acción, lo que hará que se eliminen todas las cartas de la parte de acción seleccionada y aparecerán como disponibles de nuevo.</w:t>
+      </w:r>
+    </w:p>
+    <w:p>
+      <w:r>
+        <w:t>Una vez el usuario haya seleccionado una acción y sus correspondientes cartas le aparecerá un botón de envío de acción. Al pulsarlo el se le enviará dicha acción al controlador de la partida para que la ejecute y siga la ronda.</w:t>
+      </w:r>
+    </w:p>
+    <w:p>
+      <w:pPr>
+        <w:pStyle w:val="Ttulo4"/>
+      </w:pPr>
+      <w:r>
+        <w:t>Acción de selección</w:t>
+      </w:r>
+    </w:p>
+    <w:p>
+      <w:r>
+        <w:t xml:space="preserve">Además de la selección de una acción normal la interfaz mostrará en el lugar de la acción una acción de selección cuando el usuario tenga que elegir cartas de la acción del adversario. Para esta opción el usuario únicamente podrá seleccionar un grupo de entre los dos grupos de dos cartas para la acción de tipo competición y una de las tres cartas cuando tenga que elegir para una acción de tipo regalo. </w:t>
+      </w:r>
+    </w:p>
+    <w:p>
+      <w:r>
+        <w:t>El usuario podrá cambiar la elección siempre que lo desee antes de enviar la acción.</w:t>
+      </w:r>
+    </w:p>
+    <w:p>
+      <w:r>
+        <w:t>Al igual que en la acción normal, una vez haya seleccionado la acción que desea, aparecerá un botón de envío para poder continuar con la ronda al ser pulsado.</w:t>
+      </w:r>
     </w:p>
     <w:sectPr>
-      <w:headerReference w:type="default" r:id="rId17"/>
-      <w:footerReference w:type="even" r:id="rId18"/>
-      <w:footerReference w:type="default" r:id="rId19"/>
+      <w:headerReference w:type="default" r:id="rId15"/>
+      <w:footerReference w:type="even" r:id="rId16"/>
+      <w:footerReference w:type="default" r:id="rId17"/>
       <w:pgSz w:w="11906" w:h="16838" w:code="9"/>
       <w:pgMar w:top="1418" w:right="1701" w:bottom="1418" w:left="1701" w:header="567" w:footer="567" w:gutter="0"/>
       <w:cols w:space="708"/>
@@ -4635,46 +7620,6 @@
     </w:sectPr>
   </w:body>
 </w:document>
-</file>
-
-<file path=word/comments.xml><?xml version="1.0" encoding="utf-8"?>
-<w:comments xmlns:wpc="http://schemas.microsoft.com/office/word/2010/wordprocessingCanvas" xmlns:cx="http://schemas.microsoft.com/office/drawing/2014/chartex" xmlns:cx1="http://schemas.microsoft.com/office/drawing/2015/9/8/chartex" xmlns:cx2="http://schemas.microsoft.com/office/drawing/2015/10/21/chartex" xmlns:cx3="http://schemas.microsoft.com/office/drawing/2016/5/9/chartex" xmlns:cx4="http://schemas.microsoft.com/office/drawing/2016/5/10/chartex" xmlns:cx5="http://schemas.microsoft.com/office/drawing/2016/5/11/chartex" xmlns:cx6="http://schemas.microsoft.com/office/drawing/2016/5/12/chartex" xmlns:cx7="http://schemas.microsoft.com/office/drawing/2016/5/13/chartex" xmlns:cx8="http://schemas.microsoft.com/office/drawing/2016/5/14/chartex" xmlns:mc="http://schemas.openxmlformats.org/markup-compatibility/2006" xmlns:aink="http://schemas.microsoft.com/office/drawing/2016/ink" xmlns:am3d="http://schemas.microsoft.com/office/drawing/2017/model3d" xmlns:o="urn:schemas-microsoft-com:office:office" xmlns:r="http://schemas.openxmlformats.org/officeDocument/2006/relationships" xmlns:m="http://schemas.openxmlformats.org/officeDocument/2006/math" xmlns:v="urn:schemas-microsoft-com:vml" xmlns:wp14="http://schemas.microsoft.com/office/word/2010/wordprocessingDrawing" xmlns:wp="http://schemas.openxmlformats.org/drawingml/2006/wordprocessingDrawing" xmlns:w10="urn:schemas-microsoft-com:office:word" xmlns:w="http://schemas.openxmlformats.org/wordprocessingml/2006/main" xmlns:w14="http://schemas.microsoft.com/office/word/2010/wordml" xmlns:w15="http://schemas.microsoft.com/office/word/2012/wordml" xmlns:w16cex="http://schemas.microsoft.com/office/word/2018/wordml/cex" xmlns:w16cid="http://schemas.microsoft.com/office/word/2016/wordml/cid" xmlns:w16="http://schemas.microsoft.com/office/word/2018/wordml" xmlns:w16sdtdh="http://schemas.microsoft.com/office/word/2020/wordml/sdtdatahash" xmlns:w16se="http://schemas.microsoft.com/office/word/2015/wordml/symex" xmlns:wpg="http://schemas.microsoft.com/office/word/2010/wordprocessingGroup" xmlns:wpi="http://schemas.microsoft.com/office/word/2010/wordprocessingInk" xmlns:wne="http://schemas.microsoft.com/office/word/2006/wordml" xmlns:wps="http://schemas.microsoft.com/office/word/2010/wordprocessingShape" mc:Ignorable="w14 w15 w16se w16cid w16 w16cex w16sdtdh wp14">
-  <w:comment w:id="6" w:author="Samuel Moreno Vincent" w:date="2022-01-13T19:41:00Z" w:initials="SMV">
-    <w:p>
-      <w:pPr>
-        <w:pStyle w:val="Textocomentario"/>
-        <w:jc w:val="left"/>
-      </w:pPr>
-      <w:r>
-        <w:rPr>
-          <w:rStyle w:val="Refdecomentario"/>
-        </w:rPr>
-        <w:annotationRef/>
-      </w:r>
-      <w:r>
-        <w:t>Añadir un vinculo en el documento completo</w:t>
-      </w:r>
-    </w:p>
-  </w:comment>
-</w:comments>
-</file>
-
-<file path=word/commentsExtended.xml><?xml version="1.0" encoding="utf-8"?>
-<w15:commentsEx xmlns:wpc="http://schemas.microsoft.com/office/word/2010/wordprocessingCanvas" xmlns:cx="http://schemas.microsoft.com/office/drawing/2014/chartex" xmlns:cx1="http://schemas.microsoft.com/office/drawing/2015/9/8/chartex" xmlns:cx2="http://schemas.microsoft.com/office/drawing/2015/10/21/chartex" xmlns:cx3="http://schemas.microsoft.com/office/drawing/2016/5/9/chartex" xmlns:cx4="http://schemas.microsoft.com/office/drawing/2016/5/10/chartex" xmlns:cx5="http://schemas.microsoft.com/office/drawing/2016/5/11/chartex" xmlns:cx6="http://schemas.microsoft.com/office/drawing/2016/5/12/chartex" xmlns:cx7="http://schemas.microsoft.com/office/drawing/2016/5/13/chartex" xmlns:cx8="http://schemas.microsoft.com/office/drawing/2016/5/14/chartex" xmlns:mc="http://schemas.openxmlformats.org/markup-compatibility/2006" xmlns:aink="http://schemas.microsoft.com/office/drawing/2016/ink" xmlns:am3d="http://schemas.microsoft.com/office/drawing/2017/model3d" xmlns:o="urn:schemas-microsoft-com:office:office" xmlns:r="http://schemas.openxmlformats.org/officeDocument/2006/relationships" xmlns:m="http://schemas.openxmlformats.org/officeDocument/2006/math" xmlns:v="urn:schemas-microsoft-com:vml" xmlns:wp14="http://schemas.microsoft.com/office/word/2010/wordprocessingDrawing" xmlns:wp="http://schemas.openxmlformats.org/drawingml/2006/wordprocessingDrawing" xmlns:w10="urn:schemas-microsoft-com:office:word" xmlns:w="http://schemas.openxmlformats.org/wordprocessingml/2006/main" xmlns:w14="http://schemas.microsoft.com/office/word/2010/wordml" xmlns:w15="http://schemas.microsoft.com/office/word/2012/wordml" xmlns:w16cex="http://schemas.microsoft.com/office/word/2018/wordml/cex" xmlns:w16cid="http://schemas.microsoft.com/office/word/2016/wordml/cid" xmlns:w16="http://schemas.microsoft.com/office/word/2018/wordml" xmlns:w16sdtdh="http://schemas.microsoft.com/office/word/2020/wordml/sdtdatahash" xmlns:w16se="http://schemas.microsoft.com/office/word/2015/wordml/symex" xmlns:wpg="http://schemas.microsoft.com/office/word/2010/wordprocessingGroup" xmlns:wpi="http://schemas.microsoft.com/office/word/2010/wordprocessingInk" xmlns:wne="http://schemas.microsoft.com/office/word/2006/wordml" xmlns:wps="http://schemas.microsoft.com/office/word/2010/wordprocessingShape" mc:Ignorable="w14 w15 w16se w16cid w16 w16cex w16sdtdh wp14">
-  <w15:commentEx w15:paraId="47F62B1C" w15:done="0"/>
-</w15:commentsEx>
-</file>
-
-<file path=word/commentsExtensible.xml><?xml version="1.0" encoding="utf-8"?>
-<w16cex:commentsExtensible xmlns:wpc="http://schemas.microsoft.com/office/word/2010/wordprocessingCanvas" xmlns:cx="http://schemas.microsoft.com/office/drawing/2014/chartex" xmlns:cx1="http://schemas.microsoft.com/office/drawing/2015/9/8/chartex" xmlns:cx2="http://schemas.microsoft.com/office/drawing/2015/10/21/chartex" xmlns:cx3="http://schemas.microsoft.com/office/drawing/2016/5/9/chartex" xmlns:cx4="http://schemas.microsoft.com/office/drawing/2016/5/10/chartex" xmlns:cx5="http://schemas.microsoft.com/office/drawing/2016/5/11/chartex" xmlns:cx6="http://schemas.microsoft.com/office/drawing/2016/5/12/chartex" xmlns:cx7="http://schemas.microsoft.com/office/drawing/2016/5/13/chartex" xmlns:cx8="http://schemas.microsoft.com/office/drawing/2016/5/14/chartex" xmlns:mc="http://schemas.openxmlformats.org/markup-compatibility/2006" xmlns:aink="http://schemas.microsoft.com/office/drawing/2016/ink" xmlns:am3d="http://schemas.microsoft.com/office/drawing/2017/model3d" xmlns:o="urn:schemas-microsoft-com:office:office" xmlns:r="http://schemas.openxmlformats.org/officeDocument/2006/relationships" xmlns:m="http://schemas.openxmlformats.org/officeDocument/2006/math" xmlns:v="urn:schemas-microsoft-com:vml" xmlns:wp14="http://schemas.microsoft.com/office/word/2010/wordprocessingDrawing" xmlns:wp="http://schemas.openxmlformats.org/drawingml/2006/wordprocessingDrawing" xmlns:w10="urn:schemas-microsoft-com:office:word" xmlns:w="http://schemas.openxmlformats.org/wordprocessingml/2006/main" xmlns:w14="http://schemas.microsoft.com/office/word/2010/wordml" xmlns:w15="http://schemas.microsoft.com/office/word/2012/wordml" xmlns:w16cex="http://schemas.microsoft.com/office/word/2018/wordml/cex" xmlns:w16cid="http://schemas.microsoft.com/office/word/2016/wordml/cid" xmlns:w16="http://schemas.microsoft.com/office/word/2018/wordml" xmlns:w16sdtdh="http://schemas.microsoft.com/office/word/2020/wordml/sdtdatahash" xmlns:w16se="http://schemas.microsoft.com/office/word/2015/wordml/symex" xmlns:wpg="http://schemas.microsoft.com/office/word/2010/wordprocessingGroup" xmlns:wpi="http://schemas.microsoft.com/office/word/2010/wordprocessingInk" xmlns:wne="http://schemas.microsoft.com/office/word/2006/wordml" xmlns:wps="http://schemas.microsoft.com/office/word/2010/wordprocessingShape" mc:Ignorable="w14 w15 w16se w16cid w16 w16cex w16sdtdh wp14">
-  <w16cex:commentExtensible w16cex:durableId="258AFED2" w16cex:dateUtc="2022-01-13T18:41:00Z"/>
-</w16cex:commentsExtensible>
-</file>
-
-<file path=word/commentsIds.xml><?xml version="1.0" encoding="utf-8"?>
-<w16cid:commentsIds xmlns:wpc="http://schemas.microsoft.com/office/word/2010/wordprocessingCanvas" xmlns:cx="http://schemas.microsoft.com/office/drawing/2014/chartex" xmlns:cx1="http://schemas.microsoft.com/office/drawing/2015/9/8/chartex" xmlns:cx2="http://schemas.microsoft.com/office/drawing/2015/10/21/chartex" xmlns:cx3="http://schemas.microsoft.com/office/drawing/2016/5/9/chartex" xmlns:cx4="http://schemas.microsoft.com/office/drawing/2016/5/10/chartex" xmlns:cx5="http://schemas.microsoft.com/office/drawing/2016/5/11/chartex" xmlns:cx6="http://schemas.microsoft.com/office/drawing/2016/5/12/chartex" xmlns:cx7="http://schemas.microsoft.com/office/drawing/2016/5/13/chartex" xmlns:cx8="http://schemas.microsoft.com/office/drawing/2016/5/14/chartex" xmlns:mc="http://schemas.openxmlformats.org/markup-compatibility/2006" xmlns:aink="http://schemas.microsoft.com/office/drawing/2016/ink" xmlns:am3d="http://schemas.microsoft.com/office/drawing/2017/model3d" xmlns:o="urn:schemas-microsoft-com:office:office" xmlns:r="http://schemas.openxmlformats.org/officeDocument/2006/relationships" xmlns:m="http://schemas.openxmlformats.org/officeDocument/2006/math" xmlns:v="urn:schemas-microsoft-com:vml" xmlns:wp14="http://schemas.microsoft.com/office/word/2010/wordprocessingDrawing" xmlns:wp="http://schemas.openxmlformats.org/drawingml/2006/wordprocessingDrawing" xmlns:w10="urn:schemas-microsoft-com:office:word" xmlns:w="http://schemas.openxmlformats.org/wordprocessingml/2006/main" xmlns:w14="http://schemas.microsoft.com/office/word/2010/wordml" xmlns:w15="http://schemas.microsoft.com/office/word/2012/wordml" xmlns:w16cex="http://schemas.microsoft.com/office/word/2018/wordml/cex" xmlns:w16cid="http://schemas.microsoft.com/office/word/2016/wordml/cid" xmlns:w16="http://schemas.microsoft.com/office/word/2018/wordml" xmlns:w16sdtdh="http://schemas.microsoft.com/office/word/2020/wordml/sdtdatahash" xmlns:w16se="http://schemas.microsoft.com/office/word/2015/wordml/symex" xmlns:wpg="http://schemas.microsoft.com/office/word/2010/wordprocessingGroup" xmlns:wpi="http://schemas.microsoft.com/office/word/2010/wordprocessingInk" xmlns:wne="http://schemas.microsoft.com/office/word/2006/wordml" xmlns:wps="http://schemas.microsoft.com/office/word/2010/wordprocessingShape" mc:Ignorable="w14 w15 w16se w16cid w16 w16cex w16sdtdh wp14">
-  <w16cid:commentId w16cid:paraId="47F62B1C" w16cid:durableId="258AFED2"/>
-</w16cid:commentsIds>
 </file>
 
 <file path=word/endnotes.xml><?xml version="1.0" encoding="utf-8"?>
@@ -10951,178 +13896,203 @@
       </w:rPr>
     </w:lvl>
   </w:abstractNum>
-  <w:num w:numId="1">
+  <w:num w:numId="1" w16cid:durableId="1325209571">
     <w:abstractNumId w:val="40"/>
   </w:num>
-  <w:num w:numId="2">
+  <w:num w:numId="2" w16cid:durableId="466701634">
     <w:abstractNumId w:val="6"/>
   </w:num>
-  <w:num w:numId="3">
+  <w:num w:numId="3" w16cid:durableId="497889579">
     <w:abstractNumId w:val="17"/>
   </w:num>
-  <w:num w:numId="4">
+  <w:num w:numId="4" w16cid:durableId="1130828920">
     <w:abstractNumId w:val="39"/>
   </w:num>
-  <w:num w:numId="5">
+  <w:num w:numId="5" w16cid:durableId="877087775">
     <w:abstractNumId w:val="14"/>
   </w:num>
-  <w:num w:numId="6">
+  <w:num w:numId="6" w16cid:durableId="80493509">
     <w:abstractNumId w:val="43"/>
   </w:num>
-  <w:num w:numId="7">
+  <w:num w:numId="7" w16cid:durableId="1830367107">
     <w:abstractNumId w:val="1"/>
   </w:num>
-  <w:num w:numId="8">
+  <w:num w:numId="8" w16cid:durableId="1356269117">
     <w:abstractNumId w:val="9"/>
   </w:num>
-  <w:num w:numId="9">
+  <w:num w:numId="9" w16cid:durableId="1921214344">
     <w:abstractNumId w:val="46"/>
   </w:num>
-  <w:num w:numId="10">
+  <w:num w:numId="10" w16cid:durableId="1881699902">
     <w:abstractNumId w:val="21"/>
   </w:num>
-  <w:num w:numId="11">
+  <w:num w:numId="11" w16cid:durableId="2055419786">
     <w:abstractNumId w:val="18"/>
   </w:num>
-  <w:num w:numId="12">
+  <w:num w:numId="12" w16cid:durableId="1573926223">
     <w:abstractNumId w:val="15"/>
   </w:num>
-  <w:num w:numId="13">
+  <w:num w:numId="13" w16cid:durableId="965769452">
     <w:abstractNumId w:val="20"/>
   </w:num>
-  <w:num w:numId="14">
+  <w:num w:numId="14" w16cid:durableId="857082721">
     <w:abstractNumId w:val="36"/>
   </w:num>
-  <w:num w:numId="15">
+  <w:num w:numId="15" w16cid:durableId="1015769411">
     <w:abstractNumId w:val="0"/>
   </w:num>
-  <w:num w:numId="16">
+  <w:num w:numId="16" w16cid:durableId="1722435164">
     <w:abstractNumId w:val="42"/>
   </w:num>
-  <w:num w:numId="17">
+  <w:num w:numId="17" w16cid:durableId="358243616">
     <w:abstractNumId w:val="35"/>
   </w:num>
-  <w:num w:numId="18">
+  <w:num w:numId="18" w16cid:durableId="1394624077">
     <w:abstractNumId w:val="4"/>
   </w:num>
-  <w:num w:numId="19">
+  <w:num w:numId="19" w16cid:durableId="1321884825">
     <w:abstractNumId w:val="11"/>
   </w:num>
-  <w:num w:numId="20">
+  <w:num w:numId="20" w16cid:durableId="471604241">
     <w:abstractNumId w:val="29"/>
   </w:num>
-  <w:num w:numId="21">
+  <w:num w:numId="21" w16cid:durableId="252859923">
     <w:abstractNumId w:val="2"/>
   </w:num>
-  <w:num w:numId="22">
+  <w:num w:numId="22" w16cid:durableId="102850503">
     <w:abstractNumId w:val="25"/>
   </w:num>
-  <w:num w:numId="23">
+  <w:num w:numId="23" w16cid:durableId="1466855792">
     <w:abstractNumId w:val="32"/>
   </w:num>
-  <w:num w:numId="24">
+  <w:num w:numId="24" w16cid:durableId="176895083">
     <w:abstractNumId w:val="8"/>
   </w:num>
-  <w:num w:numId="25">
+  <w:num w:numId="25" w16cid:durableId="170025098">
     <w:abstractNumId w:val="30"/>
   </w:num>
-  <w:num w:numId="26">
+  <w:num w:numId="26" w16cid:durableId="1666543865">
     <w:abstractNumId w:val="38"/>
   </w:num>
-  <w:num w:numId="27">
+  <w:num w:numId="27" w16cid:durableId="572855259">
     <w:abstractNumId w:val="23"/>
   </w:num>
-  <w:num w:numId="28">
+  <w:num w:numId="28" w16cid:durableId="1637252527">
     <w:abstractNumId w:val="26"/>
   </w:num>
-  <w:num w:numId="29">
+  <w:num w:numId="29" w16cid:durableId="1722745691">
     <w:abstractNumId w:val="28"/>
   </w:num>
-  <w:num w:numId="30">
+  <w:num w:numId="30" w16cid:durableId="636883534">
     <w:abstractNumId w:val="24"/>
   </w:num>
-  <w:num w:numId="31">
+  <w:num w:numId="31" w16cid:durableId="113451537">
     <w:abstractNumId w:val="45"/>
   </w:num>
-  <w:num w:numId="32">
+  <w:num w:numId="32" w16cid:durableId="1722443085">
     <w:abstractNumId w:val="16"/>
   </w:num>
-  <w:num w:numId="33">
+  <w:num w:numId="33" w16cid:durableId="1232430095">
     <w:abstractNumId w:val="50"/>
   </w:num>
-  <w:num w:numId="34">
+  <w:num w:numId="34" w16cid:durableId="732315008">
     <w:abstractNumId w:val="5"/>
   </w:num>
-  <w:num w:numId="35">
+  <w:num w:numId="35" w16cid:durableId="1402018954">
     <w:abstractNumId w:val="49"/>
   </w:num>
-  <w:num w:numId="36">
+  <w:num w:numId="36" w16cid:durableId="682896047">
     <w:abstractNumId w:val="47"/>
   </w:num>
-  <w:num w:numId="37">
+  <w:num w:numId="37" w16cid:durableId="1438402421">
     <w:abstractNumId w:val="53"/>
   </w:num>
-  <w:num w:numId="38">
+  <w:num w:numId="38" w16cid:durableId="1054768129">
     <w:abstractNumId w:val="10"/>
   </w:num>
-  <w:num w:numId="39">
+  <w:num w:numId="39" w16cid:durableId="637078714">
     <w:abstractNumId w:val="19"/>
   </w:num>
-  <w:num w:numId="40">
+  <w:num w:numId="40" w16cid:durableId="582299235">
     <w:abstractNumId w:val="13"/>
   </w:num>
-  <w:num w:numId="41">
+  <w:num w:numId="41" w16cid:durableId="1874419779">
     <w:abstractNumId w:val="48"/>
   </w:num>
-  <w:num w:numId="42">
+  <w:num w:numId="42" w16cid:durableId="1549419895">
     <w:abstractNumId w:val="31"/>
   </w:num>
-  <w:num w:numId="43">
+  <w:num w:numId="43" w16cid:durableId="989094705">
     <w:abstractNumId w:val="12"/>
   </w:num>
-  <w:num w:numId="44">
+  <w:num w:numId="44" w16cid:durableId="2137406563">
     <w:abstractNumId w:val="27"/>
   </w:num>
-  <w:num w:numId="45">
+  <w:num w:numId="45" w16cid:durableId="1865627796">
     <w:abstractNumId w:val="34"/>
   </w:num>
-  <w:num w:numId="46">
+  <w:num w:numId="46" w16cid:durableId="1567690944">
     <w:abstractNumId w:val="51"/>
   </w:num>
-  <w:num w:numId="47">
+  <w:num w:numId="47" w16cid:durableId="26100554">
     <w:abstractNumId w:val="52"/>
   </w:num>
-  <w:num w:numId="48">
+  <w:num w:numId="48" w16cid:durableId="888153335">
     <w:abstractNumId w:val="37"/>
   </w:num>
-  <w:num w:numId="49">
+  <w:num w:numId="49" w16cid:durableId="1387417449">
     <w:abstractNumId w:val="33"/>
   </w:num>
-  <w:num w:numId="50">
+  <w:num w:numId="50" w16cid:durableId="1209564673">
     <w:abstractNumId w:val="41"/>
   </w:num>
-  <w:num w:numId="51">
+  <w:num w:numId="51" w16cid:durableId="410129486">
     <w:abstractNumId w:val="7"/>
   </w:num>
-  <w:num w:numId="52">
+  <w:num w:numId="52" w16cid:durableId="788861997">
     <w:abstractNumId w:val="44"/>
   </w:num>
-  <w:num w:numId="53">
+  <w:num w:numId="53" w16cid:durableId="2098087065">
     <w:abstractNumId w:val="3"/>
   </w:num>
-  <w:num w:numId="54">
+  <w:num w:numId="54" w16cid:durableId="1592742894">
     <w:abstractNumId w:val="22"/>
+  </w:num>
+  <w:num w:numId="55" w16cid:durableId="447313052">
+    <w:abstractNumId w:val="40"/>
+    <w:lvlOverride w:ilvl="0">
+      <w:startOverride w:val="1"/>
+    </w:lvlOverride>
+    <w:lvlOverride w:ilvl="1">
+      <w:startOverride w:val="1"/>
+    </w:lvlOverride>
+    <w:lvlOverride w:ilvl="2">
+      <w:startOverride w:val="1"/>
+    </w:lvlOverride>
+    <w:lvlOverride w:ilvl="3">
+      <w:startOverride w:val="1"/>
+    </w:lvlOverride>
+    <w:lvlOverride w:ilvl="4">
+      <w:startOverride w:val="1"/>
+    </w:lvlOverride>
+    <w:lvlOverride w:ilvl="5">
+      <w:startOverride w:val="1"/>
+    </w:lvlOverride>
+    <w:lvlOverride w:ilvl="6">
+      <w:startOverride w:val="1"/>
+    </w:lvlOverride>
+    <w:lvlOverride w:ilvl="7">
+      <w:startOverride w:val="1"/>
+    </w:lvlOverride>
+    <w:lvlOverride w:ilvl="8">
+      <w:startOverride w:val="1"/>
+    </w:lvlOverride>
+  </w:num>
+  <w:num w:numId="56" w16cid:durableId="1459644312">
+    <w:abstractNumId w:val="3"/>
   </w:num>
   <w:numIdMacAtCleanup w:val="47"/>
 </w:numbering>
-</file>
-
-<file path=word/people.xml><?xml version="1.0" encoding="utf-8"?>
-<w15:people xmlns:wpc="http://schemas.microsoft.com/office/word/2010/wordprocessingCanvas" xmlns:cx="http://schemas.microsoft.com/office/drawing/2014/chartex" xmlns:cx1="http://schemas.microsoft.com/office/drawing/2015/9/8/chartex" xmlns:cx2="http://schemas.microsoft.com/office/drawing/2015/10/21/chartex" xmlns:cx3="http://schemas.microsoft.com/office/drawing/2016/5/9/chartex" xmlns:cx4="http://schemas.microsoft.com/office/drawing/2016/5/10/chartex" xmlns:cx5="http://schemas.microsoft.com/office/drawing/2016/5/11/chartex" xmlns:cx6="http://schemas.microsoft.com/office/drawing/2016/5/12/chartex" xmlns:cx7="http://schemas.microsoft.com/office/drawing/2016/5/13/chartex" xmlns:cx8="http://schemas.microsoft.com/office/drawing/2016/5/14/chartex" xmlns:mc="http://schemas.openxmlformats.org/markup-compatibility/2006" xmlns:aink="http://schemas.microsoft.com/office/drawing/2016/ink" xmlns:am3d="http://schemas.microsoft.com/office/drawing/2017/model3d" xmlns:o="urn:schemas-microsoft-com:office:office" xmlns:r="http://schemas.openxmlformats.org/officeDocument/2006/relationships" xmlns:m="http://schemas.openxmlformats.org/officeDocument/2006/math" xmlns:v="urn:schemas-microsoft-com:vml" xmlns:wp14="http://schemas.microsoft.com/office/word/2010/wordprocessingDrawing" xmlns:wp="http://schemas.openxmlformats.org/drawingml/2006/wordprocessingDrawing" xmlns:w10="urn:schemas-microsoft-com:office:word" xmlns:w="http://schemas.openxmlformats.org/wordprocessingml/2006/main" xmlns:w14="http://schemas.microsoft.com/office/word/2010/wordml" xmlns:w15="http://schemas.microsoft.com/office/word/2012/wordml" xmlns:w16cex="http://schemas.microsoft.com/office/word/2018/wordml/cex" xmlns:w16cid="http://schemas.microsoft.com/office/word/2016/wordml/cid" xmlns:w16="http://schemas.microsoft.com/office/word/2018/wordml" xmlns:w16sdtdh="http://schemas.microsoft.com/office/word/2020/wordml/sdtdatahash" xmlns:w16se="http://schemas.microsoft.com/office/word/2015/wordml/symex" xmlns:wpg="http://schemas.microsoft.com/office/word/2010/wordprocessingGroup" xmlns:wpi="http://schemas.microsoft.com/office/word/2010/wordprocessingInk" xmlns:wne="http://schemas.microsoft.com/office/word/2006/wordml" xmlns:wps="http://schemas.microsoft.com/office/word/2010/wordprocessingShape" mc:Ignorable="w14 w15 w16se w16cid w16 w16cex w16sdtdh wp14">
-  <w15:person w15:author="Samuel Moreno Vincent">
-    <w15:presenceInfo w15:providerId="None" w15:userId="Samuel Moreno Vincent"/>
-  </w15:person>
-</w15:people>
 </file>
 
 <file path=word/styles.xml><?xml version="1.0" encoding="utf-8"?>
@@ -11523,7 +14493,7 @@
   <w:style w:type="paragraph" w:default="1" w:styleId="Normal">
     <w:name w:val="Normal"/>
     <w:qFormat/>
-    <w:rsid w:val="00BE2B5B"/>
+    <w:rsid w:val="00CF4344"/>
     <w:pPr>
       <w:jc w:val="both"/>
     </w:pPr>
@@ -12978,6 +15948,7 @@
     <w:sig w:usb0="E4002EFF" w:usb1="C000247B" w:usb2="00000009" w:usb3="00000000" w:csb0="000001FF" w:csb1="00000000"/>
   </w:font>
   <w:font w:name="Cambria">
+    <w:altName w:val="Cambria"/>
     <w:panose1 w:val="02040503050406030204"/>
     <w:charset w:val="00"/>
     <w:family w:val="roman"/>
@@ -13014,17 +15985,22 @@
   </w:compat>
   <w:rsids>
     <w:rsidRoot w:val="00C15F22"/>
+    <w:rsid w:val="00014D9D"/>
     <w:rsid w:val="00020AF1"/>
     <w:rsid w:val="00030ED1"/>
     <w:rsid w:val="00042299"/>
     <w:rsid w:val="000A4FC5"/>
     <w:rsid w:val="0010115D"/>
+    <w:rsid w:val="001238D0"/>
     <w:rsid w:val="00154469"/>
     <w:rsid w:val="00166807"/>
     <w:rsid w:val="00174B35"/>
     <w:rsid w:val="001B0CA4"/>
     <w:rsid w:val="001F293E"/>
+    <w:rsid w:val="001F30AA"/>
     <w:rsid w:val="002B6689"/>
+    <w:rsid w:val="002D50CC"/>
+    <w:rsid w:val="0033105B"/>
     <w:rsid w:val="00383469"/>
     <w:rsid w:val="00390FF5"/>
     <w:rsid w:val="003B2BFC"/>
@@ -13033,10 +16009,16 @@
     <w:rsid w:val="004059DD"/>
     <w:rsid w:val="004109CA"/>
     <w:rsid w:val="004635AE"/>
+    <w:rsid w:val="004A2F6A"/>
+    <w:rsid w:val="004C40B8"/>
     <w:rsid w:val="004E10E9"/>
     <w:rsid w:val="00511067"/>
     <w:rsid w:val="00530061"/>
+    <w:rsid w:val="005373EB"/>
+    <w:rsid w:val="00565A2B"/>
+    <w:rsid w:val="005851C2"/>
     <w:rsid w:val="0059510D"/>
+    <w:rsid w:val="005A702B"/>
     <w:rsid w:val="005E36C0"/>
     <w:rsid w:val="0060463B"/>
     <w:rsid w:val="00613C68"/>
@@ -13044,16 +16026,19 @@
     <w:rsid w:val="00630216"/>
     <w:rsid w:val="00641683"/>
     <w:rsid w:val="00693B62"/>
+    <w:rsid w:val="006A702E"/>
     <w:rsid w:val="006C6CF7"/>
     <w:rsid w:val="006F35B5"/>
     <w:rsid w:val="00730E13"/>
     <w:rsid w:val="00733DB2"/>
     <w:rsid w:val="007A07DD"/>
     <w:rsid w:val="007A0A49"/>
+    <w:rsid w:val="007B7EF9"/>
     <w:rsid w:val="007C24E2"/>
     <w:rsid w:val="007C5952"/>
     <w:rsid w:val="007D2333"/>
     <w:rsid w:val="007D4D31"/>
+    <w:rsid w:val="007E5D3B"/>
     <w:rsid w:val="007F49D6"/>
     <w:rsid w:val="008330BC"/>
     <w:rsid w:val="00833587"/>
@@ -13061,8 +16046,8 @@
     <w:rsid w:val="008D2BCF"/>
     <w:rsid w:val="00943DA1"/>
     <w:rsid w:val="009B7179"/>
-    <w:rsid w:val="00A626B4"/>
     <w:rsid w:val="00AE05D8"/>
+    <w:rsid w:val="00AF4D1A"/>
     <w:rsid w:val="00B04C91"/>
     <w:rsid w:val="00B32C3F"/>
     <w:rsid w:val="00B74369"/>
@@ -13073,6 +16058,7 @@
     <w:rsid w:val="00C15F22"/>
     <w:rsid w:val="00C21F02"/>
     <w:rsid w:val="00C726AB"/>
+    <w:rsid w:val="00CD775E"/>
     <w:rsid w:val="00CE4249"/>
     <w:rsid w:val="00D26960"/>
     <w:rsid w:val="00D713C4"/>
@@ -13842,25 +16828,16 @@
 </file>
 
 <file path=customXml/item1.xml><?xml version="1.0" encoding="utf-8"?>
-<b:Sources xmlns:b="http://schemas.openxmlformats.org/officeDocument/2006/bibliography" xmlns="http://schemas.openxmlformats.org/officeDocument/2006/bibliography" SelectedStyle="\APA.XSL" StyleName="APA"/>
-</file>
-
-<file path=customXml/item2.xml><?xml version="1.0" encoding="utf-8"?>
 <p:properties xmlns:p="http://schemas.microsoft.com/office/2006/metadata/properties" xmlns:xsi="http://www.w3.org/2001/XMLSchema-instance" xmlns:pc="http://schemas.microsoft.com/office/infopath/2007/PartnerControls">
   <documentManagement/>
 </p:properties>
 </file>
 
-<file path=customXml/item3.xml><?xml version="1.0" encoding="utf-8"?>
-<?mso-contentType ?>
-<FormTemplates xmlns="http://schemas.microsoft.com/sharepoint/v3/contenttype/forms">
-  <Display>DocumentLibraryForm</Display>
-  <Edit>DocumentLibraryForm</Edit>
-  <New>DocumentLibraryForm</New>
-</FormTemplates>
+<file path=customXml/item2.xml><?xml version="1.0" encoding="utf-8"?>
+<b:Sources xmlns:b="http://schemas.openxmlformats.org/officeDocument/2006/bibliography" xmlns="http://schemas.openxmlformats.org/officeDocument/2006/bibliography" SelectedStyle="\APA.XSL" StyleName="APA"/>
 </file>
 
-<file path=customXml/item4.xml><?xml version="1.0" encoding="utf-8"?>
+<file path=customXml/item3.xml><?xml version="1.0" encoding="utf-8"?>
 <ct:contentTypeSchema xmlns:ct="http://schemas.microsoft.com/office/2006/metadata/contentType" xmlns:ma="http://schemas.microsoft.com/office/2006/metadata/properties/metaAttributes" ct:_="" ma:_="" ma:contentTypeName="Documento" ma:contentTypeID="0x01010067C31446F65C984F9D775B57FC807A79" ma:contentTypeVersion="2" ma:contentTypeDescription="Crear nuevo documento." ma:contentTypeScope="" ma:versionID="4bdb3ff2c527a3a01d6a038e06f5d6ee">
   <xsd:schema xmlns:xsd="http://www.w3.org/2001/XMLSchema" xmlns:xs="http://www.w3.org/2001/XMLSchema" xmlns:p="http://schemas.microsoft.com/office/2006/metadata/properties" xmlns:ns2="2149f57a-7d45-4908-b444-4493fc017c7f" targetNamespace="http://schemas.microsoft.com/office/2006/metadata/properties" ma:root="true" ma:fieldsID="2d435088b2ed901717f626b716279028" ns2:_="">
     <xsd:import namespace="2149f57a-7d45-4908-b444-4493fc017c7f"/>
@@ -13992,15 +16969,16 @@
 </ct:contentTypeSchema>
 </file>
 
-<file path=customXml/itemProps1.xml><?xml version="1.0" encoding="utf-8"?>
-<ds:datastoreItem xmlns:ds="http://schemas.openxmlformats.org/officeDocument/2006/customXml" ds:itemID="{19DDF6A6-070A-4076-829C-4B198EAC4C9C}">
-  <ds:schemaRefs>
-    <ds:schemaRef ds:uri="http://schemas.openxmlformats.org/officeDocument/2006/bibliography"/>
-  </ds:schemaRefs>
-</ds:datastoreItem>
+<file path=customXml/item4.xml><?xml version="1.0" encoding="utf-8"?>
+<?mso-contentType ?>
+<FormTemplates xmlns="http://schemas.microsoft.com/sharepoint/v3/contenttype/forms">
+  <Display>DocumentLibraryForm</Display>
+  <Edit>DocumentLibraryForm</Edit>
+  <New>DocumentLibraryForm</New>
+</FormTemplates>
 </file>
 
-<file path=customXml/itemProps2.xml><?xml version="1.0" encoding="utf-8"?>
+<file path=customXml/itemProps1.xml><?xml version="1.0" encoding="utf-8"?>
 <ds:datastoreItem xmlns:ds="http://schemas.openxmlformats.org/officeDocument/2006/customXml" ds:itemID="{421A8F88-1CC0-45BB-B3EA-97371C0AD9B5}">
   <ds:schemaRefs>
     <ds:schemaRef ds:uri="http://schemas.microsoft.com/office/2006/metadata/properties"/>
@@ -14009,15 +16987,15 @@
 </ds:datastoreItem>
 </file>
 
-<file path=customXml/itemProps3.xml><?xml version="1.0" encoding="utf-8"?>
-<ds:datastoreItem xmlns:ds="http://schemas.openxmlformats.org/officeDocument/2006/customXml" ds:itemID="{DA512237-5E22-4F17-9930-27F5B43E8D94}">
+<file path=customXml/itemProps2.xml><?xml version="1.0" encoding="utf-8"?>
+<ds:datastoreItem xmlns:ds="http://schemas.openxmlformats.org/officeDocument/2006/customXml" ds:itemID="{19DDF6A6-070A-4076-829C-4B198EAC4C9C}">
   <ds:schemaRefs>
-    <ds:schemaRef ds:uri="http://schemas.microsoft.com/sharepoint/v3/contenttype/forms"/>
+    <ds:schemaRef ds:uri="http://schemas.openxmlformats.org/officeDocument/2006/bibliography"/>
   </ds:schemaRefs>
 </ds:datastoreItem>
 </file>
 
-<file path=customXml/itemProps4.xml><?xml version="1.0" encoding="utf-8"?>
+<file path=customXml/itemProps3.xml><?xml version="1.0" encoding="utf-8"?>
 <ds:datastoreItem xmlns:ds="http://schemas.openxmlformats.org/officeDocument/2006/customXml" ds:itemID="{C0E86D92-5CCB-4A98-9698-3E3B59792D87}">
   <ds:schemaRefs>
     <ds:schemaRef ds:uri="http://schemas.microsoft.com/office/2006/metadata/contentType"/>
@@ -14033,4 +17011,12 @@
     <ds:schemaRef ds:uri="http://schemas.microsoft.com/internal/obd"/>
   </ds:schemaRefs>
 </ds:datastoreItem>
+</file>
+
+<file path=customXml/itemProps4.xml><?xml version="1.0" encoding="utf-8"?>
+<ds:datastoreItem xmlns:ds="http://schemas.openxmlformats.org/officeDocument/2006/customXml" ds:itemID="{DA512237-5E22-4F17-9930-27F5B43E8D94}">
+  <ds:schemaRefs>
+    <ds:schemaRef ds:uri="http://schemas.microsoft.com/sharepoint/v3/contenttype/forms"/>
+  </ds:schemaRefs>
+</ds:datastoreItem>
 </file>
</xml_diff>